<commit_message>
Updated a few classes, started making Tracker (homepage) GUI
Project, Task, and Note classes have basic templates. Mainly to be used
for testing purposes while I have no connection to the DB
</commit_message>
<xml_diff>
--- a/GroupProject/DOCUMENTATION/Assignment 1 Documentation.docx
+++ b/GroupProject/DOCUMENTATION/Assignment 1 Documentation.docx
@@ -303,8 +303,6 @@
         </w:rPr>
         <w:t>August</w:t>
       </w:r>
-      <w:bookmarkStart w:id="0" w:name="_GoBack"/>
-      <w:bookmarkEnd w:id="0"/>
       <w:r>
         <w:rPr>
           <w:rFonts w:ascii="Arial" w:eastAsia="Times New Roman" w:hAnsi="Arial" w:cs="Arial"/>
@@ -375,21 +373,9 @@
           <w:szCs w:val="20"/>
           <w:lang w:eastAsia="en-NZ"/>
         </w:rPr>
-        <w:t xml:space="preserve">Anthony Sirvid - 2150957 </w:t>
-      </w:r>
-    </w:p>
-    <w:p>
-      <w:pPr>
-        <w:spacing w:after="0" w:line="360" w:lineRule="auto"/>
-        <w:jc w:val="center"/>
-        <w:rPr>
-          <w:rFonts w:ascii="Arial" w:eastAsia="Times New Roman" w:hAnsi="Arial" w:cs="Arial"/>
-          <w:color w:val="000000"/>
-          <w:sz w:val="20"/>
-          <w:szCs w:val="20"/>
-          <w:lang w:eastAsia="en-NZ"/>
-        </w:rPr>
-      </w:pPr>
+        <w:t xml:space="preserve">Anthony </w:t>
+      </w:r>
+      <w:proofErr w:type="spellStart"/>
       <w:r>
         <w:rPr>
           <w:rFonts w:ascii="Arial" w:eastAsia="Times New Roman" w:hAnsi="Arial" w:cs="Arial"/>
@@ -399,26 +385,10 @@
           <w:szCs w:val="20"/>
           <w:lang w:eastAsia="en-NZ"/>
         </w:rPr>
-        <w:t>Dan Mota - 2150708</w:t>
-      </w:r>
-    </w:p>
-    <w:p>
-      <w:pPr>
-        <w:spacing w:after="0" w:line="360" w:lineRule="auto"/>
-        <w:jc w:val="center"/>
-        <w:rPr>
-          <w:rFonts w:ascii="Arial" w:eastAsia="Times New Roman" w:hAnsi="Arial" w:cs="Arial"/>
-          <w:color w:val="000000"/>
-          <w:sz w:val="20"/>
-          <w:szCs w:val="20"/>
-          <w:lang w:eastAsia="en-NZ"/>
-        </w:rPr>
-      </w:pPr>
-    </w:p>
-    <w:p>
-      <w:pPr>
-        <w:spacing w:after="0" w:line="360" w:lineRule="auto"/>
-        <w:jc w:val="center"/>
+        <w:t>Sirvid</w:t>
+      </w:r>
+      <w:proofErr w:type="spellEnd"/>
+      <w:r>
         <w:rPr>
           <w:rFonts w:ascii="Arial" w:eastAsia="Times New Roman" w:hAnsi="Arial" w:cs="Arial"/>
           <w:i/>
@@ -427,8 +397,13 @@
           <w:szCs w:val="20"/>
           <w:lang w:eastAsia="en-NZ"/>
         </w:rPr>
-      </w:pPr>
-      <w:r>
+        <w:t xml:space="preserve"> - 2150957 </w:t>
+      </w:r>
+    </w:p>
+    <w:p>
+      <w:pPr>
+        <w:spacing w:after="0" w:line="360" w:lineRule="auto"/>
+        <w:jc w:val="center"/>
         <w:rPr>
           <w:rFonts w:ascii="Arial" w:eastAsia="Times New Roman" w:hAnsi="Arial" w:cs="Arial"/>
           <w:color w:val="000000"/>
@@ -436,13 +411,8 @@
           <w:szCs w:val="20"/>
           <w:lang w:eastAsia="en-NZ"/>
         </w:rPr>
-        <w:t>For</w:t>
-      </w:r>
-    </w:p>
-    <w:p>
-      <w:pPr>
-        <w:spacing w:after="0" w:line="360" w:lineRule="auto"/>
-        <w:jc w:val="center"/>
+      </w:pPr>
+      <w:r>
         <w:rPr>
           <w:rFonts w:ascii="Arial" w:eastAsia="Times New Roman" w:hAnsi="Arial" w:cs="Arial"/>
           <w:i/>
@@ -451,7 +421,9 @@
           <w:szCs w:val="20"/>
           <w:lang w:eastAsia="en-NZ"/>
         </w:rPr>
-      </w:pPr>
+        <w:t xml:space="preserve">Dan </w:t>
+      </w:r>
+      <w:proofErr w:type="spellStart"/>
       <w:r>
         <w:rPr>
           <w:rFonts w:ascii="Arial" w:eastAsia="Times New Roman" w:hAnsi="Arial" w:cs="Arial"/>
@@ -461,8 +433,108 @@
           <w:szCs w:val="20"/>
           <w:lang w:eastAsia="en-NZ"/>
         </w:rPr>
-        <w:t>Chalinor Baliuag</w:t>
-      </w:r>
+        <w:t>Mota</w:t>
+      </w:r>
+      <w:proofErr w:type="spellEnd"/>
+      <w:r>
+        <w:rPr>
+          <w:rFonts w:ascii="Arial" w:eastAsia="Times New Roman" w:hAnsi="Arial" w:cs="Arial"/>
+          <w:i/>
+          <w:color w:val="000000"/>
+          <w:sz w:val="20"/>
+          <w:szCs w:val="20"/>
+          <w:lang w:eastAsia="en-NZ"/>
+        </w:rPr>
+        <w:t xml:space="preserve"> - 2150708</w:t>
+      </w:r>
+    </w:p>
+    <w:p>
+      <w:pPr>
+        <w:spacing w:after="0" w:line="360" w:lineRule="auto"/>
+        <w:jc w:val="center"/>
+        <w:rPr>
+          <w:rFonts w:ascii="Arial" w:eastAsia="Times New Roman" w:hAnsi="Arial" w:cs="Arial"/>
+          <w:color w:val="000000"/>
+          <w:sz w:val="20"/>
+          <w:szCs w:val="20"/>
+          <w:lang w:eastAsia="en-NZ"/>
+        </w:rPr>
+      </w:pPr>
+    </w:p>
+    <w:p>
+      <w:pPr>
+        <w:spacing w:after="0" w:line="360" w:lineRule="auto"/>
+        <w:jc w:val="center"/>
+        <w:rPr>
+          <w:rFonts w:ascii="Arial" w:eastAsia="Times New Roman" w:hAnsi="Arial" w:cs="Arial"/>
+          <w:i/>
+          <w:color w:val="000000"/>
+          <w:sz w:val="20"/>
+          <w:szCs w:val="20"/>
+          <w:lang w:eastAsia="en-NZ"/>
+        </w:rPr>
+      </w:pPr>
+      <w:r>
+        <w:rPr>
+          <w:rFonts w:ascii="Arial" w:eastAsia="Times New Roman" w:hAnsi="Arial" w:cs="Arial"/>
+          <w:color w:val="000000"/>
+          <w:sz w:val="20"/>
+          <w:szCs w:val="20"/>
+          <w:lang w:eastAsia="en-NZ"/>
+        </w:rPr>
+        <w:t>For</w:t>
+      </w:r>
+    </w:p>
+    <w:p>
+      <w:pPr>
+        <w:spacing w:after="0" w:line="360" w:lineRule="auto"/>
+        <w:jc w:val="center"/>
+        <w:rPr>
+          <w:rFonts w:ascii="Arial" w:eastAsia="Times New Roman" w:hAnsi="Arial" w:cs="Arial"/>
+          <w:i/>
+          <w:color w:val="000000"/>
+          <w:sz w:val="20"/>
+          <w:szCs w:val="20"/>
+          <w:lang w:eastAsia="en-NZ"/>
+        </w:rPr>
+      </w:pPr>
+      <w:proofErr w:type="spellStart"/>
+      <w:r>
+        <w:rPr>
+          <w:rFonts w:ascii="Arial" w:eastAsia="Times New Roman" w:hAnsi="Arial" w:cs="Arial"/>
+          <w:i/>
+          <w:color w:val="000000"/>
+          <w:sz w:val="20"/>
+          <w:szCs w:val="20"/>
+          <w:lang w:eastAsia="en-NZ"/>
+        </w:rPr>
+        <w:t>Chalinor</w:t>
+      </w:r>
+      <w:proofErr w:type="spellEnd"/>
+      <w:r>
+        <w:rPr>
+          <w:rFonts w:ascii="Arial" w:eastAsia="Times New Roman" w:hAnsi="Arial" w:cs="Arial"/>
+          <w:i/>
+          <w:color w:val="000000"/>
+          <w:sz w:val="20"/>
+          <w:szCs w:val="20"/>
+          <w:lang w:eastAsia="en-NZ"/>
+        </w:rPr>
+        <w:t xml:space="preserve"> </w:t>
+      </w:r>
+      <w:proofErr w:type="spellStart"/>
+      <w:r>
+        <w:rPr>
+          <w:rFonts w:ascii="Arial" w:eastAsia="Times New Roman" w:hAnsi="Arial" w:cs="Arial"/>
+          <w:i/>
+          <w:color w:val="000000"/>
+          <w:sz w:val="20"/>
+          <w:szCs w:val="20"/>
+          <w:lang w:eastAsia="en-NZ"/>
+        </w:rPr>
+        <w:t>Baliuag</w:t>
+      </w:r>
+      <w:proofErr w:type="spellEnd"/>
     </w:p>
     <w:p>
       <w:pPr>
@@ -1866,12 +1938,12 @@
       <w:pPr>
         <w:pStyle w:val="Heading1"/>
       </w:pPr>
-      <w:bookmarkStart w:id="1" w:name="_Toc521496731"/>
+      <w:bookmarkStart w:id="0" w:name="_Toc521496731"/>
       <w:r>
         <w:lastRenderedPageBreak/>
         <w:t>Executive Summary</w:t>
       </w:r>
-      <w:bookmarkEnd w:id="1"/>
+      <w:bookmarkEnd w:id="0"/>
     </w:p>
     <w:p/>
     <w:p>
@@ -1895,7 +1967,23 @@
         <w:jc w:val="both"/>
       </w:pPr>
       <w:r>
-        <w:t xml:space="preserve">This project involves app and database development with java and MySQL. We will  create an application that tracks time against predetermined times for projects.We will also develop a database to record user logins, projects, and tasks.This will be an open source project  upon the completion of development, so future teams can modify and better  the application to their specifications. </w:t>
+        <w:t xml:space="preserve">This project involves app and database development with java and MySQL. We will  create an application that tracks time against predetermined times for </w:t>
+      </w:r>
+      <w:proofErr w:type="spellStart"/>
+      <w:r>
+        <w:t>projects.We</w:t>
+      </w:r>
+      <w:proofErr w:type="spellEnd"/>
+      <w:r>
+        <w:t xml:space="preserve"> will also develop a database to record user logins, projects, and </w:t>
+      </w:r>
+      <w:proofErr w:type="spellStart"/>
+      <w:r>
+        <w:t>tasks.This</w:t>
+      </w:r>
+      <w:proofErr w:type="spellEnd"/>
+      <w:r>
+        <w:t xml:space="preserve"> will be an open source project  upon the completion of development, so future teams can modify and better  the application to their specifications. </w:t>
       </w:r>
     </w:p>
     <w:p>
@@ -1913,14 +2001,35 @@
         <w:jc w:val="both"/>
       </w:pPr>
       <w:r>
-        <w:t>We are a team of three students completing our undergraduate studies at WelTec. Our project team involves the project manager Anthony Sirvid, and our</w:t>
+        <w:t xml:space="preserve">We are a team of three students completing our undergraduate studies at </w:t>
+      </w:r>
+      <w:proofErr w:type="spellStart"/>
+      <w:r>
+        <w:t>WelTec</w:t>
+      </w:r>
+      <w:proofErr w:type="spellEnd"/>
+      <w:r>
+        <w:t xml:space="preserve">. Our project team involves the project manager Anthony </w:t>
+      </w:r>
+      <w:proofErr w:type="spellStart"/>
+      <w:r>
+        <w:t>Sirvid</w:t>
+      </w:r>
+      <w:proofErr w:type="spellEnd"/>
+      <w:r>
+        <w:t>, and our</w:t>
       </w:r>
       <w:r>
         <w:t xml:space="preserve"> lead developer</w:t>
       </w:r>
       <w:r>
-        <w:t xml:space="preserve"> Dan Mota</w:t>
-      </w:r>
+        <w:t xml:space="preserve"> Dan </w:t>
+      </w:r>
+      <w:proofErr w:type="spellStart"/>
+      <w:r>
+        <w:t>Mota</w:t>
+      </w:r>
+      <w:proofErr w:type="spellEnd"/>
       <w:r>
         <w:t>, and developer and documenter</w:t>
       </w:r>
@@ -1946,11 +2055,12 @@
       <w:pPr>
         <w:pStyle w:val="Heading1"/>
       </w:pPr>
-      <w:bookmarkStart w:id="2" w:name="_Toc521496732"/>
-      <w:r>
+      <w:bookmarkStart w:id="1" w:name="_Toc521496732"/>
+      <w:r>
+        <w:lastRenderedPageBreak/>
         <w:t>Opportunity Context</w:t>
       </w:r>
-      <w:bookmarkEnd w:id="2"/>
+      <w:bookmarkEnd w:id="1"/>
     </w:p>
     <w:p/>
     <w:p>
@@ -1990,11 +2100,11 @@
       <w:pPr>
         <w:pStyle w:val="Heading1"/>
       </w:pPr>
-      <w:bookmarkStart w:id="3" w:name="_Toc521496733"/>
+      <w:bookmarkStart w:id="2" w:name="_Toc521496733"/>
       <w:r>
         <w:t>Requirements</w:t>
       </w:r>
-      <w:bookmarkEnd w:id="3"/>
+      <w:bookmarkEnd w:id="2"/>
     </w:p>
     <w:p/>
     <w:p>
@@ -2032,25 +2142,26 @@
       <w:pPr>
         <w:pStyle w:val="Heading1"/>
       </w:pPr>
-      <w:bookmarkStart w:id="4" w:name="_Toc521496734"/>
-      <w:r>
+      <w:bookmarkStart w:id="3" w:name="_Toc521496734"/>
+      <w:r>
+        <w:lastRenderedPageBreak/>
         <w:t>Planning &amp; Design</w:t>
       </w:r>
+      <w:bookmarkEnd w:id="3"/>
+    </w:p>
+    <w:p/>
+    <w:p>
+      <w:pPr>
+        <w:pStyle w:val="Heading2"/>
+      </w:pPr>
+      <w:bookmarkStart w:id="4" w:name="_Toc521496735"/>
+      <w:r>
+        <w:t>Initial</w:t>
+      </w:r>
+      <w:r>
+        <w:t xml:space="preserve"> Features &amp; Functions</w:t>
+      </w:r>
       <w:bookmarkEnd w:id="4"/>
-    </w:p>
-    <w:p/>
-    <w:p>
-      <w:pPr>
-        <w:pStyle w:val="Heading2"/>
-      </w:pPr>
-      <w:bookmarkStart w:id="5" w:name="_Toc521496735"/>
-      <w:r>
-        <w:t>Initial</w:t>
-      </w:r>
-      <w:r>
-        <w:t xml:space="preserve"> Features &amp; Functions</w:t>
-      </w:r>
-      <w:bookmarkEnd w:id="5"/>
     </w:p>
     <w:p>
       <w:pPr>
@@ -2197,14 +2308,14 @@
       <w:pPr>
         <w:pStyle w:val="Heading2"/>
       </w:pPr>
-      <w:bookmarkStart w:id="6" w:name="_Toc521496736"/>
+      <w:bookmarkStart w:id="5" w:name="_Toc521496736"/>
       <w:r>
         <w:t xml:space="preserve">Advanced </w:t>
       </w:r>
       <w:r>
         <w:t>Features &amp; Functions</w:t>
       </w:r>
-      <w:bookmarkEnd w:id="6"/>
+      <w:bookmarkEnd w:id="5"/>
     </w:p>
     <w:p>
       <w:pPr>
@@ -2283,32 +2394,32 @@
       <w:pPr>
         <w:pStyle w:val="Heading1"/>
       </w:pPr>
-      <w:bookmarkStart w:id="7" w:name="_Toc521496737"/>
+      <w:bookmarkStart w:id="6" w:name="_Toc521496737"/>
       <w:r>
         <w:t>Resources</w:t>
       </w:r>
+      <w:bookmarkEnd w:id="6"/>
+    </w:p>
+    <w:p/>
+    <w:p>
+      <w:pPr>
+        <w:pStyle w:val="Heading2"/>
+      </w:pPr>
+      <w:bookmarkStart w:id="7" w:name="_Toc521496738"/>
+      <w:r>
+        <w:t>System Components</w:t>
+      </w:r>
       <w:bookmarkEnd w:id="7"/>
     </w:p>
-    <w:p/>
-    <w:p>
-      <w:pPr>
-        <w:pStyle w:val="Heading2"/>
-      </w:pPr>
-      <w:bookmarkStart w:id="8" w:name="_Toc521496738"/>
-      <w:r>
-        <w:t>System Components</w:t>
+    <w:p>
+      <w:pPr>
+        <w:pStyle w:val="Heading3"/>
+      </w:pPr>
+      <w:bookmarkStart w:id="8" w:name="_Toc521496739"/>
+      <w:r>
+        <w:t>Development components:</w:t>
       </w:r>
       <w:bookmarkEnd w:id="8"/>
-    </w:p>
-    <w:p>
-      <w:pPr>
-        <w:pStyle w:val="Heading3"/>
-      </w:pPr>
-      <w:bookmarkStart w:id="9" w:name="_Toc521496739"/>
-      <w:r>
-        <w:t>Development components:</w:t>
-      </w:r>
-      <w:bookmarkEnd w:id="9"/>
     </w:p>
     <w:p>
       <w:pPr>
@@ -2399,8 +2510,13 @@
           <w:tab w:val="left" w:pos="3585"/>
         </w:tabs>
       </w:pPr>
-      <w:r>
-        <w:t>EGit v5.0.1.201806211838-r</w:t>
+      <w:proofErr w:type="spellStart"/>
+      <w:r>
+        <w:t>EGit</w:t>
+      </w:r>
+      <w:proofErr w:type="spellEnd"/>
+      <w:r>
+        <w:t xml:space="preserve"> v5.0.1.201806211838-r</w:t>
       </w:r>
     </w:p>
     <w:p>
@@ -2437,11 +2553,11 @@
       <w:pPr>
         <w:pStyle w:val="Heading3"/>
       </w:pPr>
-      <w:bookmarkStart w:id="10" w:name="_Toc521496740"/>
+      <w:bookmarkStart w:id="9" w:name="_Toc521496740"/>
       <w:r>
         <w:t>Database components:</w:t>
       </w:r>
-      <w:bookmarkEnd w:id="10"/>
+      <w:bookmarkEnd w:id="9"/>
     </w:p>
     <w:p>
       <w:pPr>
@@ -2455,8 +2571,13 @@
         </w:tabs>
       </w:pPr>
       <w:r>
-        <w:t>Web Database – Wamp</w:t>
-      </w:r>
+        <w:t xml:space="preserve">Web Database – </w:t>
+      </w:r>
+      <w:proofErr w:type="spellStart"/>
+      <w:r>
+        <w:t>Wamp</w:t>
+      </w:r>
+      <w:proofErr w:type="spellEnd"/>
       <w:r>
         <w:t xml:space="preserve"> 3.1.3</w:t>
       </w:r>
@@ -2611,11 +2732,11 @@
       <w:pPr>
         <w:pStyle w:val="Heading2"/>
       </w:pPr>
-      <w:bookmarkStart w:id="11" w:name="_Toc521496741"/>
+      <w:bookmarkStart w:id="10" w:name="_Toc521496741"/>
       <w:r>
         <w:t>Human Resources</w:t>
       </w:r>
-      <w:bookmarkEnd w:id="11"/>
+      <w:bookmarkEnd w:id="10"/>
     </w:p>
     <w:p>
       <w:pPr>
@@ -2674,8 +2795,38 @@
           <w:rFonts w:ascii="Calibri" w:eastAsia="Calibri" w:hAnsi="Calibri" w:cs="Calibri"/>
           <w:color w:val="000000"/>
         </w:rPr>
-        <w:t>Aleisha - Designer, Developer, Documentation Leader</w:t>
-      </w:r>
+        <w:t xml:space="preserve">Aleisha - </w:t>
+      </w:r>
+      <w:r>
+        <w:rPr>
+          <w:rFonts w:ascii="Calibri" w:eastAsia="Calibri" w:hAnsi="Calibri" w:cs="Calibri"/>
+          <w:color w:val="000000"/>
+        </w:rPr>
+        <w:t>Documentation Leader</w:t>
+      </w:r>
+      <w:r>
+        <w:rPr>
+          <w:rFonts w:ascii="Calibri" w:eastAsia="Calibri" w:hAnsi="Calibri" w:cs="Calibri"/>
+          <w:color w:val="000000"/>
+        </w:rPr>
+        <w:t>,</w:t>
+      </w:r>
+      <w:r>
+        <w:rPr>
+          <w:rFonts w:ascii="Calibri" w:eastAsia="Calibri" w:hAnsi="Calibri" w:cs="Calibri"/>
+          <w:color w:val="000000"/>
+        </w:rPr>
+        <w:t xml:space="preserve"> </w:t>
+      </w:r>
+      <w:r>
+        <w:rPr>
+          <w:rFonts w:ascii="Calibri" w:eastAsia="Calibri" w:hAnsi="Calibri" w:cs="Calibri"/>
+          <w:color w:val="000000"/>
+        </w:rPr>
+        <w:t>Designer, Developer</w:t>
+      </w:r>
+      <w:bookmarkStart w:id="11" w:name="_GoBack"/>
+      <w:bookmarkEnd w:id="11"/>
     </w:p>
     <w:p>
       <w:pPr>
@@ -2704,7 +2855,49 @@
           <w:rFonts w:ascii="Calibri" w:eastAsia="Calibri" w:hAnsi="Calibri" w:cs="Calibri"/>
           <w:color w:val="000000"/>
         </w:rPr>
-        <w:t>Dan - Designer, Master Developer, Tester, Documenter</w:t>
+        <w:t xml:space="preserve">Dan </w:t>
+      </w:r>
+      <w:r>
+        <w:rPr>
+          <w:rFonts w:ascii="Calibri" w:eastAsia="Calibri" w:hAnsi="Calibri" w:cs="Calibri"/>
+          <w:color w:val="000000"/>
+        </w:rPr>
+        <w:t>–</w:t>
+      </w:r>
+      <w:r>
+        <w:rPr>
+          <w:rFonts w:ascii="Calibri" w:eastAsia="Calibri" w:hAnsi="Calibri" w:cs="Calibri"/>
+          <w:color w:val="000000"/>
+        </w:rPr>
+        <w:t xml:space="preserve"> </w:t>
+      </w:r>
+      <w:r>
+        <w:rPr>
+          <w:rFonts w:ascii="Calibri" w:eastAsia="Calibri" w:hAnsi="Calibri" w:cs="Calibri"/>
+          <w:color w:val="000000"/>
+        </w:rPr>
+        <w:t>Developer</w:t>
+      </w:r>
+      <w:r>
+        <w:rPr>
+          <w:rFonts w:ascii="Calibri" w:eastAsia="Calibri" w:hAnsi="Calibri" w:cs="Calibri"/>
+          <w:color w:val="000000"/>
+        </w:rPr>
+        <w:t xml:space="preserve"> Leader</w:t>
+      </w:r>
+      <w:r>
+        <w:rPr>
+          <w:rFonts w:ascii="Calibri" w:eastAsia="Calibri" w:hAnsi="Calibri" w:cs="Calibri"/>
+          <w:color w:val="000000"/>
+        </w:rPr>
+        <w:t xml:space="preserve">, </w:t>
+      </w:r>
+      <w:r>
+        <w:rPr>
+          <w:rFonts w:ascii="Calibri" w:eastAsia="Calibri" w:hAnsi="Calibri" w:cs="Calibri"/>
+          <w:color w:val="000000"/>
+        </w:rPr>
+        <w:t>Designer, Tester, Documenter</w:t>
       </w:r>
     </w:p>
     <w:p>
@@ -2742,10 +2935,12 @@
       <w:bookmarkStart w:id="14" w:name="_qcp7lbuj9zja" w:colFirst="0" w:colLast="0"/>
       <w:bookmarkStart w:id="15" w:name="_Toc521496744"/>
       <w:bookmarkEnd w:id="14"/>
+      <w:proofErr w:type="spellStart"/>
       <w:r>
         <w:t>DBConnection</w:t>
       </w:r>
       <w:bookmarkEnd w:id="15"/>
+      <w:proofErr w:type="spellEnd"/>
     </w:p>
     <w:p>
       <w:r>
@@ -2759,11 +2954,61 @@
           <w:i/>
         </w:rPr>
       </w:pPr>
+      <w:proofErr w:type="gramStart"/>
       <w:r>
         <w:rPr>
           <w:i/>
         </w:rPr>
-        <w:t>public int checkCredentialsConflict( User user )</w:t>
+        <w:t>public</w:t>
+      </w:r>
+      <w:proofErr w:type="gramEnd"/>
+      <w:r>
+        <w:rPr>
+          <w:i/>
+        </w:rPr>
+        <w:t xml:space="preserve"> </w:t>
+      </w:r>
+      <w:proofErr w:type="spellStart"/>
+      <w:r>
+        <w:rPr>
+          <w:i/>
+        </w:rPr>
+        <w:t>int</w:t>
+      </w:r>
+      <w:proofErr w:type="spellEnd"/>
+      <w:r>
+        <w:rPr>
+          <w:i/>
+        </w:rPr>
+        <w:t xml:space="preserve"> </w:t>
+      </w:r>
+      <w:proofErr w:type="spellStart"/>
+      <w:r>
+        <w:rPr>
+          <w:i/>
+        </w:rPr>
+        <w:t>checkCredentialsConflict</w:t>
+      </w:r>
+      <w:proofErr w:type="spellEnd"/>
+      <w:r>
+        <w:rPr>
+          <w:i/>
+        </w:rPr>
+        <w:t xml:space="preserve">( User </w:t>
+      </w:r>
+      <w:proofErr w:type="spellStart"/>
+      <w:r>
+        <w:rPr>
+          <w:i/>
+        </w:rPr>
+        <w:t>user</w:t>
+      </w:r>
+      <w:proofErr w:type="spellEnd"/>
+      <w:r>
+        <w:rPr>
+          <w:i/>
+        </w:rPr>
+        <w:t xml:space="preserve"> )</w:t>
       </w:r>
     </w:p>
     <w:p>
@@ -2781,11 +3026,61 @@
           <w:i/>
         </w:rPr>
       </w:pPr>
+      <w:proofErr w:type="gramStart"/>
       <w:r>
         <w:rPr>
           <w:i/>
         </w:rPr>
-        <w:t>public boolean createUser( User user )</w:t>
+        <w:t>public</w:t>
+      </w:r>
+      <w:proofErr w:type="gramEnd"/>
+      <w:r>
+        <w:rPr>
+          <w:i/>
+        </w:rPr>
+        <w:t xml:space="preserve"> </w:t>
+      </w:r>
+      <w:proofErr w:type="spellStart"/>
+      <w:r>
+        <w:rPr>
+          <w:i/>
+        </w:rPr>
+        <w:t>boolean</w:t>
+      </w:r>
+      <w:proofErr w:type="spellEnd"/>
+      <w:r>
+        <w:rPr>
+          <w:i/>
+        </w:rPr>
+        <w:t xml:space="preserve"> </w:t>
+      </w:r>
+      <w:proofErr w:type="spellStart"/>
+      <w:r>
+        <w:rPr>
+          <w:i/>
+        </w:rPr>
+        <w:t>createUser</w:t>
+      </w:r>
+      <w:proofErr w:type="spellEnd"/>
+      <w:r>
+        <w:rPr>
+          <w:i/>
+        </w:rPr>
+        <w:t xml:space="preserve">( User </w:t>
+      </w:r>
+      <w:proofErr w:type="spellStart"/>
+      <w:r>
+        <w:rPr>
+          <w:i/>
+        </w:rPr>
+        <w:t>user</w:t>
+      </w:r>
+      <w:proofErr w:type="spellEnd"/>
+      <w:r>
+        <w:rPr>
+          <w:i/>
+        </w:rPr>
+        <w:t xml:space="preserve"> )</w:t>
       </w:r>
     </w:p>
     <w:p>
@@ -2793,7 +3088,47 @@
         <w:ind w:left="720"/>
       </w:pPr>
       <w:r>
-        <w:t>This method attempts to connect to the database. Upon success, a prepared insert statement is created. The username, password, and email attributes of class User are set into the statement. Lastly, the statement is executed and both prepared statement and connection are closed. True is returned if the insert is performed successfully, otherwise the method returns false. The boolean is used by SignUpGUI’s evaluateResult method  to either display an information alert to the user if true, or an error message if false.</w:t>
+        <w:t xml:space="preserve">This method attempts to connect to the database. Upon success, a prepared insert statement is </w:t>
+      </w:r>
+      <w:proofErr w:type="gramStart"/>
+      <w:r>
+        <w:t>created</w:t>
+      </w:r>
+      <w:proofErr w:type="gramEnd"/>
+      <w:r>
+        <w:t xml:space="preserve">. The username, password, and email attributes of class User are set into the statement. Lastly, the statement is executed and both prepared statement and connection are closed. True is returned if the insert is performed successfully, otherwise the method returns false. The </w:t>
+      </w:r>
+      <w:proofErr w:type="spellStart"/>
+      <w:r>
+        <w:t>boolean</w:t>
+      </w:r>
+      <w:proofErr w:type="spellEnd"/>
+      <w:r>
+        <w:t xml:space="preserve"> is used by </w:t>
+      </w:r>
+      <w:proofErr w:type="spellStart"/>
+      <w:r>
+        <w:t>SignUpGUI’s</w:t>
+      </w:r>
+      <w:proofErr w:type="spellEnd"/>
+      <w:r>
+        <w:t xml:space="preserve"> </w:t>
+      </w:r>
+      <w:proofErr w:type="spellStart"/>
+      <w:r>
+        <w:t>evaluateResult</w:t>
+      </w:r>
+      <w:proofErr w:type="spellEnd"/>
+      <w:r>
+        <w:t xml:space="preserve"> </w:t>
+      </w:r>
+      <w:proofErr w:type="gramStart"/>
+      <w:r>
+        <w:t>method  to</w:t>
+      </w:r>
+      <w:proofErr w:type="gramEnd"/>
+      <w:r>
+        <w:t xml:space="preserve"> either display an information alert to the user if true, or an error message if false.</w:t>
       </w:r>
     </w:p>
     <w:p>
@@ -2803,11 +3138,33 @@
           <w:i/>
         </w:rPr>
       </w:pPr>
+      <w:proofErr w:type="gramStart"/>
       <w:r>
         <w:rPr>
           <w:i/>
         </w:rPr>
-        <w:t>public boolean login( String handle, String password )</w:t>
+        <w:t>public</w:t>
+      </w:r>
+      <w:proofErr w:type="gramEnd"/>
+      <w:r>
+        <w:rPr>
+          <w:i/>
+        </w:rPr>
+        <w:t xml:space="preserve"> </w:t>
+      </w:r>
+      <w:proofErr w:type="spellStart"/>
+      <w:r>
+        <w:rPr>
+          <w:i/>
+        </w:rPr>
+        <w:t>boolean</w:t>
+      </w:r>
+      <w:proofErr w:type="spellEnd"/>
+      <w:r>
+        <w:rPr>
+          <w:i/>
+        </w:rPr>
+        <w:t xml:space="preserve"> login( String handle, String password )</w:t>
       </w:r>
     </w:p>
     <w:p>
@@ -2815,7 +3172,71 @@
         <w:ind w:left="720"/>
       </w:pPr>
       <w:r>
-        <w:t>This method attempts to connect to the database. Upon success, a prepared select statement is created. The handle parameter is set into the statement and the query is executed. If a match is found, the variables dbUsername, dbPassword, and dbEmail are initialised using the ResultSet. If either the variables dbUsername and dbPassword, or the dbEmail and dbPassword matches the method parameters, true is returned after closing the statement and connection. Otherwise, a false signal is returned. These returns are used to either transition to the next GUI or alert the user that incorrect credentials have been entered.</w:t>
+        <w:t xml:space="preserve">This method attempts to connect to the database. Upon success, a prepared select statement is created. The handle parameter is set into the statement and the query is executed. If a match is found, the variables </w:t>
+      </w:r>
+      <w:proofErr w:type="spellStart"/>
+      <w:r>
+        <w:t>dbUsername</w:t>
+      </w:r>
+      <w:proofErr w:type="spellEnd"/>
+      <w:r>
+        <w:t xml:space="preserve">, </w:t>
+      </w:r>
+      <w:proofErr w:type="spellStart"/>
+      <w:r>
+        <w:t>dbPassword</w:t>
+      </w:r>
+      <w:proofErr w:type="spellEnd"/>
+      <w:r>
+        <w:t xml:space="preserve">, and </w:t>
+      </w:r>
+      <w:proofErr w:type="spellStart"/>
+      <w:r>
+        <w:t>dbEmail</w:t>
+      </w:r>
+      <w:proofErr w:type="spellEnd"/>
+      <w:r>
+        <w:t xml:space="preserve"> are initialised using the </w:t>
+      </w:r>
+      <w:proofErr w:type="spellStart"/>
+      <w:r>
+        <w:t>ResultSet</w:t>
+      </w:r>
+      <w:proofErr w:type="spellEnd"/>
+      <w:r>
+        <w:t xml:space="preserve">. If either the variables </w:t>
+      </w:r>
+      <w:proofErr w:type="spellStart"/>
+      <w:r>
+        <w:t>dbUsername</w:t>
+      </w:r>
+      <w:proofErr w:type="spellEnd"/>
+      <w:r>
+        <w:t xml:space="preserve"> and </w:t>
+      </w:r>
+      <w:proofErr w:type="spellStart"/>
+      <w:r>
+        <w:t>dbPassword</w:t>
+      </w:r>
+      <w:proofErr w:type="spellEnd"/>
+      <w:r>
+        <w:t xml:space="preserve">, or the </w:t>
+      </w:r>
+      <w:proofErr w:type="spellStart"/>
+      <w:r>
+        <w:t>dbEmail</w:t>
+      </w:r>
+      <w:proofErr w:type="spellEnd"/>
+      <w:r>
+        <w:t xml:space="preserve"> and </w:t>
+      </w:r>
+      <w:proofErr w:type="spellStart"/>
+      <w:r>
+        <w:t>dbPassword</w:t>
+      </w:r>
+      <w:proofErr w:type="spellEnd"/>
+      <w:r>
+        <w:t xml:space="preserve"> matches the method parameters, true is returned after closing the statement and connection. Otherwise, a false signal is returned. These returns are used to either transition to the next GUI or alert the user that incorrect credentials have been entered.</w:t>
       </w:r>
     </w:p>
     <w:p>
@@ -2828,10 +3249,13 @@
         <w:pStyle w:val="Heading3"/>
       </w:pPr>
       <w:bookmarkStart w:id="16" w:name="_Toc521496745"/>
-      <w:r>
+      <w:proofErr w:type="spellStart"/>
+      <w:r>
+        <w:lastRenderedPageBreak/>
         <w:t>StopWatch</w:t>
       </w:r>
       <w:bookmarkEnd w:id="16"/>
+      <w:proofErr w:type="spellEnd"/>
     </w:p>
     <w:p>
       <w:pPr>
@@ -2865,7 +3289,14 @@
       </w:r>
       <w:bookmarkEnd w:id="20"/>
     </w:p>
-    <w:p/>
+    <w:p>
+      <w:pPr>
+        <w:pStyle w:val="Heading3"/>
+      </w:pPr>
+      <w:r>
+        <w:t>Note</w:t>
+      </w:r>
+    </w:p>
     <w:sectPr>
       <w:footerReference w:type="default" r:id="rId10"/>
       <w:pgSz w:w="12240" w:h="15840"/>
@@ -5453,7 +5884,7 @@
 </file>
 
 <file path=customXml/itemProps1.xml><?xml version="1.0" encoding="utf-8"?>
-<ds:datastoreItem xmlns:ds="http://schemas.openxmlformats.org/officeDocument/2006/customXml" ds:itemID="{DC985422-B037-47AD-8DDD-39D73C1D5C65}">
+<ds:datastoreItem xmlns:ds="http://schemas.openxmlformats.org/officeDocument/2006/customXml" ds:itemID="{93BDEEE0-FE67-4FF1-B62D-63D0459506B5}">
   <ds:schemaRefs>
     <ds:schemaRef ds:uri="http://schemas.openxmlformats.org/officeDocument/2006/bibliography"/>
   </ds:schemaRefs>

</xml_diff>

<commit_message>
Re-commit with slightly updated documentation
This is another commit as we lost the previous commit version due to
unknown circumstances
</commit_message>
<xml_diff>
--- a/GroupProject/DOCUMENTATION/Assignment 1 Documentation.docx
+++ b/GroupProject/DOCUMENTATION/Assignment 1 Documentation.docx
@@ -1,6 +1,6 @@
 
 <file path=word/document.xml><?xml version="1.0" encoding="utf-8"?>
-<w:document xmlns:wpc="http://schemas.microsoft.com/office/word/2010/wordprocessingCanvas" xmlns:mc="http://schemas.openxmlformats.org/markup-compatibility/2006" xmlns:o="urn:schemas-microsoft-com:office:office" xmlns:r="http://schemas.openxmlformats.org/officeDocument/2006/relationships" xmlns:m="http://schemas.openxmlformats.org/officeDocument/2006/math" xmlns:v="urn:schemas-microsoft-com:vml" xmlns:wp14="http://schemas.microsoft.com/office/word/2010/wordprocessingDrawing" xmlns:wp="http://schemas.openxmlformats.org/drawingml/2006/wordprocessingDrawing" xmlns:w10="urn:schemas-microsoft-com:office:word" xmlns:w="http://schemas.openxmlformats.org/wordprocessingml/2006/main" xmlns:w14="http://schemas.microsoft.com/office/word/2010/wordml" xmlns:w15="http://schemas.microsoft.com/office/word/2012/wordml" xmlns:wpg="http://schemas.microsoft.com/office/word/2010/wordprocessingGroup" xmlns:wpi="http://schemas.microsoft.com/office/word/2010/wordprocessingInk" xmlns:wne="http://schemas.microsoft.com/office/word/2006/wordml" xmlns:wps="http://schemas.microsoft.com/office/word/2010/wordprocessingShape" mc:Ignorable="w14 w15 wp14">
+<w:document xmlns:ve="http://schemas.openxmlformats.org/markup-compatibility/2006" xmlns:o="urn:schemas-microsoft-com:office:office" xmlns:r="http://schemas.openxmlformats.org/officeDocument/2006/relationships" xmlns:m="http://schemas.openxmlformats.org/officeDocument/2006/math" xmlns:v="urn:schemas-microsoft-com:vml" xmlns:wp="http://schemas.openxmlformats.org/drawingml/2006/wordprocessingDrawing" xmlns:w10="urn:schemas-microsoft-com:office:word" xmlns:w="http://schemas.openxmlformats.org/wordprocessingml/2006/main" xmlns:wne="http://schemas.microsoft.com/office/word/2006/wordml">
   <w:body>
     <w:p>
       <w:pPr>
@@ -373,31 +373,7 @@
           <w:szCs w:val="20"/>
           <w:lang w:eastAsia="en-NZ"/>
         </w:rPr>
-        <w:t xml:space="preserve">Anthony </w:t>
-      </w:r>
-      <w:proofErr w:type="spellStart"/>
-      <w:r>
-        <w:rPr>
-          <w:rFonts w:ascii="Arial" w:eastAsia="Times New Roman" w:hAnsi="Arial" w:cs="Arial"/>
-          <w:i/>
-          <w:color w:val="000000"/>
-          <w:sz w:val="20"/>
-          <w:szCs w:val="20"/>
-          <w:lang w:eastAsia="en-NZ"/>
-        </w:rPr>
-        <w:t>Sirvid</w:t>
-      </w:r>
-      <w:proofErr w:type="spellEnd"/>
-      <w:r>
-        <w:rPr>
-          <w:rFonts w:ascii="Arial" w:eastAsia="Times New Roman" w:hAnsi="Arial" w:cs="Arial"/>
-          <w:i/>
-          <w:color w:val="000000"/>
-          <w:sz w:val="20"/>
-          <w:szCs w:val="20"/>
-          <w:lang w:eastAsia="en-NZ"/>
-        </w:rPr>
-        <w:t xml:space="preserve"> - 2150957 </w:t>
+        <w:t xml:space="preserve">Anthony Sirvid - 2150957 </w:t>
       </w:r>
     </w:p>
     <w:p>
@@ -421,31 +397,7 @@
           <w:szCs w:val="20"/>
           <w:lang w:eastAsia="en-NZ"/>
         </w:rPr>
-        <w:t xml:space="preserve">Dan </w:t>
-      </w:r>
-      <w:proofErr w:type="spellStart"/>
-      <w:r>
-        <w:rPr>
-          <w:rFonts w:ascii="Arial" w:eastAsia="Times New Roman" w:hAnsi="Arial" w:cs="Arial"/>
-          <w:i/>
-          <w:color w:val="000000"/>
-          <w:sz w:val="20"/>
-          <w:szCs w:val="20"/>
-          <w:lang w:eastAsia="en-NZ"/>
-        </w:rPr>
-        <w:t>Mota</w:t>
-      </w:r>
-      <w:proofErr w:type="spellEnd"/>
-      <w:r>
-        <w:rPr>
-          <w:rFonts w:ascii="Arial" w:eastAsia="Times New Roman" w:hAnsi="Arial" w:cs="Arial"/>
-          <w:i/>
-          <w:color w:val="000000"/>
-          <w:sz w:val="20"/>
-          <w:szCs w:val="20"/>
-          <w:lang w:eastAsia="en-NZ"/>
-        </w:rPr>
-        <w:t xml:space="preserve"> - 2150708</w:t>
+        <w:t>Dan Mota - 2150708</w:t>
       </w:r>
     </w:p>
     <w:p>
@@ -498,7 +450,6 @@
           <w:lang w:eastAsia="en-NZ"/>
         </w:rPr>
       </w:pPr>
-      <w:proofErr w:type="spellStart"/>
       <w:r>
         <w:rPr>
           <w:rFonts w:ascii="Arial" w:eastAsia="Times New Roman" w:hAnsi="Arial" w:cs="Arial"/>
@@ -508,33 +459,8 @@
           <w:szCs w:val="20"/>
           <w:lang w:eastAsia="en-NZ"/>
         </w:rPr>
-        <w:t>Chalinor</w:t>
-      </w:r>
-      <w:proofErr w:type="spellEnd"/>
-      <w:r>
-        <w:rPr>
-          <w:rFonts w:ascii="Arial" w:eastAsia="Times New Roman" w:hAnsi="Arial" w:cs="Arial"/>
-          <w:i/>
-          <w:color w:val="000000"/>
-          <w:sz w:val="20"/>
-          <w:szCs w:val="20"/>
-          <w:lang w:eastAsia="en-NZ"/>
-        </w:rPr>
-        <w:t xml:space="preserve"> </w:t>
-      </w:r>
-      <w:proofErr w:type="spellStart"/>
-      <w:r>
-        <w:rPr>
-          <w:rFonts w:ascii="Arial" w:eastAsia="Times New Roman" w:hAnsi="Arial" w:cs="Arial"/>
-          <w:i/>
-          <w:color w:val="000000"/>
-          <w:sz w:val="20"/>
-          <w:szCs w:val="20"/>
-          <w:lang w:eastAsia="en-NZ"/>
-        </w:rPr>
-        <w:t>Baliuag</w:t>
-      </w:r>
-      <w:proofErr w:type="spellEnd"/>
+        <w:t>Chalinor Baliuag</w:t>
+      </w:r>
     </w:p>
     <w:p>
       <w:pPr>
@@ -1967,23 +1893,7 @@
         <w:jc w:val="both"/>
       </w:pPr>
       <w:r>
-        <w:t xml:space="preserve">This project involves app and database development with java and MySQL. We will  create an application that tracks time against predetermined times for </w:t>
-      </w:r>
-      <w:proofErr w:type="spellStart"/>
-      <w:r>
-        <w:t>projects.We</w:t>
-      </w:r>
-      <w:proofErr w:type="spellEnd"/>
-      <w:r>
-        <w:t xml:space="preserve"> will also develop a database to record user logins, projects, and </w:t>
-      </w:r>
-      <w:proofErr w:type="spellStart"/>
-      <w:r>
-        <w:t>tasks.This</w:t>
-      </w:r>
-      <w:proofErr w:type="spellEnd"/>
-      <w:r>
-        <w:t xml:space="preserve"> will be an open source project  upon the completion of development, so future teams can modify and better  the application to their specifications. </w:t>
+        <w:t xml:space="preserve">This project involves app and database development with java and MySQL. We will  create an application that tracks time against predetermined times for projects.We will also develop a database to record user logins, projects, and tasks.This will be an open source project  upon the completion of development, so future teams can modify and better  the application to their specifications. </w:t>
       </w:r>
     </w:p>
     <w:p>
@@ -2001,35 +1911,14 @@
         <w:jc w:val="both"/>
       </w:pPr>
       <w:r>
-        <w:t xml:space="preserve">We are a team of three students completing our undergraduate studies at </w:t>
-      </w:r>
-      <w:proofErr w:type="spellStart"/>
-      <w:r>
-        <w:t>WelTec</w:t>
-      </w:r>
-      <w:proofErr w:type="spellEnd"/>
-      <w:r>
-        <w:t xml:space="preserve">. Our project team involves the project manager Anthony </w:t>
-      </w:r>
-      <w:proofErr w:type="spellStart"/>
-      <w:r>
-        <w:t>Sirvid</w:t>
-      </w:r>
-      <w:proofErr w:type="spellEnd"/>
-      <w:r>
-        <w:t>, and our</w:t>
+        <w:t>We are a team of three students completing our undergraduate studies at WelTec. Our project team involves the project manager Anthony Sirvid, and our</w:t>
       </w:r>
       <w:r>
         <w:t xml:space="preserve"> lead developer</w:t>
       </w:r>
       <w:r>
-        <w:t xml:space="preserve"> Dan </w:t>
-      </w:r>
-      <w:proofErr w:type="spellStart"/>
-      <w:r>
-        <w:t>Mota</w:t>
-      </w:r>
-      <w:proofErr w:type="spellEnd"/>
+        <w:t xml:space="preserve"> Dan Mota</w:t>
+      </w:r>
       <w:r>
         <w:t>, and developer and documenter</w:t>
       </w:r>
@@ -2510,13 +2399,8 @@
           <w:tab w:val="left" w:pos="3585"/>
         </w:tabs>
       </w:pPr>
-      <w:proofErr w:type="spellStart"/>
-      <w:r>
-        <w:t>EGit</w:t>
-      </w:r>
-      <w:proofErr w:type="spellEnd"/>
-      <w:r>
-        <w:t xml:space="preserve"> v5.0.1.201806211838-r</w:t>
+      <w:r>
+        <w:t>EGit v5.0.1.201806211838-r</w:t>
       </w:r>
     </w:p>
     <w:p>
@@ -2571,13 +2455,8 @@
         </w:tabs>
       </w:pPr>
       <w:r>
-        <w:t xml:space="preserve">Web Database – </w:t>
-      </w:r>
-      <w:proofErr w:type="spellStart"/>
-      <w:r>
-        <w:t>Wamp</w:t>
-      </w:r>
-      <w:proofErr w:type="spellEnd"/>
+        <w:t>Web Database – Wamp</w:t>
+      </w:r>
       <w:r>
         <w:t xml:space="preserve"> 3.1.3</w:t>
       </w:r>
@@ -2937,12 +2816,10 @@
       <w:bookmarkStart w:id="13" w:name="_qcp7lbuj9zja" w:colFirst="0" w:colLast="0"/>
       <w:bookmarkStart w:id="14" w:name="_Toc521496744"/>
       <w:bookmarkEnd w:id="13"/>
-      <w:proofErr w:type="spellStart"/>
       <w:r>
         <w:t>DBConnection</w:t>
       </w:r>
       <w:bookmarkEnd w:id="14"/>
-      <w:proofErr w:type="spellEnd"/>
     </w:p>
     <w:p>
       <w:r>
@@ -2956,61 +2833,11 @@
           <w:i/>
         </w:rPr>
       </w:pPr>
-      <w:proofErr w:type="gramStart"/>
-      <w:r>
-        <w:rPr>
-          <w:i/>
-        </w:rPr>
-        <w:t>public</w:t>
-      </w:r>
-      <w:proofErr w:type="gramEnd"/>
-      <w:r>
-        <w:rPr>
-          <w:i/>
-        </w:rPr>
-        <w:t xml:space="preserve"> </w:t>
-      </w:r>
-      <w:proofErr w:type="spellStart"/>
-      <w:r>
-        <w:rPr>
-          <w:i/>
-        </w:rPr>
-        <w:t>int</w:t>
-      </w:r>
-      <w:proofErr w:type="spellEnd"/>
-      <w:r>
-        <w:rPr>
-          <w:i/>
-        </w:rPr>
-        <w:t xml:space="preserve"> </w:t>
-      </w:r>
-      <w:proofErr w:type="spellStart"/>
-      <w:r>
-        <w:rPr>
-          <w:i/>
-        </w:rPr>
-        <w:t>checkCredentialsConflict</w:t>
-      </w:r>
-      <w:proofErr w:type="spellEnd"/>
-      <w:r>
-        <w:rPr>
-          <w:i/>
-        </w:rPr>
-        <w:t xml:space="preserve">( User </w:t>
-      </w:r>
-      <w:proofErr w:type="spellStart"/>
-      <w:r>
-        <w:rPr>
-          <w:i/>
-        </w:rPr>
-        <w:t>user</w:t>
-      </w:r>
-      <w:proofErr w:type="spellEnd"/>
-      <w:r>
-        <w:rPr>
-          <w:i/>
-        </w:rPr>
-        <w:t xml:space="preserve"> )</w:t>
+      <w:r>
+        <w:rPr>
+          <w:i/>
+        </w:rPr>
+        <w:t>public int checkCredentialsConflict( User user )</w:t>
       </w:r>
     </w:p>
     <w:p>
@@ -3028,61 +2855,11 @@
           <w:i/>
         </w:rPr>
       </w:pPr>
-      <w:proofErr w:type="gramStart"/>
-      <w:r>
-        <w:rPr>
-          <w:i/>
-        </w:rPr>
-        <w:t>public</w:t>
-      </w:r>
-      <w:proofErr w:type="gramEnd"/>
-      <w:r>
-        <w:rPr>
-          <w:i/>
-        </w:rPr>
-        <w:t xml:space="preserve"> </w:t>
-      </w:r>
-      <w:proofErr w:type="spellStart"/>
-      <w:r>
-        <w:rPr>
-          <w:i/>
-        </w:rPr>
-        <w:t>boolean</w:t>
-      </w:r>
-      <w:proofErr w:type="spellEnd"/>
-      <w:r>
-        <w:rPr>
-          <w:i/>
-        </w:rPr>
-        <w:t xml:space="preserve"> </w:t>
-      </w:r>
-      <w:proofErr w:type="spellStart"/>
-      <w:r>
-        <w:rPr>
-          <w:i/>
-        </w:rPr>
-        <w:t>createUser</w:t>
-      </w:r>
-      <w:proofErr w:type="spellEnd"/>
-      <w:r>
-        <w:rPr>
-          <w:i/>
-        </w:rPr>
-        <w:t xml:space="preserve">( User </w:t>
-      </w:r>
-      <w:proofErr w:type="spellStart"/>
-      <w:r>
-        <w:rPr>
-          <w:i/>
-        </w:rPr>
-        <w:t>user</w:t>
-      </w:r>
-      <w:proofErr w:type="spellEnd"/>
-      <w:r>
-        <w:rPr>
-          <w:i/>
-        </w:rPr>
-        <w:t xml:space="preserve"> )</w:t>
+      <w:r>
+        <w:rPr>
+          <w:i/>
+        </w:rPr>
+        <w:t>public boolean createUser( User user )</w:t>
       </w:r>
     </w:p>
     <w:p>
@@ -3090,39 +2867,7 @@
         <w:ind w:left="720"/>
       </w:pPr>
       <w:r>
-        <w:t xml:space="preserve">This method attempts to connect to the database. Upon success, a prepared insert statement is created. The username, password, and email attributes of class User are set into the statement. Lastly, the statement is executed and both prepared statement and connection are closed. True is returned if the insert is performed successfully, otherwise the method returns false. The </w:t>
-      </w:r>
-      <w:proofErr w:type="spellStart"/>
-      <w:r>
-        <w:t>boolean</w:t>
-      </w:r>
-      <w:proofErr w:type="spellEnd"/>
-      <w:r>
-        <w:t xml:space="preserve"> is used by </w:t>
-      </w:r>
-      <w:proofErr w:type="spellStart"/>
-      <w:r>
-        <w:t>SignUpGUI’s</w:t>
-      </w:r>
-      <w:proofErr w:type="spellEnd"/>
-      <w:r>
-        <w:t xml:space="preserve"> </w:t>
-      </w:r>
-      <w:proofErr w:type="spellStart"/>
-      <w:r>
-        <w:t>evaluateResult</w:t>
-      </w:r>
-      <w:proofErr w:type="spellEnd"/>
-      <w:r>
-        <w:t xml:space="preserve"> </w:t>
-      </w:r>
-      <w:proofErr w:type="gramStart"/>
-      <w:r>
-        <w:t>method  to</w:t>
-      </w:r>
-      <w:proofErr w:type="gramEnd"/>
-      <w:r>
-        <w:t xml:space="preserve"> either display an information alert to the user if true, or an error message if false.</w:t>
+        <w:t>This method attempts to connect to the database. Upon success, a prepared insert statement is created. The username, password, and email attributes of class User are set into the statement. Lastly, the statement is executed and both prepared statement and connection are closed. True is returned if the insert is performed successfully, otherwise the method returns false. The boolean is used by SignUpGUI’s evaluateResult method  to either display an information alert to the user if true, or an error message if false.</w:t>
       </w:r>
     </w:p>
     <w:p>
@@ -3132,33 +2877,11 @@
           <w:i/>
         </w:rPr>
       </w:pPr>
-      <w:proofErr w:type="gramStart"/>
-      <w:r>
-        <w:rPr>
-          <w:i/>
-        </w:rPr>
-        <w:t>public</w:t>
-      </w:r>
-      <w:proofErr w:type="gramEnd"/>
-      <w:r>
-        <w:rPr>
-          <w:i/>
-        </w:rPr>
-        <w:t xml:space="preserve"> </w:t>
-      </w:r>
-      <w:proofErr w:type="spellStart"/>
-      <w:r>
-        <w:rPr>
-          <w:i/>
-        </w:rPr>
-        <w:t>boolean</w:t>
-      </w:r>
-      <w:proofErr w:type="spellEnd"/>
-      <w:r>
-        <w:rPr>
-          <w:i/>
-        </w:rPr>
-        <w:t xml:space="preserve"> login( String handle, String password )</w:t>
+      <w:r>
+        <w:rPr>
+          <w:i/>
+        </w:rPr>
+        <w:t>public boolean login( String handle, String password )</w:t>
       </w:r>
     </w:p>
     <w:p>
@@ -3166,71 +2889,7 @@
         <w:ind w:left="720"/>
       </w:pPr>
       <w:r>
-        <w:t xml:space="preserve">This method attempts to connect to the database. Upon success, a prepared select statement is created. The handle parameter is set into the statement and the query is executed. If a match is found, the variables </w:t>
-      </w:r>
-      <w:proofErr w:type="spellStart"/>
-      <w:r>
-        <w:t>dbUsername</w:t>
-      </w:r>
-      <w:proofErr w:type="spellEnd"/>
-      <w:r>
-        <w:t xml:space="preserve">, </w:t>
-      </w:r>
-      <w:proofErr w:type="spellStart"/>
-      <w:r>
-        <w:t>dbPassword</w:t>
-      </w:r>
-      <w:proofErr w:type="spellEnd"/>
-      <w:r>
-        <w:t xml:space="preserve">, and </w:t>
-      </w:r>
-      <w:proofErr w:type="spellStart"/>
-      <w:r>
-        <w:t>dbEmail</w:t>
-      </w:r>
-      <w:proofErr w:type="spellEnd"/>
-      <w:r>
-        <w:t xml:space="preserve"> are initialised using the </w:t>
-      </w:r>
-      <w:proofErr w:type="spellStart"/>
-      <w:r>
-        <w:t>ResultSet</w:t>
-      </w:r>
-      <w:proofErr w:type="spellEnd"/>
-      <w:r>
-        <w:t xml:space="preserve">. If either the variables </w:t>
-      </w:r>
-      <w:proofErr w:type="spellStart"/>
-      <w:r>
-        <w:t>dbUsername</w:t>
-      </w:r>
-      <w:proofErr w:type="spellEnd"/>
-      <w:r>
-        <w:t xml:space="preserve"> and </w:t>
-      </w:r>
-      <w:proofErr w:type="spellStart"/>
-      <w:r>
-        <w:t>dbPassword</w:t>
-      </w:r>
-      <w:proofErr w:type="spellEnd"/>
-      <w:r>
-        <w:t xml:space="preserve">, or the </w:t>
-      </w:r>
-      <w:proofErr w:type="spellStart"/>
-      <w:r>
-        <w:t>dbEmail</w:t>
-      </w:r>
-      <w:proofErr w:type="spellEnd"/>
-      <w:r>
-        <w:t xml:space="preserve"> and </w:t>
-      </w:r>
-      <w:proofErr w:type="spellStart"/>
-      <w:r>
-        <w:t>dbPassword</w:t>
-      </w:r>
-      <w:proofErr w:type="spellEnd"/>
-      <w:r>
-        <w:t xml:space="preserve"> matches the method parameters, true is returned after closing the statement and connection. Otherwise, a false signal is returned. These returns are used to either transition to the next GUI or alert the user that incorrect credentials have been entered.</w:t>
+        <w:t>This method attempts to connect to the database. Upon success, a prepared select statement is created. The handle parameter is set into the statement and the query is executed. If a match is found, the variables dbUsername, dbPassword, and dbEmail are initialised using the ResultSet. If either the variables dbUsername and dbPassword, or the dbEmail and dbPassword matches the method parameters, true is returned after closing the statement and connection. Otherwise, a false signal is returned. These returns are used to either transition to the next GUI or alert the user that incorrect credentials have been entered.</w:t>
       </w:r>
     </w:p>
     <w:p>
@@ -3243,7 +2902,6 @@
         <w:pStyle w:val="Heading3"/>
       </w:pPr>
       <w:bookmarkStart w:id="15" w:name="_Toc521496745"/>
-      <w:proofErr w:type="spellStart"/>
       <w:r>
         <w:t>StopWatch</w:t>
       </w:r>
@@ -3251,7 +2909,6 @@
       <w:r>
         <w:t>GUI</w:t>
       </w:r>
-      <w:proofErr w:type="spellEnd"/>
     </w:p>
     <w:p>
       <w:r>
@@ -3263,7 +2920,6 @@
         <w:pStyle w:val="Heading3"/>
       </w:pPr>
       <w:bookmarkStart w:id="16" w:name="_Toc521496746"/>
-      <w:proofErr w:type="spellStart"/>
       <w:r>
         <w:lastRenderedPageBreak/>
         <w:t>Tracker</w:t>
@@ -3272,7 +2928,6 @@
       <w:r>
         <w:t>GUI</w:t>
       </w:r>
-      <w:proofErr w:type="spellEnd"/>
     </w:p>
     <w:p>
       <w:r>
@@ -3286,39 +2941,11 @@
           <w:i/>
         </w:rPr>
       </w:pPr>
-      <w:proofErr w:type="gramStart"/>
-      <w:r>
-        <w:rPr>
-          <w:i/>
-        </w:rPr>
-        <w:t>p</w:t>
-      </w:r>
-      <w:r>
-        <w:rPr>
-          <w:i/>
-        </w:rPr>
-        <w:t>rivate</w:t>
-      </w:r>
-      <w:proofErr w:type="gramEnd"/>
-      <w:r>
-        <w:rPr>
-          <w:i/>
-        </w:rPr>
-        <w:t xml:space="preserve"> void </w:t>
-      </w:r>
-      <w:proofErr w:type="spellStart"/>
-      <w:r>
-        <w:rPr>
-          <w:i/>
-        </w:rPr>
-        <w:t>openREADME</w:t>
-      </w:r>
-      <w:proofErr w:type="spellEnd"/>
-      <w:r>
-        <w:rPr>
-          <w:i/>
-        </w:rPr>
-        <w:t>()</w:t>
+      <w:r>
+        <w:rPr>
+          <w:i/>
+        </w:rPr>
+        <w:t>private void openREADME()</w:t>
       </w:r>
     </w:p>
     <w:p>
@@ -3326,24 +2953,7 @@
         <w:ind w:left="720"/>
       </w:pPr>
       <w:r>
-        <w:t>This method will open the README text file from the directory in Notepad.</w:t>
-      </w:r>
-      <w:r>
-        <w:t xml:space="preserve"> It </w:t>
-      </w:r>
-      <w:r>
-        <w:t xml:space="preserve">executes when the user goes to </w:t>
-      </w:r>
-      <w:proofErr w:type="gramStart"/>
-      <w:r>
-        <w:t>Help</w:t>
-      </w:r>
-      <w:proofErr w:type="gramEnd"/>
-      <w:r>
-        <w:t xml:space="preserve"> on the menu bar</w:t>
-      </w:r>
-      <w:r>
-        <w:t>.</w:t>
+        <w:t>This method will open the README text file from the directory in Notepad. It executes when the user goes to Help on the menu bar.</w:t>
       </w:r>
     </w:p>
     <w:p>
@@ -3353,25 +2963,11 @@
           <w:i/>
         </w:rPr>
       </w:pPr>
-      <w:proofErr w:type="gramStart"/>
-      <w:r>
-        <w:rPr>
-          <w:i/>
-        </w:rPr>
-        <w:t>private</w:t>
-      </w:r>
-      <w:proofErr w:type="gramEnd"/>
-      <w:r>
-        <w:rPr>
-          <w:i/>
-        </w:rPr>
-        <w:t xml:space="preserve"> void logout</w:t>
-      </w:r>
-      <w:r>
-        <w:rPr>
-          <w:i/>
-        </w:rPr>
-        <w:t>()</w:t>
+      <w:r>
+        <w:rPr>
+          <w:i/>
+        </w:rPr>
+        <w:t>private void logout()</w:t>
       </w:r>
     </w:p>
     <w:p>
@@ -3379,48 +2975,7 @@
         <w:ind w:left="720"/>
       </w:pPr>
       <w:r>
-        <w:t xml:space="preserve">This method will log the user out of the system. It will disconnect the connection to the database, hide the current </w:t>
-      </w:r>
-      <w:proofErr w:type="spellStart"/>
-      <w:proofErr w:type="gramStart"/>
-      <w:r>
-        <w:t>gui</w:t>
-      </w:r>
-      <w:proofErr w:type="spellEnd"/>
-      <w:proofErr w:type="gramEnd"/>
-      <w:r>
-        <w:t xml:space="preserve">, and load the </w:t>
-      </w:r>
-      <w:proofErr w:type="spellStart"/>
-      <w:r>
-        <w:t>LoginGUI</w:t>
-      </w:r>
-      <w:proofErr w:type="spellEnd"/>
-      <w:r>
-        <w:t xml:space="preserve"> </w:t>
-      </w:r>
-      <w:proofErr w:type="spellStart"/>
-      <w:r>
-        <w:t>gui</w:t>
-      </w:r>
-      <w:proofErr w:type="spellEnd"/>
-      <w:r>
-        <w:t xml:space="preserve">. </w:t>
-      </w:r>
-      <w:r>
-        <w:t xml:space="preserve">It executes when the user goes to </w:t>
-      </w:r>
-      <w:r>
-        <w:t>Menu</w:t>
-      </w:r>
-      <w:r>
-        <w:t xml:space="preserve"> on the menu bar</w:t>
-      </w:r>
-      <w:r>
-        <w:t>, and selects Logout</w:t>
-      </w:r>
-      <w:r>
-        <w:t>.</w:t>
+        <w:t>This method will log the user out of the system. It will disconnect the connection to the database, hide the current gui, and load the LoginGUI gui. It executes when the user goes to Menu on the menu bar, and selects Logout.</w:t>
       </w:r>
     </w:p>
     <w:p>
@@ -3430,33 +2985,11 @@
           <w:i/>
         </w:rPr>
       </w:pPr>
-      <w:proofErr w:type="gramStart"/>
-      <w:r>
-        <w:rPr>
-          <w:i/>
-        </w:rPr>
-        <w:t>private</w:t>
-      </w:r>
-      <w:proofErr w:type="gramEnd"/>
-      <w:r>
-        <w:rPr>
-          <w:i/>
-        </w:rPr>
-        <w:t xml:space="preserve"> void </w:t>
-      </w:r>
-      <w:proofErr w:type="spellStart"/>
-      <w:r>
-        <w:rPr>
-          <w:i/>
-        </w:rPr>
-        <w:t>loadStopWatch</w:t>
-      </w:r>
-      <w:proofErr w:type="spellEnd"/>
-      <w:r>
-        <w:rPr>
-          <w:i/>
-        </w:rPr>
-        <w:t>()</w:t>
+      <w:r>
+        <w:rPr>
+          <w:i/>
+        </w:rPr>
+        <w:t>private void loadStopWatch()</w:t>
       </w:r>
     </w:p>
     <w:p>
@@ -3464,36 +2997,7 @@
         <w:ind w:left="720"/>
       </w:pPr>
       <w:r>
-        <w:t xml:space="preserve">This method will load the </w:t>
-      </w:r>
-      <w:proofErr w:type="spellStart"/>
-      <w:r>
-        <w:t>StopWatchGUI</w:t>
-      </w:r>
-      <w:proofErr w:type="spellEnd"/>
-      <w:r>
-        <w:t xml:space="preserve"> </w:t>
-      </w:r>
-      <w:proofErr w:type="spellStart"/>
-      <w:proofErr w:type="gramStart"/>
-      <w:r>
-        <w:t>gui</w:t>
-      </w:r>
-      <w:proofErr w:type="spellEnd"/>
-      <w:proofErr w:type="gramEnd"/>
-      <w:r>
-        <w:t xml:space="preserve">, closing the currently open window. </w:t>
-      </w:r>
-      <w:r>
-        <w:t xml:space="preserve">It executes when the user goes to Menu on the menu bar, and selects </w:t>
-      </w:r>
-      <w:proofErr w:type="spellStart"/>
-      <w:r>
-        <w:t>StopWatch</w:t>
-      </w:r>
-      <w:proofErr w:type="spellEnd"/>
-      <w:r>
-        <w:t>.</w:t>
+        <w:t>This method will load the StopWatchGUI gui, closing the currently open window. It executes when the user goes to Menu on the menu bar, and selects StopWatch.</w:t>
       </w:r>
     </w:p>
     <w:p>
@@ -3503,33 +3007,11 @@
           <w:i/>
         </w:rPr>
       </w:pPr>
-      <w:proofErr w:type="gramStart"/>
-      <w:r>
-        <w:rPr>
-          <w:i/>
-        </w:rPr>
-        <w:t>public</w:t>
-      </w:r>
-      <w:proofErr w:type="gramEnd"/>
-      <w:r>
-        <w:rPr>
-          <w:i/>
-        </w:rPr>
-        <w:t xml:space="preserve"> void </w:t>
-      </w:r>
-      <w:proofErr w:type="spellStart"/>
-      <w:r>
-        <w:rPr>
-          <w:i/>
-        </w:rPr>
-        <w:t>populateProjectTable</w:t>
-      </w:r>
-      <w:proofErr w:type="spellEnd"/>
-      <w:r>
-        <w:rPr>
-          <w:i/>
-        </w:rPr>
-        <w:t>(</w:t>
+      <w:r>
+        <w:rPr>
+          <w:i/>
+        </w:rPr>
+        <w:t>public void populateProjectTable(</w:t>
       </w:r>
       <w:r>
         <w:rPr>
@@ -3541,35 +3023,7 @@
         <w:rPr>
           <w:i/>
         </w:rPr>
-        <w:t xml:space="preserve">, </w:t>
-      </w:r>
-      <w:proofErr w:type="spellStart"/>
-      <w:r>
-        <w:rPr>
-          <w:i/>
-        </w:rPr>
-        <w:t>DefaultTableModel</w:t>
-      </w:r>
-      <w:proofErr w:type="spellEnd"/>
-      <w:r>
-        <w:rPr>
-          <w:i/>
-        </w:rPr>
-        <w:t xml:space="preserve"> </w:t>
-      </w:r>
-      <w:proofErr w:type="spellStart"/>
-      <w:r>
-        <w:rPr>
-          <w:i/>
-        </w:rPr>
-        <w:t>projTblModel</w:t>
-      </w:r>
-      <w:proofErr w:type="spellEnd"/>
-      <w:r>
-        <w:rPr>
-          <w:i/>
-        </w:rPr>
-        <w:t>)</w:t>
+        <w:t>, DefaultTableModel projTblModel)</w:t>
       </w:r>
     </w:p>
     <w:p>
@@ -3585,7 +3039,227 @@
       <w:bookmarkStart w:id="17" w:name="_GoBack"/>
       <w:bookmarkEnd w:id="17"/>
     </w:p>
-    <w:p/>
+    <w:p>
+      <w:pPr>
+        <w:ind w:left="720"/>
+        <w:rPr>
+          <w:i/>
+        </w:rPr>
+      </w:pPr>
+      <w:r>
+        <w:rPr>
+          <w:i/>
+        </w:rPr>
+        <w:t xml:space="preserve">public void </w:t>
+      </w:r>
+      <w:r>
+        <w:rPr>
+          <w:i/>
+        </w:rPr>
+        <w:t>loadCreateTask()</w:t>
+      </w:r>
+    </w:p>
+    <w:p>
+      <w:pPr>
+        <w:ind w:left="720"/>
+      </w:pPr>
+      <w:r>
+        <w:t>This method will load the TaskTrackerGUI gui, closing the currently open window. It executes when the user goes to Menu on the menu bar, and selects Task Tracker.</w:t>
+      </w:r>
+    </w:p>
+    <w:p>
+      <w:pPr>
+        <w:ind w:left="720"/>
+      </w:pPr>
+    </w:p>
+    <w:p>
+      <w:pPr>
+        <w:pStyle w:val="Heading3"/>
+      </w:pPr>
+      <w:r>
+        <w:t>CreateTaskGUI</w:t>
+      </w:r>
+    </w:p>
+    <w:p>
+      <w:r>
+        <w:t>Methods</w:t>
+      </w:r>
+    </w:p>
+    <w:p>
+      <w:pPr>
+        <w:ind w:left="720"/>
+        <w:rPr>
+          <w:i/>
+        </w:rPr>
+      </w:pPr>
+      <w:r>
+        <w:rPr>
+          <w:i/>
+        </w:rPr>
+        <w:t>private void openREADME()</w:t>
+      </w:r>
+    </w:p>
+    <w:p>
+      <w:pPr>
+        <w:ind w:left="720"/>
+        <w:rPr>
+          <w:b/>
+        </w:rPr>
+      </w:pPr>
+      <w:r>
+        <w:rPr>
+          <w:b/>
+        </w:rPr>
+        <w:t xml:space="preserve">Same as TrackerGUI </w:t>
+      </w:r>
+      <w:r>
+        <w:rPr>
+          <w:b/>
+        </w:rPr>
+        <w:t>method of same name</w:t>
+      </w:r>
+    </w:p>
+    <w:p>
+      <w:pPr>
+        <w:ind w:firstLine="720"/>
+        <w:rPr>
+          <w:i/>
+        </w:rPr>
+      </w:pPr>
+      <w:r>
+        <w:rPr>
+          <w:i/>
+        </w:rPr>
+        <w:t>private void logout()</w:t>
+      </w:r>
+    </w:p>
+    <w:p>
+      <w:pPr>
+        <w:ind w:left="720"/>
+        <w:rPr>
+          <w:b/>
+        </w:rPr>
+      </w:pPr>
+      <w:r>
+        <w:rPr>
+          <w:b/>
+        </w:rPr>
+        <w:t xml:space="preserve">Same as TrackerGUI </w:t>
+      </w:r>
+      <w:r>
+        <w:rPr>
+          <w:b/>
+        </w:rPr>
+        <w:t>method of same name</w:t>
+      </w:r>
+    </w:p>
+    <w:p>
+      <w:pPr>
+        <w:ind w:left="720"/>
+        <w:rPr>
+          <w:i/>
+        </w:rPr>
+      </w:pPr>
+      <w:r>
+        <w:rPr>
+          <w:i/>
+        </w:rPr>
+        <w:t>private void loadStopWatch()</w:t>
+      </w:r>
+    </w:p>
+    <w:p>
+      <w:pPr>
+        <w:ind w:left="720"/>
+        <w:rPr>
+          <w:b/>
+        </w:rPr>
+      </w:pPr>
+      <w:r>
+        <w:rPr>
+          <w:b/>
+        </w:rPr>
+        <w:t xml:space="preserve">Same as TrackerGUI </w:t>
+      </w:r>
+      <w:r>
+        <w:rPr>
+          <w:b/>
+        </w:rPr>
+        <w:t>method of same name</w:t>
+      </w:r>
+    </w:p>
+    <w:p>
+      <w:pPr>
+        <w:ind w:left="720"/>
+        <w:rPr>
+          <w:i/>
+        </w:rPr>
+      </w:pPr>
+      <w:r>
+        <w:rPr>
+          <w:i/>
+        </w:rPr>
+        <w:t xml:space="preserve">public void </w:t>
+      </w:r>
+      <w:r>
+        <w:rPr>
+          <w:i/>
+        </w:rPr>
+        <w:t>loadTaskTracker()</w:t>
+      </w:r>
+    </w:p>
+    <w:p>
+      <w:pPr>
+        <w:ind w:left="720"/>
+      </w:pPr>
+      <w:r>
+        <w:t>This method will load the TaskTrackerGUI gui, closing the currently open window. It executes when the user goes to Menu on the menu bar, and selects Task Tracker.</w:t>
+      </w:r>
+    </w:p>
+    <w:p>
+      <w:pPr>
+        <w:ind w:left="720"/>
+        <w:rPr>
+          <w:i/>
+        </w:rPr>
+      </w:pPr>
+      <w:r>
+        <w:rPr>
+          <w:i/>
+        </w:rPr>
+        <w:t>public void createTask(String userToken, JTextField tName, JTextArea tDesc)</w:t>
+      </w:r>
+    </w:p>
+    <w:p>
+      <w:pPr>
+        <w:ind w:left="720"/>
+      </w:pPr>
+      <w:r>
+        <w:lastRenderedPageBreak/>
+        <w:t>This method will pull the data the user has entered from the text field and text field area on the gui and store them directly in the database.</w:t>
+      </w:r>
+    </w:p>
+    <w:p>
+      <w:pPr>
+        <w:ind w:left="720"/>
+        <w:rPr>
+          <w:i/>
+        </w:rPr>
+      </w:pPr>
+      <w:r>
+        <w:rPr>
+          <w:i/>
+        </w:rPr>
+        <w:t>public void resetFields(JTextField tName, JTextArea tDesc)</w:t>
+      </w:r>
+    </w:p>
+    <w:p>
+      <w:pPr>
+        <w:ind w:left="720"/>
+      </w:pPr>
+      <w:r>
+        <w:t>This method will simply reset the text field and text feild area on the gui, as in, delete all data inputted and set it to a blank string.</w:t>
+      </w:r>
+    </w:p>
     <w:p>
       <w:pPr>
         <w:pStyle w:val="Heading3"/>
@@ -3644,7 +3318,7 @@
 </file>
 
 <file path=word/endnotes.xml><?xml version="1.0" encoding="utf-8"?>
-<w:endnotes xmlns:wpc="http://schemas.microsoft.com/office/word/2010/wordprocessingCanvas" xmlns:mc="http://schemas.openxmlformats.org/markup-compatibility/2006" xmlns:o="urn:schemas-microsoft-com:office:office" xmlns:r="http://schemas.openxmlformats.org/officeDocument/2006/relationships" xmlns:m="http://schemas.openxmlformats.org/officeDocument/2006/math" xmlns:v="urn:schemas-microsoft-com:vml" xmlns:wp14="http://schemas.microsoft.com/office/word/2010/wordprocessingDrawing" xmlns:wp="http://schemas.openxmlformats.org/drawingml/2006/wordprocessingDrawing" xmlns:w10="urn:schemas-microsoft-com:office:word" xmlns:w="http://schemas.openxmlformats.org/wordprocessingml/2006/main" xmlns:w14="http://schemas.microsoft.com/office/word/2010/wordml" xmlns:w15="http://schemas.microsoft.com/office/word/2012/wordml" xmlns:wpg="http://schemas.microsoft.com/office/word/2010/wordprocessingGroup" xmlns:wpi="http://schemas.microsoft.com/office/word/2010/wordprocessingInk" xmlns:wne="http://schemas.microsoft.com/office/word/2006/wordml" xmlns:wps="http://schemas.microsoft.com/office/word/2010/wordprocessingShape" mc:Ignorable="w14 w15 wp14">
+<w:endnotes xmlns:ve="http://schemas.openxmlformats.org/markup-compatibility/2006" xmlns:o="urn:schemas-microsoft-com:office:office" xmlns:r="http://schemas.openxmlformats.org/officeDocument/2006/relationships" xmlns:m="http://schemas.openxmlformats.org/officeDocument/2006/math" xmlns:v="urn:schemas-microsoft-com:vml" xmlns:wp="http://schemas.openxmlformats.org/drawingml/2006/wordprocessingDrawing" xmlns:w10="urn:schemas-microsoft-com:office:word" xmlns:w="http://schemas.openxmlformats.org/wordprocessingml/2006/main" xmlns:wne="http://schemas.microsoft.com/office/word/2006/wordml">
   <w:endnote w:type="separator" w:id="-1">
     <w:p>
       <w:pPr>
@@ -3669,7 +3343,7 @@
 </file>
 
 <file path=word/footer1.xml><?xml version="1.0" encoding="utf-8"?>
-<w:ftr xmlns:wpc="http://schemas.microsoft.com/office/word/2010/wordprocessingCanvas" xmlns:mc="http://schemas.openxmlformats.org/markup-compatibility/2006" xmlns:o="urn:schemas-microsoft-com:office:office" xmlns:r="http://schemas.openxmlformats.org/officeDocument/2006/relationships" xmlns:m="http://schemas.openxmlformats.org/officeDocument/2006/math" xmlns:v="urn:schemas-microsoft-com:vml" xmlns:wp14="http://schemas.microsoft.com/office/word/2010/wordprocessingDrawing" xmlns:wp="http://schemas.openxmlformats.org/drawingml/2006/wordprocessingDrawing" xmlns:w10="urn:schemas-microsoft-com:office:word" xmlns:w="http://schemas.openxmlformats.org/wordprocessingml/2006/main" xmlns:w14="http://schemas.microsoft.com/office/word/2010/wordml" xmlns:w15="http://schemas.microsoft.com/office/word/2012/wordml" xmlns:wpg="http://schemas.microsoft.com/office/word/2010/wordprocessingGroup" xmlns:wpi="http://schemas.microsoft.com/office/word/2010/wordprocessingInk" xmlns:wne="http://schemas.microsoft.com/office/word/2006/wordml" xmlns:wps="http://schemas.microsoft.com/office/word/2010/wordprocessingShape" mc:Ignorable="w14 w15 wp14">
+<w:ftr xmlns:ve="http://schemas.openxmlformats.org/markup-compatibility/2006" xmlns:o="urn:schemas-microsoft-com:office:office" xmlns:r="http://schemas.openxmlformats.org/officeDocument/2006/relationships" xmlns:m="http://schemas.openxmlformats.org/officeDocument/2006/math" xmlns:v="urn:schemas-microsoft-com:vml" xmlns:wp="http://schemas.openxmlformats.org/drawingml/2006/wordprocessingDrawing" xmlns:w10="urn:schemas-microsoft-com:office:word" xmlns:w="http://schemas.openxmlformats.org/wordprocessingml/2006/main" xmlns:wne="http://schemas.microsoft.com/office/word/2006/wordml">
   <w:sdt>
     <w:sdtPr>
       <w:id w:val="-1114429857"/>
@@ -3678,7 +3352,6 @@
         <w:docPartUnique/>
       </w:docPartObj>
     </w:sdtPr>
-    <w:sdtEndPr/>
     <w:sdtContent>
       <w:p>
         <w:pPr>
@@ -3689,266 +3362,64 @@
             <w:noProof/>
             <w:lang w:val="en-US"/>
           </w:rPr>
-          <mc:AlternateContent>
-            <mc:Choice Requires="wpg">
-              <w:drawing>
-                <wp:anchor distT="0" distB="0" distL="114300" distR="114300" simplePos="0" relativeHeight="251661312" behindDoc="0" locked="0" layoutInCell="1" allowOverlap="1">
-                  <wp:simplePos x="0" y="0"/>
-                  <wp:positionH relativeFrom="page">
-                    <wp:align>center</wp:align>
-                  </wp:positionH>
-                  <wp:positionV relativeFrom="bottomMargin">
-                    <wp:align>center</wp:align>
-                  </wp:positionV>
-                  <wp:extent cx="7753350" cy="190500"/>
-                  <wp:effectExtent l="9525" t="9525" r="9525" b="0"/>
-                  <wp:wrapNone/>
-                  <wp:docPr id="6" name="Group 6"/>
-                  <wp:cNvGraphicFramePr>
-                    <a:graphicFrameLocks xmlns:a="http://schemas.openxmlformats.org/drawingml/2006/main"/>
-                  </wp:cNvGraphicFramePr>
-                  <a:graphic xmlns:a="http://schemas.openxmlformats.org/drawingml/2006/main">
-                    <a:graphicData uri="http://schemas.microsoft.com/office/word/2010/wordprocessingGroup">
-                      <wpg:wgp>
-                        <wpg:cNvGrpSpPr>
-                          <a:grpSpLocks/>
-                        </wpg:cNvGrpSpPr>
-                        <wpg:grpSpPr bwMode="auto">
-                          <a:xfrm>
-                            <a:off x="0" y="0"/>
-                            <a:ext cx="7753350" cy="190500"/>
-                            <a:chOff x="0" y="14970"/>
-                            <a:chExt cx="12255" cy="300"/>
-                          </a:xfrm>
-                        </wpg:grpSpPr>
-                        <wps:wsp>
-                          <wps:cNvPr id="7" name="Text Box 25"/>
-                          <wps:cNvSpPr txBox="1">
-                            <a:spLocks noChangeArrowheads="1"/>
-                          </wps:cNvSpPr>
-                          <wps:spPr bwMode="auto">
-                            <a:xfrm>
-                              <a:off x="10803" y="14982"/>
-                              <a:ext cx="659" cy="288"/>
-                            </a:xfrm>
-                            <a:prstGeom prst="rect">
-                              <a:avLst/>
-                            </a:prstGeom>
-                            <a:noFill/>
-                            <a:ln>
-                              <a:noFill/>
-                            </a:ln>
-                            <a:extLst>
-                              <a:ext uri="{909E8E84-426E-40DD-AFC4-6F175D3DCCD1}">
-                                <a14:hiddenFill xmlns:a14="http://schemas.microsoft.com/office/drawing/2010/main">
-                                  <a:solidFill>
-                                    <a:srgbClr val="FFFFFF"/>
-                                  </a:solidFill>
-                                </a14:hiddenFill>
-                              </a:ext>
-                              <a:ext uri="{91240B29-F687-4F45-9708-019B960494DF}">
-                                <a14:hiddenLine xmlns:a14="http://schemas.microsoft.com/office/drawing/2010/main" w="9525">
-                                  <a:solidFill>
-                                    <a:srgbClr val="000000"/>
-                                  </a:solidFill>
-                                  <a:miter lim="800000"/>
-                                  <a:headEnd/>
-                                  <a:tailEnd/>
-                                </a14:hiddenLine>
-                              </a:ext>
-                            </a:extLst>
-                          </wps:spPr>
-                          <wps:txbx>
-                            <w:txbxContent>
-                              <w:p>
-                                <w:pPr>
-                                  <w:jc w:val="center"/>
-                                </w:pPr>
-                                <w:r>
-                                  <w:fldChar w:fldCharType="begin"/>
-                                </w:r>
-                                <w:r>
-                                  <w:instrText xml:space="preserve"> PAGE    \* MERGEFORMAT </w:instrText>
-                                </w:r>
-                                <w:r>
-                                  <w:fldChar w:fldCharType="separate"/>
-                                </w:r>
-                                <w:r>
-                                  <w:rPr>
-                                    <w:noProof/>
-                                    <w:color w:val="8C8C8C" w:themeColor="background1" w:themeShade="8C"/>
-                                  </w:rPr>
-                                  <w:t>ii</w:t>
-                                </w:r>
-                                <w:r>
-                                  <w:rPr>
-                                    <w:noProof/>
-                                    <w:color w:val="8C8C8C" w:themeColor="background1" w:themeShade="8C"/>
-                                  </w:rPr>
-                                  <w:fldChar w:fldCharType="end"/>
-                                </w:r>
-                              </w:p>
-                            </w:txbxContent>
-                          </wps:txbx>
-                          <wps:bodyPr rot="0" vert="horz" wrap="square" lIns="0" tIns="0" rIns="0" bIns="0" anchor="t" anchorCtr="0" upright="1">
-                            <a:noAutofit/>
-                          </wps:bodyPr>
-                        </wps:wsp>
-                        <wpg:grpSp>
-                          <wpg:cNvPr id="8" name="Group 31"/>
-                          <wpg:cNvGrpSpPr>
-                            <a:grpSpLocks/>
-                          </wpg:cNvGrpSpPr>
-                          <wpg:grpSpPr bwMode="auto">
-                            <a:xfrm flipH="1">
-                              <a:off x="0" y="14970"/>
-                              <a:ext cx="12255" cy="230"/>
-                              <a:chOff x="-8" y="14978"/>
-                              <a:chExt cx="12255" cy="230"/>
-                            </a:xfrm>
-                          </wpg:grpSpPr>
-                          <wps:wsp>
-                            <wps:cNvPr id="9" name="AutoShape 27"/>
-                            <wps:cNvCnPr>
-                              <a:cxnSpLocks noChangeShapeType="1"/>
-                            </wps:cNvCnPr>
-                            <wps:spPr bwMode="auto">
-                              <a:xfrm flipV="1">
-                                <a:off x="-8" y="14978"/>
-                                <a:ext cx="1260" cy="230"/>
-                              </a:xfrm>
-                              <a:prstGeom prst="bentConnector3">
-                                <a:avLst>
-                                  <a:gd name="adj1" fmla="val 50000"/>
-                                </a:avLst>
-                              </a:prstGeom>
-                              <a:noFill/>
-                              <a:ln w="9525">
-                                <a:solidFill>
-                                  <a:srgbClr val="A5A5A5"/>
-                                </a:solidFill>
-                                <a:miter lim="800000"/>
-                                <a:headEnd/>
-                                <a:tailEnd/>
-                              </a:ln>
-                              <a:extLst>
-                                <a:ext uri="{909E8E84-426E-40DD-AFC4-6F175D3DCCD1}">
-                                  <a14:hiddenFill xmlns:a14="http://schemas.microsoft.com/office/drawing/2010/main">
-                                    <a:noFill/>
-                                  </a14:hiddenFill>
-                                </a:ext>
-                              </a:extLst>
-                            </wps:spPr>
-                            <wps:bodyPr/>
-                          </wps:wsp>
-                          <wps:wsp>
-                            <wps:cNvPr id="10" name="AutoShape 28"/>
-                            <wps:cNvCnPr>
-                              <a:cxnSpLocks noChangeShapeType="1"/>
-                            </wps:cNvCnPr>
-                            <wps:spPr bwMode="auto">
-                              <a:xfrm rot="10800000">
-                                <a:off x="1252" y="14978"/>
-                                <a:ext cx="10995" cy="230"/>
-                              </a:xfrm>
-                              <a:prstGeom prst="bentConnector3">
-                                <a:avLst>
-                                  <a:gd name="adj1" fmla="val 96778"/>
-                                </a:avLst>
-                              </a:prstGeom>
-                              <a:noFill/>
-                              <a:ln w="9525">
-                                <a:solidFill>
-                                  <a:srgbClr val="A5A5A5"/>
-                                </a:solidFill>
-                                <a:miter lim="800000"/>
-                                <a:headEnd/>
-                                <a:tailEnd/>
-                              </a:ln>
-                              <a:extLst>
-                                <a:ext uri="{909E8E84-426E-40DD-AFC4-6F175D3DCCD1}">
-                                  <a14:hiddenFill xmlns:a14="http://schemas.microsoft.com/office/drawing/2010/main">
-                                    <a:noFill/>
-                                  </a14:hiddenFill>
-                                </a:ext>
-                              </a:extLst>
-                            </wps:spPr>
-                            <wps:bodyPr/>
-                          </wps:wsp>
-                        </wpg:grpSp>
-                      </wpg:wgp>
-                    </a:graphicData>
-                  </a:graphic>
-                  <wp14:sizeRelH relativeFrom="page">
-                    <wp14:pctWidth>100000</wp14:pctWidth>
-                  </wp14:sizeRelH>
-                  <wp14:sizeRelV relativeFrom="page">
-                    <wp14:pctHeight>0</wp14:pctHeight>
-                  </wp14:sizeRelV>
-                </wp:anchor>
-              </w:drawing>
-            </mc:Choice>
-            <mc:Fallback>
-              <w:pict>
-                <v:group id="Group 6" o:spid="_x0000_s1026" style="position:absolute;margin-left:0;margin-top:0;width:610.5pt;height:15pt;z-index:251661312;mso-width-percent:1000;mso-position-horizontal:center;mso-position-horizontal-relative:page;mso-position-vertical:center;mso-position-vertical-relative:bottom-margin-area;mso-width-percent:1000" coordorigin=",14970" coordsize="12255,300" o:gfxdata="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">
-                  <v:shapetype id="_x0000_t202" coordsize="21600,21600" o:spt="202" path="m,l,21600r21600,l21600,xe">
-                    <v:stroke joinstyle="miter"/>
-                    <v:path gradientshapeok="t" o:connecttype="rect"/>
-                  </v:shapetype>
-                  <v:shape id="Text Box 25" o:spid="_x0000_s1027" type="#_x0000_t202" style="position:absolute;left:10803;top:14982;width:659;height:288;visibility:visible;mso-wrap-style:square;v-text-anchor:top" o:gfxdata="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" filled="f" stroked="f">
-                    <v:textbox inset="0,0,0,0">
-                      <w:txbxContent>
-                        <w:p>
-                          <w:pPr>
-                            <w:jc w:val="center"/>
-                          </w:pPr>
-                          <w:r>
-                            <w:fldChar w:fldCharType="begin"/>
-                          </w:r>
-                          <w:r>
-                            <w:instrText xml:space="preserve"> PAGE    \* MERGEFORMAT </w:instrText>
-                          </w:r>
-                          <w:r>
-                            <w:fldChar w:fldCharType="separate"/>
-                          </w:r>
-                          <w:r>
-                            <w:rPr>
-                              <w:noProof/>
-                              <w:color w:val="8C8C8C" w:themeColor="background1" w:themeShade="8C"/>
-                            </w:rPr>
-                            <w:t>ii</w:t>
-                          </w:r>
-                          <w:r>
-                            <w:rPr>
-                              <w:noProof/>
-                              <w:color w:val="8C8C8C" w:themeColor="background1" w:themeShade="8C"/>
-                            </w:rPr>
-                            <w:fldChar w:fldCharType="end"/>
-                          </w:r>
-                        </w:p>
-                      </w:txbxContent>
-                    </v:textbox>
-                  </v:shape>
-                  <v:group id="Group 31" o:spid="_x0000_s1028" style="position:absolute;top:14970;width:12255;height:230;flip:x" coordorigin="-8,14978" coordsize="12255,230" o:gfxdata="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">
-                    <v:shapetype id="_x0000_t34" coordsize="21600,21600" o:spt="34" o:oned="t" adj="10800" path="m,l@0,0@0,21600,21600,21600e" filled="f">
-                      <v:stroke joinstyle="miter"/>
-                      <v:formulas>
-                        <v:f eqn="val #0"/>
-                      </v:formulas>
-                      <v:path arrowok="t" fillok="f" o:connecttype="none"/>
-                      <v:handles>
-                        <v:h position="#0,center"/>
-                      </v:handles>
-                      <o:lock v:ext="edit" shapetype="t"/>
-                    </v:shapetype>
-                    <v:shape id="AutoShape 27" o:spid="_x0000_s1029" type="#_x0000_t34" style="position:absolute;left:-8;top:14978;width:1260;height:230;flip:y;visibility:visible;mso-wrap-style:square" o:connectortype="elbow" o:gfxdata="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" strokecolor="#a5a5a5"/>
-                    <v:shape id="AutoShape 28" o:spid="_x0000_s1030" type="#_x0000_t34" style="position:absolute;left:1252;top:14978;width:10995;height:230;rotation:180;visibility:visible;mso-wrap-style:square" o:connectortype="elbow" o:gfxdata="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" adj="20904" strokecolor="#a5a5a5"/>
-                  </v:group>
-                  <w10:wrap anchorx="page" anchory="margin"/>
-                </v:group>
-              </w:pict>
-            </mc:Fallback>
-          </mc:AlternateContent>
+          <w:pict>
+            <v:group id="Group 6" o:spid="_x0000_s14347" style="position:absolute;margin-left:0;margin-top:0;width:610.5pt;height:15pt;z-index:251661312;mso-width-percent:1000;mso-position-horizontal:center;mso-position-horizontal-relative:page;mso-position-vertical:center;mso-position-vertical-relative:bottom-margin-area;mso-width-percent:1000" coordorigin=",14970" coordsize="12255,300" o:gfxdata="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">
+              <v:shapetype id="_x0000_t202" coordsize="21600,21600" o:spt="202" path="m,l,21600r21600,l21600,xe">
+                <v:stroke joinstyle="miter"/>
+                <v:path gradientshapeok="t" o:connecttype="rect"/>
+              </v:shapetype>
+              <v:shape id="Text Box 25" o:spid="_x0000_s14351" type="#_x0000_t202" style="position:absolute;left:10803;top:14982;width:659;height:288;visibility:visible" o:gfxdata="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" filled="f" stroked="f">
+                <v:textbox inset="0,0,0,0">
+                  <w:txbxContent>
+                    <w:p>
+                      <w:pPr>
+                        <w:jc w:val="center"/>
+                      </w:pPr>
+                      <w:r>
+                        <w:fldChar w:fldCharType="begin"/>
+                      </w:r>
+                      <w:r>
+                        <w:instrText xml:space="preserve"> PAGE    \* MERGEFORMAT </w:instrText>
+                      </w:r>
+                      <w:r>
+                        <w:fldChar w:fldCharType="separate"/>
+                      </w:r>
+                      <w:r>
+                        <w:rPr>
+                          <w:noProof/>
+                          <w:color w:val="8C8C8C" w:themeColor="background1" w:themeShade="8C"/>
+                        </w:rPr>
+                        <w:t>ii</w:t>
+                      </w:r>
+                      <w:r>
+                        <w:rPr>
+                          <w:noProof/>
+                          <w:color w:val="8C8C8C" w:themeColor="background1" w:themeShade="8C"/>
+                        </w:rPr>
+                        <w:fldChar w:fldCharType="end"/>
+                      </w:r>
+                    </w:p>
+                  </w:txbxContent>
+                </v:textbox>
+              </v:shape>
+              <v:group id="Group 31" o:spid="_x0000_s14348" style="position:absolute;top:14970;width:12255;height:230;flip:x" coordorigin="-8,14978" coordsize="12255,230" o:gfxdata="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">
+                <v:shapetype id="_x0000_t34" coordsize="21600,21600" o:spt="34" o:oned="t" adj="10800" path="m,l@0,0@0,21600,21600,21600e" filled="f">
+                  <v:stroke joinstyle="miter"/>
+                  <v:formulas>
+                    <v:f eqn="val #0"/>
+                  </v:formulas>
+                  <v:path arrowok="t" fillok="f" o:connecttype="none"/>
+                  <v:handles>
+                    <v:h position="#0,center"/>
+                  </v:handles>
+                  <o:lock v:ext="edit" shapetype="t"/>
+                </v:shapetype>
+                <v:shape id="AutoShape 27" o:spid="_x0000_s14350" type="#_x0000_t34" style="position:absolute;left:-8;top:14978;width:1260;height:230;flip:y;visibility:visible" o:connectortype="elbow" o:gfxdata="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" strokecolor="#a5a5a5"/>
+                <v:shape id="AutoShape 28" o:spid="_x0000_s14349" type="#_x0000_t34" style="position:absolute;left:1252;top:14978;width:10995;height:230;rotation:180;visibility:visible" o:connectortype="elbow" o:gfxdata="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" adj="20904" strokecolor="#a5a5a5"/>
+              </v:group>
+              <w10:wrap anchorx="page" anchory="margin"/>
+            </v:group>
+          </w:pict>
         </w:r>
       </w:p>
     </w:sdtContent>
@@ -3957,7 +3428,7 @@
 </file>
 
 <file path=word/footer2.xml><?xml version="1.0" encoding="utf-8"?>
-<w:ftr xmlns:wpc="http://schemas.microsoft.com/office/word/2010/wordprocessingCanvas" xmlns:mc="http://schemas.openxmlformats.org/markup-compatibility/2006" xmlns:o="urn:schemas-microsoft-com:office:office" xmlns:r="http://schemas.openxmlformats.org/officeDocument/2006/relationships" xmlns:m="http://schemas.openxmlformats.org/officeDocument/2006/math" xmlns:v="urn:schemas-microsoft-com:vml" xmlns:wp14="http://schemas.microsoft.com/office/word/2010/wordprocessingDrawing" xmlns:wp="http://schemas.openxmlformats.org/drawingml/2006/wordprocessingDrawing" xmlns:w10="urn:schemas-microsoft-com:office:word" xmlns:w="http://schemas.openxmlformats.org/wordprocessingml/2006/main" xmlns:w14="http://schemas.microsoft.com/office/word/2010/wordml" xmlns:w15="http://schemas.microsoft.com/office/word/2012/wordml" xmlns:wpg="http://schemas.microsoft.com/office/word/2010/wordprocessingGroup" xmlns:wpi="http://schemas.microsoft.com/office/word/2010/wordprocessingInk" xmlns:wne="http://schemas.microsoft.com/office/word/2006/wordml" xmlns:wps="http://schemas.microsoft.com/office/word/2010/wordprocessingShape" mc:Ignorable="w14 w15 wp14">
+<w:ftr xmlns:ve="http://schemas.openxmlformats.org/markup-compatibility/2006" xmlns:o="urn:schemas-microsoft-com:office:office" xmlns:r="http://schemas.openxmlformats.org/officeDocument/2006/relationships" xmlns:m="http://schemas.openxmlformats.org/officeDocument/2006/math" xmlns:v="urn:schemas-microsoft-com:vml" xmlns:wp="http://schemas.openxmlformats.org/drawingml/2006/wordprocessingDrawing" xmlns:w10="urn:schemas-microsoft-com:office:word" xmlns:w="http://schemas.openxmlformats.org/wordprocessingml/2006/main" xmlns:wne="http://schemas.microsoft.com/office/word/2006/wordml">
   <w:sdt>
     <w:sdtPr>
       <w:id w:val="1659265159"/>
@@ -3966,7 +3437,6 @@
         <w:docPartUnique/>
       </w:docPartObj>
     </w:sdtPr>
-    <w:sdtEndPr/>
     <w:sdtContent>
       <w:p>
         <w:pPr>
@@ -3977,266 +3447,64 @@
             <w:noProof/>
             <w:lang w:val="en-US"/>
           </w:rPr>
-          <mc:AlternateContent>
-            <mc:Choice Requires="wpg">
-              <w:drawing>
-                <wp:anchor distT="0" distB="0" distL="114300" distR="114300" simplePos="0" relativeHeight="251663360" behindDoc="0" locked="0" layoutInCell="1" allowOverlap="1" wp14:anchorId="64D638A6" wp14:editId="09483058">
-                  <wp:simplePos x="0" y="0"/>
-                  <wp:positionH relativeFrom="page">
-                    <wp:align>center</wp:align>
-                  </wp:positionH>
-                  <wp:positionV relativeFrom="bottomMargin">
-                    <wp:align>center</wp:align>
-                  </wp:positionV>
-                  <wp:extent cx="7753350" cy="190500"/>
-                  <wp:effectExtent l="9525" t="9525" r="9525" b="0"/>
-                  <wp:wrapNone/>
-                  <wp:docPr id="16" name="Group 16"/>
-                  <wp:cNvGraphicFramePr>
-                    <a:graphicFrameLocks xmlns:a="http://schemas.openxmlformats.org/drawingml/2006/main"/>
-                  </wp:cNvGraphicFramePr>
-                  <a:graphic xmlns:a="http://schemas.openxmlformats.org/drawingml/2006/main">
-                    <a:graphicData uri="http://schemas.microsoft.com/office/word/2010/wordprocessingGroup">
-                      <wpg:wgp>
-                        <wpg:cNvGrpSpPr>
-                          <a:grpSpLocks/>
-                        </wpg:cNvGrpSpPr>
-                        <wpg:grpSpPr bwMode="auto">
-                          <a:xfrm>
-                            <a:off x="0" y="0"/>
-                            <a:ext cx="7753350" cy="190500"/>
-                            <a:chOff x="0" y="14970"/>
-                            <a:chExt cx="12255" cy="300"/>
-                          </a:xfrm>
-                        </wpg:grpSpPr>
-                        <wps:wsp>
-                          <wps:cNvPr id="17" name="Text Box 25"/>
-                          <wps:cNvSpPr txBox="1">
-                            <a:spLocks noChangeArrowheads="1"/>
-                          </wps:cNvSpPr>
-                          <wps:spPr bwMode="auto">
-                            <a:xfrm>
-                              <a:off x="10803" y="14982"/>
-                              <a:ext cx="659" cy="288"/>
-                            </a:xfrm>
-                            <a:prstGeom prst="rect">
-                              <a:avLst/>
-                            </a:prstGeom>
-                            <a:noFill/>
-                            <a:ln>
-                              <a:noFill/>
-                            </a:ln>
-                            <a:extLst>
-                              <a:ext uri="{909E8E84-426E-40DD-AFC4-6F175D3DCCD1}">
-                                <a14:hiddenFill xmlns:a14="http://schemas.microsoft.com/office/drawing/2010/main">
-                                  <a:solidFill>
-                                    <a:srgbClr val="FFFFFF"/>
-                                  </a:solidFill>
-                                </a14:hiddenFill>
-                              </a:ext>
-                              <a:ext uri="{91240B29-F687-4F45-9708-019B960494DF}">
-                                <a14:hiddenLine xmlns:a14="http://schemas.microsoft.com/office/drawing/2010/main" w="9525">
-                                  <a:solidFill>
-                                    <a:srgbClr val="000000"/>
-                                  </a:solidFill>
-                                  <a:miter lim="800000"/>
-                                  <a:headEnd/>
-                                  <a:tailEnd/>
-                                </a14:hiddenLine>
-                              </a:ext>
-                            </a:extLst>
-                          </wps:spPr>
-                          <wps:txbx>
-                            <w:txbxContent>
-                              <w:p>
-                                <w:pPr>
-                                  <w:jc w:val="center"/>
-                                </w:pPr>
-                                <w:r>
-                                  <w:fldChar w:fldCharType="begin"/>
-                                </w:r>
-                                <w:r>
-                                  <w:instrText xml:space="preserve"> PAGE    \* MERGEFORMAT </w:instrText>
-                                </w:r>
-                                <w:r>
-                                  <w:fldChar w:fldCharType="separate"/>
-                                </w:r>
-                                <w:r>
-                                  <w:rPr>
-                                    <w:noProof/>
-                                    <w:color w:val="8C8C8C" w:themeColor="background1" w:themeShade="8C"/>
-                                  </w:rPr>
-                                  <w:t>i</w:t>
-                                </w:r>
-                                <w:r>
-                                  <w:rPr>
-                                    <w:noProof/>
-                                    <w:color w:val="8C8C8C" w:themeColor="background1" w:themeShade="8C"/>
-                                  </w:rPr>
-                                  <w:fldChar w:fldCharType="end"/>
-                                </w:r>
-                              </w:p>
-                            </w:txbxContent>
-                          </wps:txbx>
-                          <wps:bodyPr rot="0" vert="horz" wrap="square" lIns="0" tIns="0" rIns="0" bIns="0" anchor="t" anchorCtr="0" upright="1">
-                            <a:noAutofit/>
-                          </wps:bodyPr>
-                        </wps:wsp>
-                        <wpg:grpSp>
-                          <wpg:cNvPr id="18" name="Group 31"/>
-                          <wpg:cNvGrpSpPr>
-                            <a:grpSpLocks/>
-                          </wpg:cNvGrpSpPr>
-                          <wpg:grpSpPr bwMode="auto">
-                            <a:xfrm flipH="1">
-                              <a:off x="0" y="14970"/>
-                              <a:ext cx="12255" cy="230"/>
-                              <a:chOff x="-8" y="14978"/>
-                              <a:chExt cx="12255" cy="230"/>
-                            </a:xfrm>
-                          </wpg:grpSpPr>
-                          <wps:wsp>
-                            <wps:cNvPr id="19" name="AutoShape 27"/>
-                            <wps:cNvCnPr>
-                              <a:cxnSpLocks noChangeShapeType="1"/>
-                            </wps:cNvCnPr>
-                            <wps:spPr bwMode="auto">
-                              <a:xfrm flipV="1">
-                                <a:off x="-8" y="14978"/>
-                                <a:ext cx="1260" cy="230"/>
-                              </a:xfrm>
-                              <a:prstGeom prst="bentConnector3">
-                                <a:avLst>
-                                  <a:gd name="adj1" fmla="val 50000"/>
-                                </a:avLst>
-                              </a:prstGeom>
-                              <a:noFill/>
-                              <a:ln w="9525">
-                                <a:solidFill>
-                                  <a:srgbClr val="A5A5A5"/>
-                                </a:solidFill>
-                                <a:miter lim="800000"/>
-                                <a:headEnd/>
-                                <a:tailEnd/>
-                              </a:ln>
-                              <a:extLst>
-                                <a:ext uri="{909E8E84-426E-40DD-AFC4-6F175D3DCCD1}">
-                                  <a14:hiddenFill xmlns:a14="http://schemas.microsoft.com/office/drawing/2010/main">
-                                    <a:noFill/>
-                                  </a14:hiddenFill>
-                                </a:ext>
-                              </a:extLst>
-                            </wps:spPr>
-                            <wps:bodyPr/>
-                          </wps:wsp>
-                          <wps:wsp>
-                            <wps:cNvPr id="20" name="AutoShape 28"/>
-                            <wps:cNvCnPr>
-                              <a:cxnSpLocks noChangeShapeType="1"/>
-                            </wps:cNvCnPr>
-                            <wps:spPr bwMode="auto">
-                              <a:xfrm rot="10800000">
-                                <a:off x="1252" y="14978"/>
-                                <a:ext cx="10995" cy="230"/>
-                              </a:xfrm>
-                              <a:prstGeom prst="bentConnector3">
-                                <a:avLst>
-                                  <a:gd name="adj1" fmla="val 96778"/>
-                                </a:avLst>
-                              </a:prstGeom>
-                              <a:noFill/>
-                              <a:ln w="9525">
-                                <a:solidFill>
-                                  <a:srgbClr val="A5A5A5"/>
-                                </a:solidFill>
-                                <a:miter lim="800000"/>
-                                <a:headEnd/>
-                                <a:tailEnd/>
-                              </a:ln>
-                              <a:extLst>
-                                <a:ext uri="{909E8E84-426E-40DD-AFC4-6F175D3DCCD1}">
-                                  <a14:hiddenFill xmlns:a14="http://schemas.microsoft.com/office/drawing/2010/main">
-                                    <a:noFill/>
-                                  </a14:hiddenFill>
-                                </a:ext>
-                              </a:extLst>
-                            </wps:spPr>
-                            <wps:bodyPr/>
-                          </wps:wsp>
-                        </wpg:grpSp>
-                      </wpg:wgp>
-                    </a:graphicData>
-                  </a:graphic>
-                  <wp14:sizeRelH relativeFrom="page">
-                    <wp14:pctWidth>100000</wp14:pctWidth>
-                  </wp14:sizeRelH>
-                  <wp14:sizeRelV relativeFrom="page">
-                    <wp14:pctHeight>0</wp14:pctHeight>
-                  </wp14:sizeRelV>
-                </wp:anchor>
-              </w:drawing>
-            </mc:Choice>
-            <mc:Fallback>
-              <w:pict>
-                <v:group w14:anchorId="64D638A6" id="Group 16" o:spid="_x0000_s1031" style="position:absolute;margin-left:0;margin-top:0;width:610.5pt;height:15pt;z-index:251663360;mso-width-percent:1000;mso-position-horizontal:center;mso-position-horizontal-relative:page;mso-position-vertical:center;mso-position-vertical-relative:bottom-margin-area;mso-width-percent:1000" coordorigin=",14970" coordsize="12255,300" o:gfxdata="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">
-                  <v:shapetype id="_x0000_t202" coordsize="21600,21600" o:spt="202" path="m,l,21600r21600,l21600,xe">
-                    <v:stroke joinstyle="miter"/>
-                    <v:path gradientshapeok="t" o:connecttype="rect"/>
-                  </v:shapetype>
-                  <v:shape id="Text Box 25" o:spid="_x0000_s1032" type="#_x0000_t202" style="position:absolute;left:10803;top:14982;width:659;height:288;visibility:visible;mso-wrap-style:square;v-text-anchor:top" o:gfxdata="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" filled="f" stroked="f">
-                    <v:textbox inset="0,0,0,0">
-                      <w:txbxContent>
-                        <w:p>
-                          <w:pPr>
-                            <w:jc w:val="center"/>
-                          </w:pPr>
-                          <w:r>
-                            <w:fldChar w:fldCharType="begin"/>
-                          </w:r>
-                          <w:r>
-                            <w:instrText xml:space="preserve"> PAGE    \* MERGEFORMAT </w:instrText>
-                          </w:r>
-                          <w:r>
-                            <w:fldChar w:fldCharType="separate"/>
-                          </w:r>
-                          <w:r>
-                            <w:rPr>
-                              <w:noProof/>
-                              <w:color w:val="8C8C8C" w:themeColor="background1" w:themeShade="8C"/>
-                            </w:rPr>
-                            <w:t>i</w:t>
-                          </w:r>
-                          <w:r>
-                            <w:rPr>
-                              <w:noProof/>
-                              <w:color w:val="8C8C8C" w:themeColor="background1" w:themeShade="8C"/>
-                            </w:rPr>
-                            <w:fldChar w:fldCharType="end"/>
-                          </w:r>
-                        </w:p>
-                      </w:txbxContent>
-                    </v:textbox>
-                  </v:shape>
-                  <v:group id="Group 31" o:spid="_x0000_s1033" style="position:absolute;top:14970;width:12255;height:230;flip:x" coordorigin="-8,14978" coordsize="12255,230" o:gfxdata="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">
-                    <v:shapetype id="_x0000_t34" coordsize="21600,21600" o:spt="34" o:oned="t" adj="10800" path="m,l@0,0@0,21600,21600,21600e" filled="f">
-                      <v:stroke joinstyle="miter"/>
-                      <v:formulas>
-                        <v:f eqn="val #0"/>
-                      </v:formulas>
-                      <v:path arrowok="t" fillok="f" o:connecttype="none"/>
-                      <v:handles>
-                        <v:h position="#0,center"/>
-                      </v:handles>
-                      <o:lock v:ext="edit" shapetype="t"/>
-                    </v:shapetype>
-                    <v:shape id="AutoShape 27" o:spid="_x0000_s1034" type="#_x0000_t34" style="position:absolute;left:-8;top:14978;width:1260;height:230;flip:y;visibility:visible;mso-wrap-style:square" o:connectortype="elbow" o:gfxdata="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" strokecolor="#a5a5a5"/>
-                    <v:shape id="AutoShape 28" o:spid="_x0000_s1035" type="#_x0000_t34" style="position:absolute;left:1252;top:14978;width:10995;height:230;rotation:180;visibility:visible;mso-wrap-style:square" o:connectortype="elbow" o:gfxdata="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" adj="20904" strokecolor="#a5a5a5"/>
-                  </v:group>
-                  <w10:wrap anchorx="page" anchory="margin"/>
-                </v:group>
-              </w:pict>
-            </mc:Fallback>
-          </mc:AlternateContent>
+          <w:pict>
+            <v:group id="Group 16" o:spid="_x0000_s14342" style="position:absolute;margin-left:0;margin-top:0;width:610.5pt;height:15pt;z-index:251663360;mso-width-percent:1000;mso-position-horizontal:center;mso-position-horizontal-relative:page;mso-position-vertical:center;mso-position-vertical-relative:bottom-margin-area;mso-width-percent:1000" coordorigin=",14970" coordsize="12255,300" o:gfxdata="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">
+              <v:shapetype id="_x0000_t202" coordsize="21600,21600" o:spt="202" path="m,l,21600r21600,l21600,xe">
+                <v:stroke joinstyle="miter"/>
+                <v:path gradientshapeok="t" o:connecttype="rect"/>
+              </v:shapetype>
+              <v:shape id="Text Box 25" o:spid="_x0000_s14346" type="#_x0000_t202" style="position:absolute;left:10803;top:14982;width:659;height:288;visibility:visible" o:gfxdata="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" filled="f" stroked="f">
+                <v:textbox inset="0,0,0,0">
+                  <w:txbxContent>
+                    <w:p>
+                      <w:pPr>
+                        <w:jc w:val="center"/>
+                      </w:pPr>
+                      <w:r>
+                        <w:fldChar w:fldCharType="begin"/>
+                      </w:r>
+                      <w:r>
+                        <w:instrText xml:space="preserve"> PAGE    \* MERGEFORMAT </w:instrText>
+                      </w:r>
+                      <w:r>
+                        <w:fldChar w:fldCharType="separate"/>
+                      </w:r>
+                      <w:r>
+                        <w:rPr>
+                          <w:noProof/>
+                          <w:color w:val="8C8C8C" w:themeColor="background1" w:themeShade="8C"/>
+                        </w:rPr>
+                        <w:t>i</w:t>
+                      </w:r>
+                      <w:r>
+                        <w:rPr>
+                          <w:noProof/>
+                          <w:color w:val="8C8C8C" w:themeColor="background1" w:themeShade="8C"/>
+                        </w:rPr>
+                        <w:fldChar w:fldCharType="end"/>
+                      </w:r>
+                    </w:p>
+                  </w:txbxContent>
+                </v:textbox>
+              </v:shape>
+              <v:group id="Group 31" o:spid="_x0000_s14343" style="position:absolute;top:14970;width:12255;height:230;flip:x" coordorigin="-8,14978" coordsize="12255,230" o:gfxdata="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">
+                <v:shapetype id="_x0000_t34" coordsize="21600,21600" o:spt="34" o:oned="t" adj="10800" path="m,l@0,0@0,21600,21600,21600e" filled="f">
+                  <v:stroke joinstyle="miter"/>
+                  <v:formulas>
+                    <v:f eqn="val #0"/>
+                  </v:formulas>
+                  <v:path arrowok="t" fillok="f" o:connecttype="none"/>
+                  <v:handles>
+                    <v:h position="#0,center"/>
+                  </v:handles>
+                  <o:lock v:ext="edit" shapetype="t"/>
+                </v:shapetype>
+                <v:shape id="AutoShape 27" o:spid="_x0000_s14345" type="#_x0000_t34" style="position:absolute;left:-8;top:14978;width:1260;height:230;flip:y;visibility:visible" o:connectortype="elbow" o:gfxdata="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" strokecolor="#a5a5a5"/>
+                <v:shape id="AutoShape 28" o:spid="_x0000_s14344" type="#_x0000_t34" style="position:absolute;left:1252;top:14978;width:10995;height:230;rotation:180;visibility:visible" o:connectortype="elbow" o:gfxdata="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" adj="20904" strokecolor="#a5a5a5"/>
+              </v:group>
+              <w10:wrap anchorx="page" anchory="margin"/>
+            </v:group>
+          </w:pict>
         </w:r>
       </w:p>
     </w:sdtContent>
@@ -4245,7 +3513,7 @@
 </file>
 
 <file path=word/footer3.xml><?xml version="1.0" encoding="utf-8"?>
-<w:ftr xmlns:wpc="http://schemas.microsoft.com/office/word/2010/wordprocessingCanvas" xmlns:mc="http://schemas.openxmlformats.org/markup-compatibility/2006" xmlns:o="urn:schemas-microsoft-com:office:office" xmlns:r="http://schemas.openxmlformats.org/officeDocument/2006/relationships" xmlns:m="http://schemas.openxmlformats.org/officeDocument/2006/math" xmlns:v="urn:schemas-microsoft-com:vml" xmlns:wp14="http://schemas.microsoft.com/office/word/2010/wordprocessingDrawing" xmlns:wp="http://schemas.openxmlformats.org/drawingml/2006/wordprocessingDrawing" xmlns:w10="urn:schemas-microsoft-com:office:word" xmlns:w="http://schemas.openxmlformats.org/wordprocessingml/2006/main" xmlns:w14="http://schemas.microsoft.com/office/word/2010/wordml" xmlns:w15="http://schemas.microsoft.com/office/word/2012/wordml" xmlns:wpg="http://schemas.microsoft.com/office/word/2010/wordprocessingGroup" xmlns:wpi="http://schemas.microsoft.com/office/word/2010/wordprocessingInk" xmlns:wne="http://schemas.microsoft.com/office/word/2006/wordml" xmlns:wps="http://schemas.microsoft.com/office/word/2010/wordprocessingShape" mc:Ignorable="w14 w15 wp14">
+<w:ftr xmlns:ve="http://schemas.openxmlformats.org/markup-compatibility/2006" xmlns:o="urn:schemas-microsoft-com:office:office" xmlns:r="http://schemas.openxmlformats.org/officeDocument/2006/relationships" xmlns:m="http://schemas.openxmlformats.org/officeDocument/2006/math" xmlns:v="urn:schemas-microsoft-com:vml" xmlns:wp="http://schemas.openxmlformats.org/drawingml/2006/wordprocessingDrawing" xmlns:w10="urn:schemas-microsoft-com:office:word" xmlns:w="http://schemas.openxmlformats.org/wordprocessingml/2006/main" xmlns:wne="http://schemas.microsoft.com/office/word/2006/wordml">
   <w:sdt>
     <w:sdtPr>
       <w:id w:val="-492486052"/>
@@ -4254,7 +3522,6 @@
         <w:docPartUnique/>
       </w:docPartObj>
     </w:sdtPr>
-    <w:sdtEndPr/>
     <w:sdtContent>
       <w:p>
         <w:pPr>
@@ -4265,266 +3532,64 @@
             <w:noProof/>
             <w:lang w:val="en-US"/>
           </w:rPr>
-          <mc:AlternateContent>
-            <mc:Choice Requires="wpg">
-              <w:drawing>
-                <wp:anchor distT="0" distB="0" distL="114300" distR="114300" simplePos="0" relativeHeight="251659264" behindDoc="0" locked="0" layoutInCell="1" allowOverlap="1">
-                  <wp:simplePos x="0" y="0"/>
-                  <wp:positionH relativeFrom="page">
-                    <wp:align>center</wp:align>
-                  </wp:positionH>
-                  <wp:positionV relativeFrom="bottomMargin">
-                    <wp:align>center</wp:align>
-                  </wp:positionV>
-                  <wp:extent cx="7753350" cy="190500"/>
-                  <wp:effectExtent l="9525" t="9525" r="9525" b="0"/>
-                  <wp:wrapNone/>
-                  <wp:docPr id="1" name="Group 1"/>
-                  <wp:cNvGraphicFramePr>
-                    <a:graphicFrameLocks xmlns:a="http://schemas.openxmlformats.org/drawingml/2006/main"/>
-                  </wp:cNvGraphicFramePr>
-                  <a:graphic xmlns:a="http://schemas.openxmlformats.org/drawingml/2006/main">
-                    <a:graphicData uri="http://schemas.microsoft.com/office/word/2010/wordprocessingGroup">
-                      <wpg:wgp>
-                        <wpg:cNvGrpSpPr>
-                          <a:grpSpLocks/>
-                        </wpg:cNvGrpSpPr>
-                        <wpg:grpSpPr bwMode="auto">
-                          <a:xfrm>
-                            <a:off x="0" y="0"/>
-                            <a:ext cx="7753350" cy="190500"/>
-                            <a:chOff x="0" y="14970"/>
-                            <a:chExt cx="12255" cy="300"/>
-                          </a:xfrm>
-                        </wpg:grpSpPr>
-                        <wps:wsp>
-                          <wps:cNvPr id="2" name="Text Box 25"/>
-                          <wps:cNvSpPr txBox="1">
-                            <a:spLocks noChangeArrowheads="1"/>
-                          </wps:cNvSpPr>
-                          <wps:spPr bwMode="auto">
-                            <a:xfrm>
-                              <a:off x="10803" y="14982"/>
-                              <a:ext cx="659" cy="288"/>
-                            </a:xfrm>
-                            <a:prstGeom prst="rect">
-                              <a:avLst/>
-                            </a:prstGeom>
-                            <a:noFill/>
-                            <a:ln>
-                              <a:noFill/>
-                            </a:ln>
-                            <a:extLst>
-                              <a:ext uri="{909E8E84-426E-40DD-AFC4-6F175D3DCCD1}">
-                                <a14:hiddenFill xmlns:a14="http://schemas.microsoft.com/office/drawing/2010/main">
-                                  <a:solidFill>
-                                    <a:srgbClr val="FFFFFF"/>
-                                  </a:solidFill>
-                                </a14:hiddenFill>
-                              </a:ext>
-                              <a:ext uri="{91240B29-F687-4F45-9708-019B960494DF}">
-                                <a14:hiddenLine xmlns:a14="http://schemas.microsoft.com/office/drawing/2010/main" w="9525">
-                                  <a:solidFill>
-                                    <a:srgbClr val="000000"/>
-                                  </a:solidFill>
-                                  <a:miter lim="800000"/>
-                                  <a:headEnd/>
-                                  <a:tailEnd/>
-                                </a14:hiddenLine>
-                              </a:ext>
-                            </a:extLst>
-                          </wps:spPr>
-                          <wps:txbx>
-                            <w:txbxContent>
-                              <w:p>
-                                <w:pPr>
-                                  <w:jc w:val="center"/>
-                                </w:pPr>
-                                <w:r>
-                                  <w:fldChar w:fldCharType="begin"/>
-                                </w:r>
-                                <w:r>
-                                  <w:instrText xml:space="preserve"> PAGE    \* MERGEFORMAT </w:instrText>
-                                </w:r>
-                                <w:r>
-                                  <w:fldChar w:fldCharType="separate"/>
-                                </w:r>
-                                <w:r>
-                                  <w:rPr>
-                                    <w:noProof/>
-                                    <w:color w:val="8C8C8C" w:themeColor="background1" w:themeShade="8C"/>
-                                  </w:rPr>
-                                  <w:t>5</w:t>
-                                </w:r>
-                                <w:r>
-                                  <w:rPr>
-                                    <w:noProof/>
-                                    <w:color w:val="8C8C8C" w:themeColor="background1" w:themeShade="8C"/>
-                                  </w:rPr>
-                                  <w:fldChar w:fldCharType="end"/>
-                                </w:r>
-                              </w:p>
-                            </w:txbxContent>
-                          </wps:txbx>
-                          <wps:bodyPr rot="0" vert="horz" wrap="square" lIns="0" tIns="0" rIns="0" bIns="0" anchor="t" anchorCtr="0" upright="1">
-                            <a:noAutofit/>
-                          </wps:bodyPr>
-                        </wps:wsp>
-                        <wpg:grpSp>
-                          <wpg:cNvPr id="3" name="Group 31"/>
-                          <wpg:cNvGrpSpPr>
-                            <a:grpSpLocks/>
-                          </wpg:cNvGrpSpPr>
-                          <wpg:grpSpPr bwMode="auto">
-                            <a:xfrm flipH="1">
-                              <a:off x="0" y="14970"/>
-                              <a:ext cx="12255" cy="230"/>
-                              <a:chOff x="-8" y="14978"/>
-                              <a:chExt cx="12255" cy="230"/>
-                            </a:xfrm>
-                          </wpg:grpSpPr>
-                          <wps:wsp>
-                            <wps:cNvPr id="4" name="AutoShape 27"/>
-                            <wps:cNvCnPr>
-                              <a:cxnSpLocks noChangeShapeType="1"/>
-                            </wps:cNvCnPr>
-                            <wps:spPr bwMode="auto">
-                              <a:xfrm flipV="1">
-                                <a:off x="-8" y="14978"/>
-                                <a:ext cx="1260" cy="230"/>
-                              </a:xfrm>
-                              <a:prstGeom prst="bentConnector3">
-                                <a:avLst>
-                                  <a:gd name="adj1" fmla="val 50000"/>
-                                </a:avLst>
-                              </a:prstGeom>
-                              <a:noFill/>
-                              <a:ln w="9525">
-                                <a:solidFill>
-                                  <a:srgbClr val="A5A5A5"/>
-                                </a:solidFill>
-                                <a:miter lim="800000"/>
-                                <a:headEnd/>
-                                <a:tailEnd/>
-                              </a:ln>
-                              <a:extLst>
-                                <a:ext uri="{909E8E84-426E-40DD-AFC4-6F175D3DCCD1}">
-                                  <a14:hiddenFill xmlns:a14="http://schemas.microsoft.com/office/drawing/2010/main">
-                                    <a:noFill/>
-                                  </a14:hiddenFill>
-                                </a:ext>
-                              </a:extLst>
-                            </wps:spPr>
-                            <wps:bodyPr/>
-                          </wps:wsp>
-                          <wps:wsp>
-                            <wps:cNvPr id="5" name="AutoShape 28"/>
-                            <wps:cNvCnPr>
-                              <a:cxnSpLocks noChangeShapeType="1"/>
-                            </wps:cNvCnPr>
-                            <wps:spPr bwMode="auto">
-                              <a:xfrm rot="10800000">
-                                <a:off x="1252" y="14978"/>
-                                <a:ext cx="10995" cy="230"/>
-                              </a:xfrm>
-                              <a:prstGeom prst="bentConnector3">
-                                <a:avLst>
-                                  <a:gd name="adj1" fmla="val 96778"/>
-                                </a:avLst>
-                              </a:prstGeom>
-                              <a:noFill/>
-                              <a:ln w="9525">
-                                <a:solidFill>
-                                  <a:srgbClr val="A5A5A5"/>
-                                </a:solidFill>
-                                <a:miter lim="800000"/>
-                                <a:headEnd/>
-                                <a:tailEnd/>
-                              </a:ln>
-                              <a:extLst>
-                                <a:ext uri="{909E8E84-426E-40DD-AFC4-6F175D3DCCD1}">
-                                  <a14:hiddenFill xmlns:a14="http://schemas.microsoft.com/office/drawing/2010/main">
-                                    <a:noFill/>
-                                  </a14:hiddenFill>
-                                </a:ext>
-                              </a:extLst>
-                            </wps:spPr>
-                            <wps:bodyPr/>
-                          </wps:wsp>
-                        </wpg:grpSp>
-                      </wpg:wgp>
-                    </a:graphicData>
-                  </a:graphic>
-                  <wp14:sizeRelH relativeFrom="page">
-                    <wp14:pctWidth>100000</wp14:pctWidth>
-                  </wp14:sizeRelH>
-                  <wp14:sizeRelV relativeFrom="page">
-                    <wp14:pctHeight>0</wp14:pctHeight>
-                  </wp14:sizeRelV>
-                </wp:anchor>
-              </w:drawing>
-            </mc:Choice>
-            <mc:Fallback>
-              <w:pict>
-                <v:group id="Group 1" o:spid="_x0000_s1036" style="position:absolute;margin-left:0;margin-top:0;width:610.5pt;height:15pt;z-index:251659264;mso-width-percent:1000;mso-position-horizontal:center;mso-position-horizontal-relative:page;mso-position-vertical:center;mso-position-vertical-relative:bottom-margin-area;mso-width-percent:1000" coordorigin=",14970" coordsize="12255,300" o:gfxdata="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">
-                  <v:shapetype id="_x0000_t202" coordsize="21600,21600" o:spt="202" path="m,l,21600r21600,l21600,xe">
-                    <v:stroke joinstyle="miter"/>
-                    <v:path gradientshapeok="t" o:connecttype="rect"/>
-                  </v:shapetype>
-                  <v:shape id="Text Box 25" o:spid="_x0000_s1037" type="#_x0000_t202" style="position:absolute;left:10803;top:14982;width:659;height:288;visibility:visible;mso-wrap-style:square;v-text-anchor:top" o:gfxdata="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" filled="f" stroked="f">
-                    <v:textbox inset="0,0,0,0">
-                      <w:txbxContent>
-                        <w:p>
-                          <w:pPr>
-                            <w:jc w:val="center"/>
-                          </w:pPr>
-                          <w:r>
-                            <w:fldChar w:fldCharType="begin"/>
-                          </w:r>
-                          <w:r>
-                            <w:instrText xml:space="preserve"> PAGE    \* MERGEFORMAT </w:instrText>
-                          </w:r>
-                          <w:r>
-                            <w:fldChar w:fldCharType="separate"/>
-                          </w:r>
-                          <w:r>
-                            <w:rPr>
-                              <w:noProof/>
-                              <w:color w:val="8C8C8C" w:themeColor="background1" w:themeShade="8C"/>
-                            </w:rPr>
-                            <w:t>5</w:t>
-                          </w:r>
-                          <w:r>
-                            <w:rPr>
-                              <w:noProof/>
-                              <w:color w:val="8C8C8C" w:themeColor="background1" w:themeShade="8C"/>
-                            </w:rPr>
-                            <w:fldChar w:fldCharType="end"/>
-                          </w:r>
-                        </w:p>
-                      </w:txbxContent>
-                    </v:textbox>
-                  </v:shape>
-                  <v:group id="Group 31" o:spid="_x0000_s1038" style="position:absolute;top:14970;width:12255;height:230;flip:x" coordorigin="-8,14978" coordsize="12255,230" o:gfxdata="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">
-                    <v:shapetype id="_x0000_t34" coordsize="21600,21600" o:spt="34" o:oned="t" adj="10800" path="m,l@0,0@0,21600,21600,21600e" filled="f">
-                      <v:stroke joinstyle="miter"/>
-                      <v:formulas>
-                        <v:f eqn="val #0"/>
-                      </v:formulas>
-                      <v:path arrowok="t" fillok="f" o:connecttype="none"/>
-                      <v:handles>
-                        <v:h position="#0,center"/>
-                      </v:handles>
-                      <o:lock v:ext="edit" shapetype="t"/>
-                    </v:shapetype>
-                    <v:shape id="AutoShape 27" o:spid="_x0000_s1039" type="#_x0000_t34" style="position:absolute;left:-8;top:14978;width:1260;height:230;flip:y;visibility:visible;mso-wrap-style:square" o:connectortype="elbow" o:gfxdata="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" strokecolor="#a5a5a5"/>
-                    <v:shape id="AutoShape 28" o:spid="_x0000_s1040" type="#_x0000_t34" style="position:absolute;left:1252;top:14978;width:10995;height:230;rotation:180;visibility:visible;mso-wrap-style:square" o:connectortype="elbow" o:gfxdata="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" adj="20904" strokecolor="#a5a5a5"/>
-                  </v:group>
-                  <w10:wrap anchorx="page" anchory="margin"/>
-                </v:group>
-              </w:pict>
-            </mc:Fallback>
-          </mc:AlternateContent>
+          <w:pict>
+            <v:group id="Group 1" o:spid="_x0000_s14337" style="position:absolute;margin-left:0;margin-top:0;width:610.5pt;height:15pt;z-index:251659264;mso-width-percent:1000;mso-position-horizontal:center;mso-position-horizontal-relative:page;mso-position-vertical:center;mso-position-vertical-relative:bottom-margin-area;mso-width-percent:1000" coordorigin=",14970" coordsize="12255,300" o:gfxdata="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">
+              <v:shapetype id="_x0000_t202" coordsize="21600,21600" o:spt="202" path="m,l,21600r21600,l21600,xe">
+                <v:stroke joinstyle="miter"/>
+                <v:path gradientshapeok="t" o:connecttype="rect"/>
+              </v:shapetype>
+              <v:shape id="Text Box 25" o:spid="_x0000_s14341" type="#_x0000_t202" style="position:absolute;left:10803;top:14982;width:659;height:288;visibility:visible" o:gfxdata="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" filled="f" stroked="f">
+                <v:textbox inset="0,0,0,0">
+                  <w:txbxContent>
+                    <w:p>
+                      <w:pPr>
+                        <w:jc w:val="center"/>
+                      </w:pPr>
+                      <w:r>
+                        <w:fldChar w:fldCharType="begin"/>
+                      </w:r>
+                      <w:r>
+                        <w:instrText xml:space="preserve"> PAGE    \* MERGEFORMAT </w:instrText>
+                      </w:r>
+                      <w:r>
+                        <w:fldChar w:fldCharType="separate"/>
+                      </w:r>
+                      <w:r>
+                        <w:rPr>
+                          <w:noProof/>
+                          <w:color w:val="8C8C8C" w:themeColor="background1" w:themeShade="8C"/>
+                        </w:rPr>
+                        <w:t>6</w:t>
+                      </w:r>
+                      <w:r>
+                        <w:rPr>
+                          <w:noProof/>
+                          <w:color w:val="8C8C8C" w:themeColor="background1" w:themeShade="8C"/>
+                        </w:rPr>
+                        <w:fldChar w:fldCharType="end"/>
+                      </w:r>
+                    </w:p>
+                  </w:txbxContent>
+                </v:textbox>
+              </v:shape>
+              <v:group id="Group 31" o:spid="_x0000_s14338" style="position:absolute;top:14970;width:12255;height:230;flip:x" coordorigin="-8,14978" coordsize="12255,230" o:gfxdata="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">
+                <v:shapetype id="_x0000_t34" coordsize="21600,21600" o:spt="34" o:oned="t" adj="10800" path="m,l@0,0@0,21600,21600,21600e" filled="f">
+                  <v:stroke joinstyle="miter"/>
+                  <v:formulas>
+                    <v:f eqn="val #0"/>
+                  </v:formulas>
+                  <v:path arrowok="t" fillok="f" o:connecttype="none"/>
+                  <v:handles>
+                    <v:h position="#0,center"/>
+                  </v:handles>
+                  <o:lock v:ext="edit" shapetype="t"/>
+                </v:shapetype>
+                <v:shape id="AutoShape 27" o:spid="_x0000_s14340" type="#_x0000_t34" style="position:absolute;left:-8;top:14978;width:1260;height:230;flip:y;visibility:visible" o:connectortype="elbow" o:gfxdata="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" strokecolor="#a5a5a5"/>
+                <v:shape id="AutoShape 28" o:spid="_x0000_s14339" type="#_x0000_t34" style="position:absolute;left:1252;top:14978;width:10995;height:230;rotation:180;visibility:visible" o:connectortype="elbow" o:gfxdata="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" adj="20904" strokecolor="#a5a5a5"/>
+              </v:group>
+              <w10:wrap anchorx="page" anchory="margin"/>
+            </v:group>
+          </w:pict>
         </w:r>
       </w:p>
     </w:sdtContent>
@@ -4533,7 +3598,7 @@
 </file>
 
 <file path=word/footnotes.xml><?xml version="1.0" encoding="utf-8"?>
-<w:footnotes xmlns:wpc="http://schemas.microsoft.com/office/word/2010/wordprocessingCanvas" xmlns:mc="http://schemas.openxmlformats.org/markup-compatibility/2006" xmlns:o="urn:schemas-microsoft-com:office:office" xmlns:r="http://schemas.openxmlformats.org/officeDocument/2006/relationships" xmlns:m="http://schemas.openxmlformats.org/officeDocument/2006/math" xmlns:v="urn:schemas-microsoft-com:vml" xmlns:wp14="http://schemas.microsoft.com/office/word/2010/wordprocessingDrawing" xmlns:wp="http://schemas.openxmlformats.org/drawingml/2006/wordprocessingDrawing" xmlns:w10="urn:schemas-microsoft-com:office:word" xmlns:w="http://schemas.openxmlformats.org/wordprocessingml/2006/main" xmlns:w14="http://schemas.microsoft.com/office/word/2010/wordml" xmlns:w15="http://schemas.microsoft.com/office/word/2012/wordml" xmlns:wpg="http://schemas.microsoft.com/office/word/2010/wordprocessingGroup" xmlns:wpi="http://schemas.microsoft.com/office/word/2010/wordprocessingInk" xmlns:wne="http://schemas.microsoft.com/office/word/2006/wordml" xmlns:wps="http://schemas.microsoft.com/office/word/2010/wordprocessingShape" mc:Ignorable="w14 w15 wp14">
+<w:footnotes xmlns:ve="http://schemas.openxmlformats.org/markup-compatibility/2006" xmlns:o="urn:schemas-microsoft-com:office:office" xmlns:r="http://schemas.openxmlformats.org/officeDocument/2006/relationships" xmlns:m="http://schemas.openxmlformats.org/officeDocument/2006/math" xmlns:v="urn:schemas-microsoft-com:vml" xmlns:wp="http://schemas.openxmlformats.org/drawingml/2006/wordprocessingDrawing" xmlns:w10="urn:schemas-microsoft-com:office:word" xmlns:w="http://schemas.openxmlformats.org/wordprocessingml/2006/main" xmlns:wne="http://schemas.microsoft.com/office/word/2006/wordml">
   <w:footnote w:type="separator" w:id="-1">
     <w:p>
       <w:pPr>
@@ -4558,8 +3623,8 @@
 </file>
 
 <file path=word/numbering.xml><?xml version="1.0" encoding="utf-8"?>
-<w:numbering xmlns:wpc="http://schemas.microsoft.com/office/word/2010/wordprocessingCanvas" xmlns:mc="http://schemas.openxmlformats.org/markup-compatibility/2006" xmlns:o="urn:schemas-microsoft-com:office:office" xmlns:r="http://schemas.openxmlformats.org/officeDocument/2006/relationships" xmlns:m="http://schemas.openxmlformats.org/officeDocument/2006/math" xmlns:v="urn:schemas-microsoft-com:vml" xmlns:wp14="http://schemas.microsoft.com/office/word/2010/wordprocessingDrawing" xmlns:wp="http://schemas.openxmlformats.org/drawingml/2006/wordprocessingDrawing" xmlns:w10="urn:schemas-microsoft-com:office:word" xmlns:w="http://schemas.openxmlformats.org/wordprocessingml/2006/main" xmlns:w14="http://schemas.microsoft.com/office/word/2010/wordml" xmlns:w15="http://schemas.microsoft.com/office/word/2012/wordml" xmlns:wpg="http://schemas.microsoft.com/office/word/2010/wordprocessingGroup" xmlns:wpi="http://schemas.microsoft.com/office/word/2010/wordprocessingInk" xmlns:wne="http://schemas.microsoft.com/office/word/2006/wordml" xmlns:wps="http://schemas.microsoft.com/office/word/2010/wordprocessingShape" mc:Ignorable="w14 w15 wp14">
-  <w:abstractNum w:abstractNumId="0" w15:restartNumberingAfterBreak="0">
+<w:numbering xmlns:ve="http://schemas.openxmlformats.org/markup-compatibility/2006" xmlns:o="urn:schemas-microsoft-com:office:office" xmlns:r="http://schemas.openxmlformats.org/officeDocument/2006/relationships" xmlns:m="http://schemas.openxmlformats.org/officeDocument/2006/math" xmlns:v="urn:schemas-microsoft-com:vml" xmlns:wp="http://schemas.openxmlformats.org/drawingml/2006/wordprocessingDrawing" xmlns:w10="urn:schemas-microsoft-com:office:word" xmlns:w="http://schemas.openxmlformats.org/wordprocessingml/2006/main" xmlns:wne="http://schemas.microsoft.com/office/word/2006/wordml">
+  <w:abstractNum w:abstractNumId="0">
     <w:nsid w:val="1B7C28C4"/>
     <w:multiLevelType w:val="hybridMultilevel"/>
     <w:tmpl w:val="308E3E9E"/>
@@ -4672,7 +3737,7 @@
       </w:rPr>
     </w:lvl>
   </w:abstractNum>
-  <w:abstractNum w:abstractNumId="1" w15:restartNumberingAfterBreak="0">
+  <w:abstractNum w:abstractNumId="1">
     <w:nsid w:val="4A9F019A"/>
     <w:multiLevelType w:val="hybridMultilevel"/>
     <w:tmpl w:val="3536C082"/>
@@ -4785,7 +3850,7 @@
       </w:rPr>
     </w:lvl>
   </w:abstractNum>
-  <w:abstractNum w:abstractNumId="2" w15:restartNumberingAfterBreak="0">
+  <w:abstractNum w:abstractNumId="2">
     <w:nsid w:val="4B641107"/>
     <w:multiLevelType w:val="multilevel"/>
     <w:tmpl w:val="C8CCDE24"/>
@@ -4898,7 +3963,7 @@
       </w:rPr>
     </w:lvl>
   </w:abstractNum>
-  <w:abstractNum w:abstractNumId="3" w15:restartNumberingAfterBreak="0">
+  <w:abstractNum w:abstractNumId="3">
     <w:nsid w:val="4C4376EC"/>
     <w:multiLevelType w:val="hybridMultilevel"/>
     <w:tmpl w:val="0722FEA6"/>
@@ -5011,7 +4076,7 @@
       </w:rPr>
     </w:lvl>
   </w:abstractNum>
-  <w:abstractNum w:abstractNumId="4" w15:restartNumberingAfterBreak="0">
+  <w:abstractNum w:abstractNumId="4">
     <w:nsid w:val="5A9E1CDB"/>
     <w:multiLevelType w:val="multilevel"/>
     <w:tmpl w:val="76A0336A"/>
@@ -5124,7 +4189,7 @@
       </w:rPr>
     </w:lvl>
   </w:abstractNum>
-  <w:abstractNum w:abstractNumId="5" w15:restartNumberingAfterBreak="0">
+  <w:abstractNum w:abstractNumId="5">
     <w:nsid w:val="69135209"/>
     <w:multiLevelType w:val="multilevel"/>
     <w:tmpl w:val="C5F863C8"/>
@@ -5259,7 +4324,7 @@
 </file>
 
 <file path=word/styles.xml><?xml version="1.0" encoding="utf-8"?>
-<w:styles xmlns:mc="http://schemas.openxmlformats.org/markup-compatibility/2006" xmlns:r="http://schemas.openxmlformats.org/officeDocument/2006/relationships" xmlns:w="http://schemas.openxmlformats.org/wordprocessingml/2006/main" xmlns:w14="http://schemas.microsoft.com/office/word/2010/wordml" xmlns:w15="http://schemas.microsoft.com/office/word/2012/wordml" mc:Ignorable="w14 w15">
+<w:styles xmlns:r="http://schemas.openxmlformats.org/officeDocument/2006/relationships" xmlns:w="http://schemas.openxmlformats.org/wordprocessingml/2006/main">
   <w:docDefaults>
     <w:rPrDefault>
       <w:rPr>
@@ -5275,382 +4340,149 @@
       </w:pPr>
     </w:pPrDefault>
   </w:docDefaults>
-  <w:latentStyles w:defLockedState="0" w:defUIPriority="99" w:defSemiHidden="0" w:defUnhideWhenUsed="0" w:defQFormat="0" w:count="371">
-    <w:lsdException w:name="Normal" w:uiPriority="0" w:qFormat="1"/>
-    <w:lsdException w:name="heading 1" w:uiPriority="9" w:qFormat="1"/>
-    <w:lsdException w:name="heading 2" w:semiHidden="1" w:uiPriority="9" w:unhideWhenUsed="1" w:qFormat="1"/>
-    <w:lsdException w:name="heading 3" w:semiHidden="1" w:uiPriority="9" w:unhideWhenUsed="1" w:qFormat="1"/>
-    <w:lsdException w:name="heading 4" w:semiHidden="1" w:uiPriority="9" w:unhideWhenUsed="1" w:qFormat="1"/>
-    <w:lsdException w:name="heading 5" w:semiHidden="1" w:uiPriority="9" w:unhideWhenUsed="1" w:qFormat="1"/>
-    <w:lsdException w:name="heading 6" w:semiHidden="1" w:uiPriority="9" w:unhideWhenUsed="1" w:qFormat="1"/>
-    <w:lsdException w:name="heading 7" w:semiHidden="1" w:uiPriority="9" w:unhideWhenUsed="1" w:qFormat="1"/>
-    <w:lsdException w:name="heading 8" w:semiHidden="1" w:uiPriority="9" w:unhideWhenUsed="1" w:qFormat="1"/>
-    <w:lsdException w:name="heading 9" w:semiHidden="1" w:uiPriority="9" w:unhideWhenUsed="1" w:qFormat="1"/>
-    <w:lsdException w:name="index 1" w:semiHidden="1" w:unhideWhenUsed="1"/>
-    <w:lsdException w:name="index 2" w:semiHidden="1" w:unhideWhenUsed="1"/>
-    <w:lsdException w:name="index 3" w:semiHidden="1" w:unhideWhenUsed="1"/>
-    <w:lsdException w:name="index 4" w:semiHidden="1" w:unhideWhenUsed="1"/>
-    <w:lsdException w:name="index 5" w:semiHidden="1" w:unhideWhenUsed="1"/>
-    <w:lsdException w:name="index 6" w:semiHidden="1" w:unhideWhenUsed="1"/>
-    <w:lsdException w:name="index 7" w:semiHidden="1" w:unhideWhenUsed="1"/>
-    <w:lsdException w:name="index 8" w:semiHidden="1" w:unhideWhenUsed="1"/>
-    <w:lsdException w:name="index 9" w:semiHidden="1" w:unhideWhenUsed="1"/>
-    <w:lsdException w:name="toc 1" w:semiHidden="1" w:uiPriority="39" w:unhideWhenUsed="1"/>
-    <w:lsdException w:name="toc 2" w:semiHidden="1" w:uiPriority="39" w:unhideWhenUsed="1"/>
-    <w:lsdException w:name="toc 3" w:semiHidden="1" w:uiPriority="39" w:unhideWhenUsed="1"/>
-    <w:lsdException w:name="toc 4" w:semiHidden="1" w:uiPriority="39" w:unhideWhenUsed="1"/>
-    <w:lsdException w:name="toc 5" w:semiHidden="1" w:uiPriority="39" w:unhideWhenUsed="1"/>
-    <w:lsdException w:name="toc 6" w:semiHidden="1" w:uiPriority="39" w:unhideWhenUsed="1"/>
-    <w:lsdException w:name="toc 7" w:semiHidden="1" w:uiPriority="39" w:unhideWhenUsed="1"/>
-    <w:lsdException w:name="toc 8" w:semiHidden="1" w:uiPriority="39" w:unhideWhenUsed="1"/>
-    <w:lsdException w:name="toc 9" w:semiHidden="1" w:uiPriority="39" w:unhideWhenUsed="1"/>
-    <w:lsdException w:name="Normal Indent" w:semiHidden="1" w:unhideWhenUsed="1"/>
-    <w:lsdException w:name="footnote text" w:semiHidden="1" w:unhideWhenUsed="1"/>
-    <w:lsdException w:name="annotation text" w:semiHidden="1" w:unhideWhenUsed="1"/>
-    <w:lsdException w:name="header" w:semiHidden="1" w:unhideWhenUsed="1"/>
-    <w:lsdException w:name="footer" w:semiHidden="1" w:unhideWhenUsed="1"/>
-    <w:lsdException w:name="index heading" w:semiHidden="1" w:unhideWhenUsed="1"/>
-    <w:lsdException w:name="caption" w:semiHidden="1" w:uiPriority="35" w:unhideWhenUsed="1" w:qFormat="1"/>
-    <w:lsdException w:name="table of figures" w:semiHidden="1" w:unhideWhenUsed="1"/>
-    <w:lsdException w:name="envelope address" w:semiHidden="1" w:unhideWhenUsed="1"/>
-    <w:lsdException w:name="envelope return" w:semiHidden="1" w:unhideWhenUsed="1"/>
-    <w:lsdException w:name="footnote reference" w:semiHidden="1" w:unhideWhenUsed="1"/>
-    <w:lsdException w:name="annotation reference" w:semiHidden="1" w:unhideWhenUsed="1"/>
-    <w:lsdException w:name="line number" w:semiHidden="1" w:unhideWhenUsed="1"/>
-    <w:lsdException w:name="page number" w:semiHidden="1" w:unhideWhenUsed="1"/>
-    <w:lsdException w:name="endnote reference" w:semiHidden="1" w:unhideWhenUsed="1"/>
-    <w:lsdException w:name="endnote text" w:semiHidden="1" w:unhideWhenUsed="1"/>
-    <w:lsdException w:name="table of authorities" w:semiHidden="1" w:unhideWhenUsed="1"/>
-    <w:lsdException w:name="macro" w:semiHidden="1" w:unhideWhenUsed="1"/>
-    <w:lsdException w:name="toa heading" w:semiHidden="1" w:unhideWhenUsed="1"/>
-    <w:lsdException w:name="List" w:semiHidden="1" w:unhideWhenUsed="1"/>
-    <w:lsdException w:name="List Bullet" w:semiHidden="1" w:unhideWhenUsed="1"/>
-    <w:lsdException w:name="List Number" w:semiHidden="1" w:unhideWhenUsed="1"/>
-    <w:lsdException w:name="List 2" w:semiHidden="1" w:unhideWhenUsed="1"/>
-    <w:lsdException w:name="List 3" w:semiHidden="1" w:unhideWhenUsed="1"/>
-    <w:lsdException w:name="List 4" w:semiHidden="1" w:unhideWhenUsed="1"/>
-    <w:lsdException w:name="List 5" w:semiHidden="1" w:unhideWhenUsed="1"/>
-    <w:lsdException w:name="List Bullet 2" w:semiHidden="1" w:unhideWhenUsed="1"/>
-    <w:lsdException w:name="List Bullet 3" w:semiHidden="1" w:unhideWhenUsed="1"/>
-    <w:lsdException w:name="List Bullet 4" w:semiHidden="1" w:unhideWhenUsed="1"/>
-    <w:lsdException w:name="List Bullet 5" w:semiHidden="1" w:unhideWhenUsed="1"/>
-    <w:lsdException w:name="List Number 2" w:semiHidden="1" w:unhideWhenUsed="1"/>
-    <w:lsdException w:name="List Number 3" w:semiHidden="1" w:unhideWhenUsed="1"/>
-    <w:lsdException w:name="List Number 4" w:semiHidden="1" w:unhideWhenUsed="1"/>
-    <w:lsdException w:name="List Number 5" w:semiHidden="1" w:unhideWhenUsed="1"/>
-    <w:lsdException w:name="Title" w:uiPriority="10" w:qFormat="1"/>
-    <w:lsdException w:name="Closing" w:semiHidden="1" w:unhideWhenUsed="1"/>
-    <w:lsdException w:name="Signature" w:semiHidden="1" w:unhideWhenUsed="1"/>
-    <w:lsdException w:name="Default Paragraph Font" w:semiHidden="1" w:uiPriority="1" w:unhideWhenUsed="1"/>
-    <w:lsdException w:name="Body Text" w:semiHidden="1" w:unhideWhenUsed="1"/>
-    <w:lsdException w:name="Body Text Indent" w:semiHidden="1" w:unhideWhenUsed="1"/>
-    <w:lsdException w:name="List Continue" w:semiHidden="1" w:unhideWhenUsed="1"/>
-    <w:lsdException w:name="List Continue 2" w:semiHidden="1" w:unhideWhenUsed="1"/>
-    <w:lsdException w:name="List Continue 3" w:semiHidden="1" w:unhideWhenUsed="1"/>
-    <w:lsdException w:name="List Continue 4" w:semiHidden="1" w:unhideWhenUsed="1"/>
-    <w:lsdException w:name="List Continue 5" w:semiHidden="1" w:unhideWhenUsed="1"/>
-    <w:lsdException w:name="Message Header" w:semiHidden="1" w:unhideWhenUsed="1"/>
-    <w:lsdException w:name="Subtitle" w:uiPriority="11" w:qFormat="1"/>
-    <w:lsdException w:name="Salutation" w:semiHidden="1" w:unhideWhenUsed="1"/>
-    <w:lsdException w:name="Date" w:semiHidden="1" w:unhideWhenUsed="1"/>
-    <w:lsdException w:name="Body Text First Indent" w:semiHidden="1" w:unhideWhenUsed="1"/>
-    <w:lsdException w:name="Body Text First Indent 2" w:semiHidden="1" w:unhideWhenUsed="1"/>
-    <w:lsdException w:name="Note Heading" w:semiHidden="1" w:unhideWhenUsed="1"/>
-    <w:lsdException w:name="Body Text 2" w:semiHidden="1" w:unhideWhenUsed="1"/>
-    <w:lsdException w:name="Body Text 3" w:semiHidden="1" w:unhideWhenUsed="1"/>
-    <w:lsdException w:name="Body Text Indent 2" w:semiHidden="1" w:unhideWhenUsed="1"/>
-    <w:lsdException w:name="Body Text Indent 3" w:semiHidden="1" w:unhideWhenUsed="1"/>
-    <w:lsdException w:name="Block Text" w:semiHidden="1" w:unhideWhenUsed="1"/>
-    <w:lsdException w:name="Hyperlink" w:semiHidden="1" w:unhideWhenUsed="1"/>
-    <w:lsdException w:name="FollowedHyperlink" w:semiHidden="1" w:unhideWhenUsed="1"/>
-    <w:lsdException w:name="Strong" w:uiPriority="22" w:qFormat="1"/>
-    <w:lsdException w:name="Emphasis" w:uiPriority="20" w:qFormat="1"/>
-    <w:lsdException w:name="Document Map" w:semiHidden="1" w:unhideWhenUsed="1"/>
-    <w:lsdException w:name="Plain Text" w:semiHidden="1" w:unhideWhenUsed="1"/>
-    <w:lsdException w:name="E-mail Signature" w:semiHidden="1" w:unhideWhenUsed="1"/>
-    <w:lsdException w:name="HTML Top of Form" w:semiHidden="1" w:unhideWhenUsed="1"/>
-    <w:lsdException w:name="HTML Bottom of Form" w:semiHidden="1" w:unhideWhenUsed="1"/>
-    <w:lsdException w:name="Normal (Web)" w:semiHidden="1" w:unhideWhenUsed="1"/>
-    <w:lsdException w:name="HTML Acronym" w:semiHidden="1" w:unhideWhenUsed="1"/>
-    <w:lsdException w:name="HTML Address" w:semiHidden="1" w:unhideWhenUsed="1"/>
-    <w:lsdException w:name="HTML Cite" w:semiHidden="1" w:unhideWhenUsed="1"/>
-    <w:lsdException w:name="HTML Code" w:semiHidden="1" w:unhideWhenUsed="1"/>
-    <w:lsdException w:name="HTML Definition" w:semiHidden="1" w:unhideWhenUsed="1"/>
-    <w:lsdException w:name="HTML Keyboard" w:semiHidden="1" w:unhideWhenUsed="1"/>
-    <w:lsdException w:name="HTML Preformatted" w:semiHidden="1" w:unhideWhenUsed="1"/>
-    <w:lsdException w:name="HTML Sample" w:semiHidden="1" w:unhideWhenUsed="1"/>
-    <w:lsdException w:name="HTML Typewriter" w:semiHidden="1" w:unhideWhenUsed="1"/>
-    <w:lsdException w:name="HTML Variable" w:semiHidden="1" w:unhideWhenUsed="1"/>
-    <w:lsdException w:name="Normal Table" w:semiHidden="1" w:unhideWhenUsed="1"/>
-    <w:lsdException w:name="annotation subject" w:semiHidden="1" w:unhideWhenUsed="1"/>
-    <w:lsdException w:name="No List" w:semiHidden="1" w:unhideWhenUsed="1"/>
-    <w:lsdException w:name="Outline List 1" w:semiHidden="1" w:unhideWhenUsed="1"/>
-    <w:lsdException w:name="Outline List 2" w:semiHidden="1" w:unhideWhenUsed="1"/>
-    <w:lsdException w:name="Outline List 3" w:semiHidden="1" w:unhideWhenUsed="1"/>
-    <w:lsdException w:name="Table Simple 1" w:semiHidden="1" w:unhideWhenUsed="1"/>
-    <w:lsdException w:name="Table Simple 2" w:semiHidden="1" w:unhideWhenUsed="1"/>
-    <w:lsdException w:name="Table Simple 3" w:semiHidden="1" w:unhideWhenUsed="1"/>
-    <w:lsdException w:name="Table Classic 1" w:semiHidden="1" w:unhideWhenUsed="1"/>
-    <w:lsdException w:name="Table Classic 2" w:semiHidden="1" w:unhideWhenUsed="1"/>
-    <w:lsdException w:name="Table Classic 3" w:semiHidden="1" w:unhideWhenUsed="1"/>
-    <w:lsdException w:name="Table Classic 4" w:semiHidden="1" w:unhideWhenUsed="1"/>
-    <w:lsdException w:name="Table Colorful 1" w:semiHidden="1" w:unhideWhenUsed="1"/>
-    <w:lsdException w:name="Table Colorful 2" w:semiHidden="1" w:unhideWhenUsed="1"/>
-    <w:lsdException w:name="Table Colorful 3" w:semiHidden="1" w:unhideWhenUsed="1"/>
-    <w:lsdException w:name="Table Columns 1" w:semiHidden="1" w:unhideWhenUsed="1"/>
-    <w:lsdException w:name="Table Columns 2" w:semiHidden="1" w:unhideWhenUsed="1"/>
-    <w:lsdException w:name="Table Columns 3" w:semiHidden="1" w:unhideWhenUsed="1"/>
-    <w:lsdException w:name="Table Columns 4" w:semiHidden="1" w:unhideWhenUsed="1"/>
-    <w:lsdException w:name="Table Columns 5" w:semiHidden="1" w:unhideWhenUsed="1"/>
-    <w:lsdException w:name="Table Grid 1" w:semiHidden="1" w:unhideWhenUsed="1"/>
-    <w:lsdException w:name="Table Grid 2" w:semiHidden="1" w:unhideWhenUsed="1"/>
-    <w:lsdException w:name="Table Grid 3" w:semiHidden="1" w:unhideWhenUsed="1"/>
-    <w:lsdException w:name="Table Grid 4" w:semiHidden="1" w:unhideWhenUsed="1"/>
-    <w:lsdException w:name="Table Grid 5" w:semiHidden="1" w:unhideWhenUsed="1"/>
-    <w:lsdException w:name="Table Grid 6" w:semiHidden="1" w:unhideWhenUsed="1"/>
-    <w:lsdException w:name="Table Grid 7" w:semiHidden="1" w:unhideWhenUsed="1"/>
-    <w:lsdException w:name="Table Grid 8" w:semiHidden="1" w:unhideWhenUsed="1"/>
-    <w:lsdException w:name="Table List 1" w:semiHidden="1" w:unhideWhenUsed="1"/>
-    <w:lsdException w:name="Table List 2" w:semiHidden="1" w:unhideWhenUsed="1"/>
-    <w:lsdException w:name="Table List 3" w:semiHidden="1" w:unhideWhenUsed="1"/>
-    <w:lsdException w:name="Table List 4" w:semiHidden="1" w:unhideWhenUsed="1"/>
-    <w:lsdException w:name="Table List 5" w:semiHidden="1" w:unhideWhenUsed="1"/>
-    <w:lsdException w:name="Table List 6" w:semiHidden="1" w:unhideWhenUsed="1"/>
-    <w:lsdException w:name="Table List 7" w:semiHidden="1" w:unhideWhenUsed="1"/>
-    <w:lsdException w:name="Table List 8" w:semiHidden="1" w:unhideWhenUsed="1"/>
-    <w:lsdException w:name="Table 3D effects 1" w:semiHidden="1" w:unhideWhenUsed="1"/>
-    <w:lsdException w:name="Table 3D effects 2" w:semiHidden="1" w:unhideWhenUsed="1"/>
-    <w:lsdException w:name="Table 3D effects 3" w:semiHidden="1" w:unhideWhenUsed="1"/>
-    <w:lsdException w:name="Table Contemporary" w:semiHidden="1" w:unhideWhenUsed="1"/>
-    <w:lsdException w:name="Table Elegant" w:semiHidden="1" w:unhideWhenUsed="1"/>
-    <w:lsdException w:name="Table Professional" w:semiHidden="1" w:unhideWhenUsed="1"/>
-    <w:lsdException w:name="Table Subtle 1" w:semiHidden="1" w:unhideWhenUsed="1"/>
-    <w:lsdException w:name="Table Subtle 2" w:semiHidden="1" w:unhideWhenUsed="1"/>
-    <w:lsdException w:name="Table Web 1" w:semiHidden="1" w:unhideWhenUsed="1"/>
-    <w:lsdException w:name="Table Web 2" w:semiHidden="1" w:unhideWhenUsed="1"/>
-    <w:lsdException w:name="Table Web 3" w:semiHidden="1" w:unhideWhenUsed="1"/>
-    <w:lsdException w:name="Balloon Text" w:semiHidden="1" w:unhideWhenUsed="1"/>
-    <w:lsdException w:name="Table Grid" w:uiPriority="39"/>
-    <w:lsdException w:name="Table Theme" w:semiHidden="1" w:unhideWhenUsed="1"/>
-    <w:lsdException w:name="Placeholder Text" w:semiHidden="1"/>
-    <w:lsdException w:name="No Spacing" w:uiPriority="1" w:qFormat="1"/>
-    <w:lsdException w:name="Light Shading" w:uiPriority="60"/>
-    <w:lsdException w:name="Light List" w:uiPriority="61"/>
-    <w:lsdException w:name="Light Grid" w:uiPriority="62"/>
-    <w:lsdException w:name="Medium Shading 1" w:uiPriority="63"/>
-    <w:lsdException w:name="Medium Shading 2" w:uiPriority="64"/>
-    <w:lsdException w:name="Medium List 1" w:uiPriority="65"/>
-    <w:lsdException w:name="Medium List 2" w:uiPriority="66"/>
-    <w:lsdException w:name="Medium Grid 1" w:uiPriority="67"/>
-    <w:lsdException w:name="Medium Grid 2" w:uiPriority="68"/>
-    <w:lsdException w:name="Medium Grid 3" w:uiPriority="69"/>
-    <w:lsdException w:name="Dark List" w:uiPriority="70"/>
-    <w:lsdException w:name="Colorful Shading" w:uiPriority="71"/>
-    <w:lsdException w:name="Colorful List" w:uiPriority="72"/>
-    <w:lsdException w:name="Colorful Grid" w:uiPriority="73"/>
-    <w:lsdException w:name="Light Shading Accent 1" w:uiPriority="60"/>
-    <w:lsdException w:name="Light List Accent 1" w:uiPriority="61"/>
-    <w:lsdException w:name="Light Grid Accent 1" w:uiPriority="62"/>
-    <w:lsdException w:name="Medium Shading 1 Accent 1" w:uiPriority="63"/>
-    <w:lsdException w:name="Medium Shading 2 Accent 1" w:uiPriority="64"/>
-    <w:lsdException w:name="Medium List 1 Accent 1" w:uiPriority="65"/>
-    <w:lsdException w:name="Revision" w:semiHidden="1"/>
-    <w:lsdException w:name="List Paragraph" w:uiPriority="34" w:qFormat="1"/>
-    <w:lsdException w:name="Quote" w:uiPriority="29" w:qFormat="1"/>
-    <w:lsdException w:name="Intense Quote" w:uiPriority="30" w:qFormat="1"/>
-    <w:lsdException w:name="Medium List 2 Accent 1" w:uiPriority="66"/>
-    <w:lsdException w:name="Medium Grid 1 Accent 1" w:uiPriority="67"/>
-    <w:lsdException w:name="Medium Grid 2 Accent 1" w:uiPriority="68"/>
-    <w:lsdException w:name="Medium Grid 3 Accent 1" w:uiPriority="69"/>
-    <w:lsdException w:name="Dark List Accent 1" w:uiPriority="70"/>
-    <w:lsdException w:name="Colorful Shading Accent 1" w:uiPriority="71"/>
-    <w:lsdException w:name="Colorful List Accent 1" w:uiPriority="72"/>
-    <w:lsdException w:name="Colorful Grid Accent 1" w:uiPriority="73"/>
-    <w:lsdException w:name="Light Shading Accent 2" w:uiPriority="60"/>
-    <w:lsdException w:name="Light List Accent 2" w:uiPriority="61"/>
-    <w:lsdException w:name="Light Grid Accent 2" w:uiPriority="62"/>
-    <w:lsdException w:name="Medium Shading 1 Accent 2" w:uiPriority="63"/>
-    <w:lsdException w:name="Medium Shading 2 Accent 2" w:uiPriority="64"/>
-    <w:lsdException w:name="Medium List 1 Accent 2" w:uiPriority="65"/>
-    <w:lsdException w:name="Medium List 2 Accent 2" w:uiPriority="66"/>
-    <w:lsdException w:name="Medium Grid 1 Accent 2" w:uiPriority="67"/>
-    <w:lsdException w:name="Medium Grid 2 Accent 2" w:uiPriority="68"/>
-    <w:lsdException w:name="Medium Grid 3 Accent 2" w:uiPriority="69"/>
-    <w:lsdException w:name="Dark List Accent 2" w:uiPriority="70"/>
-    <w:lsdException w:name="Colorful Shading Accent 2" w:uiPriority="71"/>
-    <w:lsdException w:name="Colorful List Accent 2" w:uiPriority="72"/>
-    <w:lsdException w:name="Colorful Grid Accent 2" w:uiPriority="73"/>
-    <w:lsdException w:name="Light Shading Accent 3" w:uiPriority="60"/>
-    <w:lsdException w:name="Light List Accent 3" w:uiPriority="61"/>
-    <w:lsdException w:name="Light Grid Accent 3" w:uiPriority="62"/>
-    <w:lsdException w:name="Medium Shading 1 Accent 3" w:uiPriority="63"/>
-    <w:lsdException w:name="Medium Shading 2 Accent 3" w:uiPriority="64"/>
-    <w:lsdException w:name="Medium List 1 Accent 3" w:uiPriority="65"/>
-    <w:lsdException w:name="Medium List 2 Accent 3" w:uiPriority="66"/>
-    <w:lsdException w:name="Medium Grid 1 Accent 3" w:uiPriority="67"/>
-    <w:lsdException w:name="Medium Grid 2 Accent 3" w:uiPriority="68"/>
-    <w:lsdException w:name="Medium Grid 3 Accent 3" w:uiPriority="69"/>
-    <w:lsdException w:name="Dark List Accent 3" w:uiPriority="70"/>
-    <w:lsdException w:name="Colorful Shading Accent 3" w:uiPriority="71"/>
-    <w:lsdException w:name="Colorful List Accent 3" w:uiPriority="72"/>
-    <w:lsdException w:name="Colorful Grid Accent 3" w:uiPriority="73"/>
-    <w:lsdException w:name="Light Shading Accent 4" w:uiPriority="60"/>
-    <w:lsdException w:name="Light List Accent 4" w:uiPriority="61"/>
-    <w:lsdException w:name="Light Grid Accent 4" w:uiPriority="62"/>
-    <w:lsdException w:name="Medium Shading 1 Accent 4" w:uiPriority="63"/>
-    <w:lsdException w:name="Medium Shading 2 Accent 4" w:uiPriority="64"/>
-    <w:lsdException w:name="Medium List 1 Accent 4" w:uiPriority="65"/>
-    <w:lsdException w:name="Medium List 2 Accent 4" w:uiPriority="66"/>
-    <w:lsdException w:name="Medium Grid 1 Accent 4" w:uiPriority="67"/>
-    <w:lsdException w:name="Medium Grid 2 Accent 4" w:uiPriority="68"/>
-    <w:lsdException w:name="Medium Grid 3 Accent 4" w:uiPriority="69"/>
-    <w:lsdException w:name="Dark List Accent 4" w:uiPriority="70"/>
-    <w:lsdException w:name="Colorful Shading Accent 4" w:uiPriority="71"/>
-    <w:lsdException w:name="Colorful List Accent 4" w:uiPriority="72"/>
-    <w:lsdException w:name="Colorful Grid Accent 4" w:uiPriority="73"/>
-    <w:lsdException w:name="Light Shading Accent 5" w:uiPriority="60"/>
-    <w:lsdException w:name="Light List Accent 5" w:uiPriority="61"/>
-    <w:lsdException w:name="Light Grid Accent 5" w:uiPriority="62"/>
-    <w:lsdException w:name="Medium Shading 1 Accent 5" w:uiPriority="63"/>
-    <w:lsdException w:name="Medium Shading 2 Accent 5" w:uiPriority="64"/>
-    <w:lsdException w:name="Medium List 1 Accent 5" w:uiPriority="65"/>
-    <w:lsdException w:name="Medium List 2 Accent 5" w:uiPriority="66"/>
-    <w:lsdException w:name="Medium Grid 1 Accent 5" w:uiPriority="67"/>
-    <w:lsdException w:name="Medium Grid 2 Accent 5" w:uiPriority="68"/>
-    <w:lsdException w:name="Medium Grid 3 Accent 5" w:uiPriority="69"/>
-    <w:lsdException w:name="Dark List Accent 5" w:uiPriority="70"/>
-    <w:lsdException w:name="Colorful Shading Accent 5" w:uiPriority="71"/>
-    <w:lsdException w:name="Colorful List Accent 5" w:uiPriority="72"/>
-    <w:lsdException w:name="Colorful Grid Accent 5" w:uiPriority="73"/>
-    <w:lsdException w:name="Light Shading Accent 6" w:uiPriority="60"/>
-    <w:lsdException w:name="Light List Accent 6" w:uiPriority="61"/>
-    <w:lsdException w:name="Light Grid Accent 6" w:uiPriority="62"/>
-    <w:lsdException w:name="Medium Shading 1 Accent 6" w:uiPriority="63"/>
-    <w:lsdException w:name="Medium Shading 2 Accent 6" w:uiPriority="64"/>
-    <w:lsdException w:name="Medium List 1 Accent 6" w:uiPriority="65"/>
-    <w:lsdException w:name="Medium List 2 Accent 6" w:uiPriority="66"/>
-    <w:lsdException w:name="Medium Grid 1 Accent 6" w:uiPriority="67"/>
-    <w:lsdException w:name="Medium Grid 2 Accent 6" w:uiPriority="68"/>
-    <w:lsdException w:name="Medium Grid 3 Accent 6" w:uiPriority="69"/>
-    <w:lsdException w:name="Dark List Accent 6" w:uiPriority="70"/>
-    <w:lsdException w:name="Colorful Shading Accent 6" w:uiPriority="71"/>
-    <w:lsdException w:name="Colorful List Accent 6" w:uiPriority="72"/>
-    <w:lsdException w:name="Colorful Grid Accent 6" w:uiPriority="73"/>
-    <w:lsdException w:name="Subtle Emphasis" w:uiPriority="19" w:qFormat="1"/>
-    <w:lsdException w:name="Intense Emphasis" w:uiPriority="21" w:qFormat="1"/>
-    <w:lsdException w:name="Subtle Reference" w:uiPriority="31" w:qFormat="1"/>
-    <w:lsdException w:name="Intense Reference" w:uiPriority="32" w:qFormat="1"/>
-    <w:lsdException w:name="Book Title" w:uiPriority="33" w:qFormat="1"/>
-    <w:lsdException w:name="Bibliography" w:semiHidden="1" w:uiPriority="37" w:unhideWhenUsed="1"/>
-    <w:lsdException w:name="TOC Heading" w:semiHidden="1" w:uiPriority="39" w:unhideWhenUsed="1" w:qFormat="1"/>
-    <w:lsdException w:name="Plain Table 1" w:uiPriority="41"/>
-    <w:lsdException w:name="Plain Table 2" w:uiPriority="42"/>
-    <w:lsdException w:name="Plain Table 3" w:uiPriority="43"/>
-    <w:lsdException w:name="Plain Table 4" w:uiPriority="44"/>
-    <w:lsdException w:name="Plain Table 5" w:uiPriority="45"/>
-    <w:lsdException w:name="Grid Table Light" w:uiPriority="40"/>
-    <w:lsdException w:name="Grid Table 1 Light" w:uiPriority="46"/>
-    <w:lsdException w:name="Grid Table 2" w:uiPriority="47"/>
-    <w:lsdException w:name="Grid Table 3" w:uiPriority="48"/>
-    <w:lsdException w:name="Grid Table 4" w:uiPriority="49"/>
-    <w:lsdException w:name="Grid Table 5 Dark" w:uiPriority="50"/>
-    <w:lsdException w:name="Grid Table 6 Colorful" w:uiPriority="51"/>
-    <w:lsdException w:name="Grid Table 7 Colorful" w:uiPriority="52"/>
-    <w:lsdException w:name="Grid Table 1 Light Accent 1" w:uiPriority="46"/>
-    <w:lsdException w:name="Grid Table 2 Accent 1" w:uiPriority="47"/>
-    <w:lsdException w:name="Grid Table 3 Accent 1" w:uiPriority="48"/>
-    <w:lsdException w:name="Grid Table 4 Accent 1" w:uiPriority="49"/>
-    <w:lsdException w:name="Grid Table 5 Dark Accent 1" w:uiPriority="50"/>
-    <w:lsdException w:name="Grid Table 6 Colorful Accent 1" w:uiPriority="51"/>
-    <w:lsdException w:name="Grid Table 7 Colorful Accent 1" w:uiPriority="52"/>
-    <w:lsdException w:name="Grid Table 1 Light Accent 2" w:uiPriority="46"/>
-    <w:lsdException w:name="Grid Table 2 Accent 2" w:uiPriority="47"/>
-    <w:lsdException w:name="Grid Table 3 Accent 2" w:uiPriority="48"/>
-    <w:lsdException w:name="Grid Table 4 Accent 2" w:uiPriority="49"/>
-    <w:lsdException w:name="Grid Table 5 Dark Accent 2" w:uiPriority="50"/>
-    <w:lsdException w:name="Grid Table 6 Colorful Accent 2" w:uiPriority="51"/>
-    <w:lsdException w:name="Grid Table 7 Colorful Accent 2" w:uiPriority="52"/>
-    <w:lsdException w:name="Grid Table 1 Light Accent 3" w:uiPriority="46"/>
-    <w:lsdException w:name="Grid Table 2 Accent 3" w:uiPriority="47"/>
-    <w:lsdException w:name="Grid Table 3 Accent 3" w:uiPriority="48"/>
-    <w:lsdException w:name="Grid Table 4 Accent 3" w:uiPriority="49"/>
-    <w:lsdException w:name="Grid Table 5 Dark Accent 3" w:uiPriority="50"/>
-    <w:lsdException w:name="Grid Table 6 Colorful Accent 3" w:uiPriority="51"/>
-    <w:lsdException w:name="Grid Table 7 Colorful Accent 3" w:uiPriority="52"/>
-    <w:lsdException w:name="Grid Table 1 Light Accent 4" w:uiPriority="46"/>
-    <w:lsdException w:name="Grid Table 2 Accent 4" w:uiPriority="47"/>
-    <w:lsdException w:name="Grid Table 3 Accent 4" w:uiPriority="48"/>
-    <w:lsdException w:name="Grid Table 4 Accent 4" w:uiPriority="49"/>
-    <w:lsdException w:name="Grid Table 5 Dark Accent 4" w:uiPriority="50"/>
-    <w:lsdException w:name="Grid Table 6 Colorful Accent 4" w:uiPriority="51"/>
-    <w:lsdException w:name="Grid Table 7 Colorful Accent 4" w:uiPriority="52"/>
-    <w:lsdException w:name="Grid Table 1 Light Accent 5" w:uiPriority="46"/>
-    <w:lsdException w:name="Grid Table 2 Accent 5" w:uiPriority="47"/>
-    <w:lsdException w:name="Grid Table 3 Accent 5" w:uiPriority="48"/>
-    <w:lsdException w:name="Grid Table 4 Accent 5" w:uiPriority="49"/>
-    <w:lsdException w:name="Grid Table 5 Dark Accent 5" w:uiPriority="50"/>
-    <w:lsdException w:name="Grid Table 6 Colorful Accent 5" w:uiPriority="51"/>
-    <w:lsdException w:name="Grid Table 7 Colorful Accent 5" w:uiPriority="52"/>
-    <w:lsdException w:name="Grid Table 1 Light Accent 6" w:uiPriority="46"/>
-    <w:lsdException w:name="Grid Table 2 Accent 6" w:uiPriority="47"/>
-    <w:lsdException w:name="Grid Table 3 Accent 6" w:uiPriority="48"/>
-    <w:lsdException w:name="Grid Table 4 Accent 6" w:uiPriority="49"/>
-    <w:lsdException w:name="Grid Table 5 Dark Accent 6" w:uiPriority="50"/>
-    <w:lsdException w:name="Grid Table 6 Colorful Accent 6" w:uiPriority="51"/>
-    <w:lsdException w:name="Grid Table 7 Colorful Accent 6" w:uiPriority="52"/>
-    <w:lsdException w:name="List Table 1 Light" w:uiPriority="46"/>
-    <w:lsdException w:name="List Table 2" w:uiPriority="47"/>
-    <w:lsdException w:name="List Table 3" w:uiPriority="48"/>
-    <w:lsdException w:name="List Table 4" w:uiPriority="49"/>
-    <w:lsdException w:name="List Table 5 Dark" w:uiPriority="50"/>
-    <w:lsdException w:name="List Table 6 Colorful" w:uiPriority="51"/>
-    <w:lsdException w:name="List Table 7 Colorful" w:uiPriority="52"/>
-    <w:lsdException w:name="List Table 1 Light Accent 1" w:uiPriority="46"/>
-    <w:lsdException w:name="List Table 2 Accent 1" w:uiPriority="47"/>
-    <w:lsdException w:name="List Table 3 Accent 1" w:uiPriority="48"/>
-    <w:lsdException w:name="List Table 4 Accent 1" w:uiPriority="49"/>
-    <w:lsdException w:name="List Table 5 Dark Accent 1" w:uiPriority="50"/>
-    <w:lsdException w:name="List Table 6 Colorful Accent 1" w:uiPriority="51"/>
-    <w:lsdException w:name="List Table 7 Colorful Accent 1" w:uiPriority="52"/>
-    <w:lsdException w:name="List Table 1 Light Accent 2" w:uiPriority="46"/>
-    <w:lsdException w:name="List Table 2 Accent 2" w:uiPriority="47"/>
-    <w:lsdException w:name="List Table 3 Accent 2" w:uiPriority="48"/>
-    <w:lsdException w:name="List Table 4 Accent 2" w:uiPriority="49"/>
-    <w:lsdException w:name="List Table 5 Dark Accent 2" w:uiPriority="50"/>
-    <w:lsdException w:name="List Table 6 Colorful Accent 2" w:uiPriority="51"/>
-    <w:lsdException w:name="List Table 7 Colorful Accent 2" w:uiPriority="52"/>
-    <w:lsdException w:name="List Table 1 Light Accent 3" w:uiPriority="46"/>
-    <w:lsdException w:name="List Table 2 Accent 3" w:uiPriority="47"/>
-    <w:lsdException w:name="List Table 3 Accent 3" w:uiPriority="48"/>
-    <w:lsdException w:name="List Table 4 Accent 3" w:uiPriority="49"/>
-    <w:lsdException w:name="List Table 5 Dark Accent 3" w:uiPriority="50"/>
-    <w:lsdException w:name="List Table 6 Colorful Accent 3" w:uiPriority="51"/>
-    <w:lsdException w:name="List Table 7 Colorful Accent 3" w:uiPriority="52"/>
-    <w:lsdException w:name="List Table 1 Light Accent 4" w:uiPriority="46"/>
-    <w:lsdException w:name="List Table 2 Accent 4" w:uiPriority="47"/>
-    <w:lsdException w:name="List Table 3 Accent 4" w:uiPriority="48"/>
-    <w:lsdException w:name="List Table 4 Accent 4" w:uiPriority="49"/>
-    <w:lsdException w:name="List Table 5 Dark Accent 4" w:uiPriority="50"/>
-    <w:lsdException w:name="List Table 6 Colorful Accent 4" w:uiPriority="51"/>
-    <w:lsdException w:name="List Table 7 Colorful Accent 4" w:uiPriority="52"/>
-    <w:lsdException w:name="List Table 1 Light Accent 5" w:uiPriority="46"/>
-    <w:lsdException w:name="List Table 2 Accent 5" w:uiPriority="47"/>
-    <w:lsdException w:name="List Table 3 Accent 5" w:uiPriority="48"/>
-    <w:lsdException w:name="List Table 4 Accent 5" w:uiPriority="49"/>
-    <w:lsdException w:name="List Table 5 Dark Accent 5" w:uiPriority="50"/>
-    <w:lsdException w:name="List Table 6 Colorful Accent 5" w:uiPriority="51"/>
-    <w:lsdException w:name="List Table 7 Colorful Accent 5" w:uiPriority="52"/>
-    <w:lsdException w:name="List Table 1 Light Accent 6" w:uiPriority="46"/>
-    <w:lsdException w:name="List Table 2 Accent 6" w:uiPriority="47"/>
-    <w:lsdException w:name="List Table 3 Accent 6" w:uiPriority="48"/>
-    <w:lsdException w:name="List Table 4 Accent 6" w:uiPriority="49"/>
-    <w:lsdException w:name="List Table 5 Dark Accent 6" w:uiPriority="50"/>
-    <w:lsdException w:name="List Table 6 Colorful Accent 6" w:uiPriority="51"/>
-    <w:lsdException w:name="List Table 7 Colorful Accent 6" w:uiPriority="52"/>
+  <w:latentStyles w:defLockedState="0" w:defUIPriority="99" w:defSemiHidden="1" w:defUnhideWhenUsed="1" w:defQFormat="0" w:count="267">
+    <w:lsdException w:name="Normal" w:semiHidden="0" w:uiPriority="0" w:unhideWhenUsed="0" w:qFormat="1"/>
+    <w:lsdException w:name="heading 1" w:semiHidden="0" w:uiPriority="9" w:unhideWhenUsed="0" w:qFormat="1"/>
+    <w:lsdException w:name="heading 2" w:uiPriority="9" w:qFormat="1"/>
+    <w:lsdException w:name="heading 3" w:uiPriority="9" w:qFormat="1"/>
+    <w:lsdException w:name="heading 4" w:uiPriority="9" w:qFormat="1"/>
+    <w:lsdException w:name="heading 5" w:uiPriority="9" w:qFormat="1"/>
+    <w:lsdException w:name="heading 6" w:uiPriority="9" w:qFormat="1"/>
+    <w:lsdException w:name="heading 7" w:uiPriority="9" w:qFormat="1"/>
+    <w:lsdException w:name="heading 8" w:uiPriority="9" w:qFormat="1"/>
+    <w:lsdException w:name="heading 9" w:uiPriority="9" w:qFormat="1"/>
+    <w:lsdException w:name="toc 1" w:uiPriority="39"/>
+    <w:lsdException w:name="toc 2" w:uiPriority="39"/>
+    <w:lsdException w:name="toc 3" w:uiPriority="39"/>
+    <w:lsdException w:name="toc 4" w:uiPriority="39"/>
+    <w:lsdException w:name="toc 5" w:uiPriority="39"/>
+    <w:lsdException w:name="toc 6" w:uiPriority="39"/>
+    <w:lsdException w:name="toc 7" w:uiPriority="39"/>
+    <w:lsdException w:name="toc 8" w:uiPriority="39"/>
+    <w:lsdException w:name="toc 9" w:uiPriority="39"/>
+    <w:lsdException w:name="caption" w:uiPriority="35" w:qFormat="1"/>
+    <w:lsdException w:name="Title" w:semiHidden="0" w:uiPriority="10" w:unhideWhenUsed="0" w:qFormat="1"/>
+    <w:lsdException w:name="Default Paragraph Font" w:uiPriority="1"/>
+    <w:lsdException w:name="Subtitle" w:semiHidden="0" w:uiPriority="11" w:unhideWhenUsed="0" w:qFormat="1"/>
+    <w:lsdException w:name="Strong" w:semiHidden="0" w:uiPriority="22" w:unhideWhenUsed="0" w:qFormat="1"/>
+    <w:lsdException w:name="Emphasis" w:semiHidden="0" w:uiPriority="20" w:unhideWhenUsed="0" w:qFormat="1"/>
+    <w:lsdException w:name="Table Grid" w:semiHidden="0" w:uiPriority="39" w:unhideWhenUsed="0"/>
+    <w:lsdException w:name="Placeholder Text" w:unhideWhenUsed="0"/>
+    <w:lsdException w:name="No Spacing" w:semiHidden="0" w:uiPriority="1" w:unhideWhenUsed="0" w:qFormat="1"/>
+    <w:lsdException w:name="Light Shading" w:semiHidden="0" w:uiPriority="60" w:unhideWhenUsed="0"/>
+    <w:lsdException w:name="Light List" w:semiHidden="0" w:uiPriority="61" w:unhideWhenUsed="0"/>
+    <w:lsdException w:name="Light Grid" w:semiHidden="0" w:uiPriority="62" w:unhideWhenUsed="0"/>
+    <w:lsdException w:name="Medium Shading 1" w:semiHidden="0" w:uiPriority="63" w:unhideWhenUsed="0"/>
+    <w:lsdException w:name="Medium Shading 2" w:semiHidden="0" w:uiPriority="64" w:unhideWhenUsed="0"/>
+    <w:lsdException w:name="Medium List 1" w:semiHidden="0" w:uiPriority="65" w:unhideWhenUsed="0"/>
+    <w:lsdException w:name="Medium List 2" w:semiHidden="0" w:uiPriority="66" w:unhideWhenUsed="0"/>
+    <w:lsdException w:name="Medium Grid 1" w:semiHidden="0" w:uiPriority="67" w:unhideWhenUsed="0"/>
+    <w:lsdException w:name="Medium Grid 2" w:semiHidden="0" w:uiPriority="68" w:unhideWhenUsed="0"/>
+    <w:lsdException w:name="Medium Grid 3" w:semiHidden="0" w:uiPriority="69" w:unhideWhenUsed="0"/>
+    <w:lsdException w:name="Dark List" w:semiHidden="0" w:uiPriority="70" w:unhideWhenUsed="0"/>
+    <w:lsdException w:name="Colorful Shading" w:semiHidden="0" w:uiPriority="71" w:unhideWhenUsed="0"/>
+    <w:lsdException w:name="Colorful List" w:semiHidden="0" w:uiPriority="72" w:unhideWhenUsed="0"/>
+    <w:lsdException w:name="Colorful Grid" w:semiHidden="0" w:uiPriority="73" w:unhideWhenUsed="0"/>
+    <w:lsdException w:name="Light Shading Accent 1" w:semiHidden="0" w:uiPriority="60" w:unhideWhenUsed="0"/>
+    <w:lsdException w:name="Light List Accent 1" w:semiHidden="0" w:uiPriority="61" w:unhideWhenUsed="0"/>
+    <w:lsdException w:name="Light Grid Accent 1" w:semiHidden="0" w:uiPriority="62" w:unhideWhenUsed="0"/>
+    <w:lsdException w:name="Medium Shading 1 Accent 1" w:semiHidden="0" w:uiPriority="63" w:unhideWhenUsed="0"/>
+    <w:lsdException w:name="Medium Shading 2 Accent 1" w:semiHidden="0" w:uiPriority="64" w:unhideWhenUsed="0"/>
+    <w:lsdException w:name="Medium List 1 Accent 1" w:semiHidden="0" w:uiPriority="65" w:unhideWhenUsed="0"/>
+    <w:lsdException w:name="Revision" w:unhideWhenUsed="0"/>
+    <w:lsdException w:name="List Paragraph" w:semiHidden="0" w:uiPriority="34" w:unhideWhenUsed="0" w:qFormat="1"/>
+    <w:lsdException w:name="Quote" w:semiHidden="0" w:uiPriority="29" w:unhideWhenUsed="0" w:qFormat="1"/>
+    <w:lsdException w:name="Intense Quote" w:semiHidden="0" w:uiPriority="30" w:unhideWhenUsed="0" w:qFormat="1"/>
+    <w:lsdException w:name="Medium List 2 Accent 1" w:semiHidden="0" w:uiPriority="66" w:unhideWhenUsed="0"/>
+    <w:lsdException w:name="Medium Grid 1 Accent 1" w:semiHidden="0" w:uiPriority="67" w:unhideWhenUsed="0"/>
+    <w:lsdException w:name="Medium Grid 2 Accent 1" w:semiHidden="0" w:uiPriority="68" w:unhideWhenUsed="0"/>
+    <w:lsdException w:name="Medium Grid 3 Accent 1" w:semiHidden="0" w:uiPriority="69" w:unhideWhenUsed="0"/>
+    <w:lsdException w:name="Dark List Accent 1" w:semiHidden="0" w:uiPriority="70" w:unhideWhenUsed="0"/>
+    <w:lsdException w:name="Colorful Shading Accent 1" w:semiHidden="0" w:uiPriority="71" w:unhideWhenUsed="0"/>
+    <w:lsdException w:name="Colorful List Accent 1" w:semiHidden="0" w:uiPriority="72" w:unhideWhenUsed="0"/>
+    <w:lsdException w:name="Colorful Grid Accent 1" w:semiHidden="0" w:uiPriority="73" w:unhideWhenUsed="0"/>
+    <w:lsdException w:name="Light Shading Accent 2" w:semiHidden="0" w:uiPriority="60" w:unhideWhenUsed="0"/>
+    <w:lsdException w:name="Light List Accent 2" w:semiHidden="0" w:uiPriority="61" w:unhideWhenUsed="0"/>
+    <w:lsdException w:name="Light Grid Accent 2" w:semiHidden="0" w:uiPriority="62" w:unhideWhenUsed="0"/>
+    <w:lsdException w:name="Medium Shading 1 Accent 2" w:semiHidden="0" w:uiPriority="63" w:unhideWhenUsed="0"/>
+    <w:lsdException w:name="Medium Shading 2 Accent 2" w:semiHidden="0" w:uiPriority="64" w:unhideWhenUsed="0"/>
+    <w:lsdException w:name="Medium List 1 Accent 2" w:semiHidden="0" w:uiPriority="65" w:unhideWhenUsed="0"/>
+    <w:lsdException w:name="Medium List 2 Accent 2" w:semiHidden="0" w:uiPriority="66" w:unhideWhenUsed="0"/>
+    <w:lsdException w:name="Medium Grid 1 Accent 2" w:semiHidden="0" w:uiPriority="67" w:unhideWhenUsed="0"/>
+    <w:lsdException w:name="Medium Grid 2 Accent 2" w:semiHidden="0" w:uiPriority="68" w:unhideWhenUsed="0"/>
+    <w:lsdException w:name="Medium Grid 3 Accent 2" w:semiHidden="0" w:uiPriority="69" w:unhideWhenUsed="0"/>
+    <w:lsdException w:name="Dark List Accent 2" w:semiHidden="0" w:uiPriority="70" w:unhideWhenUsed="0"/>
+    <w:lsdException w:name="Colorful Shading Accent 2" w:semiHidden="0" w:uiPriority="71" w:unhideWhenUsed="0"/>
+    <w:lsdException w:name="Colorful List Accent 2" w:semiHidden="0" w:uiPriority="72" w:unhideWhenUsed="0"/>
+    <w:lsdException w:name="Colorful Grid Accent 2" w:semiHidden="0" w:uiPriority="73" w:unhideWhenUsed="0"/>
+    <w:lsdException w:name="Light Shading Accent 3" w:semiHidden="0" w:uiPriority="60" w:unhideWhenUsed="0"/>
+    <w:lsdException w:name="Light List Accent 3" w:semiHidden="0" w:uiPriority="61" w:unhideWhenUsed="0"/>
+    <w:lsdException w:name="Light Grid Accent 3" w:semiHidden="0" w:uiPriority="62" w:unhideWhenUsed="0"/>
+    <w:lsdException w:name="Medium Shading 1 Accent 3" w:semiHidden="0" w:uiPriority="63" w:unhideWhenUsed="0"/>
+    <w:lsdException w:name="Medium Shading 2 Accent 3" w:semiHidden="0" w:uiPriority="64" w:unhideWhenUsed="0"/>
+    <w:lsdException w:name="Medium List 1 Accent 3" w:semiHidden="0" w:uiPriority="65" w:unhideWhenUsed="0"/>
+    <w:lsdException w:name="Medium List 2 Accent 3" w:semiHidden="0" w:uiPriority="66" w:unhideWhenUsed="0"/>
+    <w:lsdException w:name="Medium Grid 1 Accent 3" w:semiHidden="0" w:uiPriority="67" w:unhideWhenUsed="0"/>
+    <w:lsdException w:name="Medium Grid 2 Accent 3" w:semiHidden="0" w:uiPriority="68" w:unhideWhenUsed="0"/>
+    <w:lsdException w:name="Medium Grid 3 Accent 3" w:semiHidden="0" w:uiPriority="69" w:unhideWhenUsed="0"/>
+    <w:lsdException w:name="Dark List Accent 3" w:semiHidden="0" w:uiPriority="70" w:unhideWhenUsed="0"/>
+    <w:lsdException w:name="Colorful Shading Accent 3" w:semiHidden="0" w:uiPriority="71" w:unhideWhenUsed="0"/>
+    <w:lsdException w:name="Colorful List Accent 3" w:semiHidden="0" w:uiPriority="72" w:unhideWhenUsed="0"/>
+    <w:lsdException w:name="Colorful Grid Accent 3" w:semiHidden="0" w:uiPriority="73" w:unhideWhenUsed="0"/>
+    <w:lsdException w:name="Light Shading Accent 4" w:semiHidden="0" w:uiPriority="60" w:unhideWhenUsed="0"/>
+    <w:lsdException w:name="Light List Accent 4" w:semiHidden="0" w:uiPriority="61" w:unhideWhenUsed="0"/>
+    <w:lsdException w:name="Light Grid Accent 4" w:semiHidden="0" w:uiPriority="62" w:unhideWhenUsed="0"/>
+    <w:lsdException w:name="Medium Shading 1 Accent 4" w:semiHidden="0" w:uiPriority="63" w:unhideWhenUsed="0"/>
+    <w:lsdException w:name="Medium Shading 2 Accent 4" w:semiHidden="0" w:uiPriority="64" w:unhideWhenUsed="0"/>
+    <w:lsdException w:name="Medium List 1 Accent 4" w:semiHidden="0" w:uiPriority="65" w:unhideWhenUsed="0"/>
+    <w:lsdException w:name="Medium List 2 Accent 4" w:semiHidden="0" w:uiPriority="66" w:unhideWhenUsed="0"/>
+    <w:lsdException w:name="Medium Grid 1 Accent 4" w:semiHidden="0" w:uiPriority="67" w:unhideWhenUsed="0"/>
+    <w:lsdException w:name="Medium Grid 2 Accent 4" w:semiHidden="0" w:uiPriority="68" w:unhideWhenUsed="0"/>
+    <w:lsdException w:name="Medium Grid 3 Accent 4" w:semiHidden="0" w:uiPriority="69" w:unhideWhenUsed="0"/>
+    <w:lsdException w:name="Dark List Accent 4" w:semiHidden="0" w:uiPriority="70" w:unhideWhenUsed="0"/>
+    <w:lsdException w:name="Colorful Shading Accent 4" w:semiHidden="0" w:uiPriority="71" w:unhideWhenUsed="0"/>
+    <w:lsdException w:name="Colorful List Accent 4" w:semiHidden="0" w:uiPriority="72" w:unhideWhenUsed="0"/>
+    <w:lsdException w:name="Colorful Grid Accent 4" w:semiHidden="0" w:uiPriority="73" w:unhideWhenUsed="0"/>
+    <w:lsdException w:name="Light Shading Accent 5" w:semiHidden="0" w:uiPriority="60" w:unhideWhenUsed="0"/>
+    <w:lsdException w:name="Light List Accent 5" w:semiHidden="0" w:uiPriority="61" w:unhideWhenUsed="0"/>
+    <w:lsdException w:name="Light Grid Accent 5" w:semiHidden="0" w:uiPriority="62" w:unhideWhenUsed="0"/>
+    <w:lsdException w:name="Medium Shading 1 Accent 5" w:semiHidden="0" w:uiPriority="63" w:unhideWhenUsed="0"/>
+    <w:lsdException w:name="Medium Shading 2 Accent 5" w:semiHidden="0" w:uiPriority="64" w:unhideWhenUsed="0"/>
+    <w:lsdException w:name="Medium List 1 Accent 5" w:semiHidden="0" w:uiPriority="65" w:unhideWhenUsed="0"/>
+    <w:lsdException w:name="Medium List 2 Accent 5" w:semiHidden="0" w:uiPriority="66" w:unhideWhenUsed="0"/>
+    <w:lsdException w:name="Medium Grid 1 Accent 5" w:semiHidden="0" w:uiPriority="67" w:unhideWhenUsed="0"/>
+    <w:lsdException w:name="Medium Grid 2 Accent 5" w:semiHidden="0" w:uiPriority="68" w:unhideWhenUsed="0"/>
+    <w:lsdException w:name="Medium Grid 3 Accent 5" w:semiHidden="0" w:uiPriority="69" w:unhideWhenUsed="0"/>
+    <w:lsdException w:name="Dark List Accent 5" w:semiHidden="0" w:uiPriority="70" w:unhideWhenUsed="0"/>
+    <w:lsdException w:name="Colorful Shading Accent 5" w:semiHidden="0" w:uiPriority="71" w:unhideWhenUsed="0"/>
+    <w:lsdException w:name="Colorful List Accent 5" w:semiHidden="0" w:uiPriority="72" w:unhideWhenUsed="0"/>
+    <w:lsdException w:name="Colorful Grid Accent 5" w:semiHidden="0" w:uiPriority="73" w:unhideWhenUsed="0"/>
+    <w:lsdException w:name="Light Shading Accent 6" w:semiHidden="0" w:uiPriority="60" w:unhideWhenUsed="0"/>
+    <w:lsdException w:name="Light List Accent 6" w:semiHidden="0" w:uiPriority="61" w:unhideWhenUsed="0"/>
+    <w:lsdException w:name="Light Grid Accent 6" w:semiHidden="0" w:uiPriority="62" w:unhideWhenUsed="0"/>
+    <w:lsdException w:name="Medium Shading 1 Accent 6" w:semiHidden="0" w:uiPriority="63" w:unhideWhenUsed="0"/>
+    <w:lsdException w:name="Medium Shading 2 Accent 6" w:semiHidden="0" w:uiPriority="64" w:unhideWhenUsed="0"/>
+    <w:lsdException w:name="Medium List 1 Accent 6" w:semiHidden="0" w:uiPriority="65" w:unhideWhenUsed="0"/>
+    <w:lsdException w:name="Medium List 2 Accent 6" w:semiHidden="0" w:uiPriority="66" w:unhideWhenUsed="0"/>
+    <w:lsdException w:name="Medium Grid 1 Accent 6" w:semiHidden="0" w:uiPriority="67" w:unhideWhenUsed="0"/>
+    <w:lsdException w:name="Medium Grid 2 Accent 6" w:semiHidden="0" w:uiPriority="68" w:unhideWhenUsed="0"/>
+    <w:lsdException w:name="Medium Grid 3 Accent 6" w:semiHidden="0" w:uiPriority="69" w:unhideWhenUsed="0"/>
+    <w:lsdException w:name="Dark List Accent 6" w:semiHidden="0" w:uiPriority="70" w:unhideWhenUsed="0"/>
+    <w:lsdException w:name="Colorful Shading Accent 6" w:semiHidden="0" w:uiPriority="71" w:unhideWhenUsed="0"/>
+    <w:lsdException w:name="Colorful List Accent 6" w:semiHidden="0" w:uiPriority="72" w:unhideWhenUsed="0"/>
+    <w:lsdException w:name="Colorful Grid Accent 6" w:semiHidden="0" w:uiPriority="73" w:unhideWhenUsed="0"/>
+    <w:lsdException w:name="Subtle Emphasis" w:semiHidden="0" w:uiPriority="19" w:unhideWhenUsed="0" w:qFormat="1"/>
+    <w:lsdException w:name="Intense Emphasis" w:semiHidden="0" w:uiPriority="21" w:unhideWhenUsed="0" w:qFormat="1"/>
+    <w:lsdException w:name="Subtle Reference" w:semiHidden="0" w:uiPriority="31" w:unhideWhenUsed="0" w:qFormat="1"/>
+    <w:lsdException w:name="Intense Reference" w:semiHidden="0" w:uiPriority="32" w:unhideWhenUsed="0" w:qFormat="1"/>
+    <w:lsdException w:name="Book Title" w:semiHidden="0" w:uiPriority="33" w:unhideWhenUsed="0" w:qFormat="1"/>
+    <w:lsdException w:name="Bibliography" w:uiPriority="37"/>
+    <w:lsdException w:name="TOC Heading" w:uiPriority="39" w:qFormat="1"/>
   </w:latentStyles>
   <w:style w:type="paragraph" w:default="1" w:styleId="Normal">
     <w:name w:val="Normal"/>
     <w:qFormat/>
+    <w:rsid w:val="00AC1E2F"/>
     <w:rPr>
       <w:lang w:val="en-NZ"/>
     </w:rPr>
@@ -5731,6 +4563,7 @@
     <w:uiPriority w:val="99"/>
     <w:semiHidden/>
     <w:unhideWhenUsed/>
+    <w:qFormat/>
     <w:tblPr>
       <w:tblInd w:w="0" w:type="dxa"/>
       <w:tblCellMar>
@@ -5949,6 +4782,37 @@
       <w:ind w:left="440"/>
     </w:pPr>
   </w:style>
+  <w:style w:type="paragraph" w:styleId="BalloonText">
+    <w:name w:val="Balloon Text"/>
+    <w:basedOn w:val="Normal"/>
+    <w:link w:val="BalloonTextChar"/>
+    <w:uiPriority w:val="99"/>
+    <w:semiHidden/>
+    <w:unhideWhenUsed/>
+    <w:rsid w:val="00DA7E0D"/>
+    <w:pPr>
+      <w:spacing w:after="0" w:line="240" w:lineRule="auto"/>
+    </w:pPr>
+    <w:rPr>
+      <w:rFonts w:ascii="Tahoma" w:hAnsi="Tahoma" w:cs="Tahoma"/>
+      <w:sz w:val="16"/>
+      <w:szCs w:val="16"/>
+    </w:rPr>
+  </w:style>
+  <w:style w:type="character" w:customStyle="1" w:styleId="BalloonTextChar">
+    <w:name w:val="Balloon Text Char"/>
+    <w:basedOn w:val="DefaultParagraphFont"/>
+    <w:link w:val="BalloonText"/>
+    <w:uiPriority w:val="99"/>
+    <w:semiHidden/>
+    <w:rsid w:val="00DA7E0D"/>
+    <w:rPr>
+      <w:rFonts w:ascii="Tahoma" w:hAnsi="Tahoma" w:cs="Tahoma"/>
+      <w:sz w:val="16"/>
+      <w:szCs w:val="16"/>
+      <w:lang w:val="en-NZ"/>
+    </w:rPr>
+  </w:style>
 </w:styles>
 </file>
 
@@ -5995,7 +4859,7 @@
     </a:clrScheme>
     <a:fontScheme name="Office">
       <a:majorFont>
-        <a:latin typeface="Calibri Light" panose="020F0302020204030204"/>
+        <a:latin typeface="Calibri Light"/>
         <a:ea typeface=""/>
         <a:cs typeface=""/>
         <a:font script="Jpan" typeface="ＭＳ ゴシック"/>
@@ -6030,7 +4894,7 @@
         <a:font script="Geor" typeface="Sylfaen"/>
       </a:majorFont>
       <a:minorFont>
-        <a:latin typeface="Calibri" panose="020F0502020204030204"/>
+        <a:latin typeface="Calibri"/>
         <a:ea typeface=""/>
         <a:cs typeface=""/>
         <a:font script="Jpan" typeface="ＭＳ 明朝"/>
@@ -6207,7 +5071,7 @@
   <a:extraClrSchemeLst/>
   <a:extLst>
     <a:ext uri="{05A4C25C-085E-4340-85A3-A5531E510DB2}">
-      <thm15:themeFamily xmlns:thm15="http://schemas.microsoft.com/office/thememl/2012/main" name="Office Theme" id="{62F939B6-93AF-4DB8-9C6B-D6C7DFDC589F}" vid="{4A3C46E8-61CC-4603-A589-7422A47A8E4A}"/>
+      <thm15:themeFamily xmlns:thm15="http://schemas.microsoft.com/office/thememl/2012/main" xmlns="" name="Office Theme" id="{62F939B6-93AF-4DB8-9C6B-D6C7DFDC589F}" vid="{4A3C46E8-61CC-4603-A589-7422A47A8E4A}"/>
     </a:ext>
   </a:extLst>
 </a:theme>
@@ -6218,7 +5082,7 @@
 </file>
 
 <file path=customXml/itemProps1.xml><?xml version="1.0" encoding="utf-8"?>
-<ds:datastoreItem xmlns:ds="http://schemas.openxmlformats.org/officeDocument/2006/customXml" ds:itemID="{B8BB0CBB-669E-4C78-9BD8-3D6504C4EA5E}">
+<ds:datastoreItem xmlns:ds="http://schemas.openxmlformats.org/officeDocument/2006/customXml" ds:itemID="{510223F2-6CB3-46E9-BA0E-CEF3B192CB88}">
   <ds:schemaRefs>
     <ds:schemaRef ds:uri="http://schemas.openxmlformats.org/officeDocument/2006/bibliography"/>
   </ds:schemaRefs>

</xml_diff>